<commit_message>
updating resume repo with newest resume after passing ejpt
</commit_message>
<xml_diff>
--- a/Joseph Clay Resume.docx
+++ b/Joseph Clay Resume.docx
@@ -1,397 +1,657 @@
 
 <file path=word/document.xml><?xml version="1.0" encoding="utf-8"?>
-<w:document xmlns:mc="http://schemas.openxmlformats.org/markup-compatibility/2006" xmlns:o="urn:schemas-microsoft-com:office:office" xmlns:r="http://schemas.openxmlformats.org/officeDocument/2006/relationships" xmlns:m="http://schemas.openxmlformats.org/officeDocument/2006/math" xmlns:v="urn:schemas-microsoft-com:vml" xmlns:wp="http://schemas.openxmlformats.org/drawingml/2006/wordprocessingDrawing" xmlns:w10="urn:schemas-microsoft-com:office:word" xmlns:w="http://schemas.openxmlformats.org/wordprocessingml/2006/main" xmlns:wne="http://schemas.microsoft.com/office/word/2006/wordml" xmlns:sl="http://schemas.openxmlformats.org/schemaLibrary/2006/main" xmlns:a="http://schemas.openxmlformats.org/drawingml/2006/main" xmlns:pic="http://schemas.openxmlformats.org/drawingml/2006/picture" xmlns:c="http://schemas.openxmlformats.org/drawingml/2006/chart" xmlns:lc="http://schemas.openxmlformats.org/drawingml/2006/lockedCanvas" xmlns:dgm="http://schemas.openxmlformats.org/drawingml/2006/diagram" xmlns:wps="http://schemas.microsoft.com/office/word/2010/wordprocessingShape" xmlns:wpg="http://schemas.microsoft.com/office/word/2010/wordprocessingGroup" xmlns:w14="http://schemas.microsoft.com/office/word/2010/wordml" xmlns:w15="http://schemas.microsoft.com/office/word/2012/wordml">
+<w:document xmlns:wpc="http://schemas.microsoft.com/office/word/2010/wordprocessingCanvas" xmlns:cx="http://schemas.microsoft.com/office/drawing/2014/chartex" xmlns:cx1="http://schemas.microsoft.com/office/drawing/2015/9/8/chartex" xmlns:cx2="http://schemas.microsoft.com/office/drawing/2015/10/21/chartex" xmlns:cx3="http://schemas.microsoft.com/office/drawing/2016/5/9/chartex" xmlns:cx4="http://schemas.microsoft.com/office/drawing/2016/5/10/chartex" xmlns:cx5="http://schemas.microsoft.com/office/drawing/2016/5/11/chartex" xmlns:cx6="http://schemas.microsoft.com/office/drawing/2016/5/12/chartex" xmlns:cx7="http://schemas.microsoft.com/office/drawing/2016/5/13/chartex" xmlns:cx8="http://schemas.microsoft.com/office/drawing/2016/5/14/chartex" xmlns:mc="http://schemas.openxmlformats.org/markup-compatibility/2006" xmlns:aink="http://schemas.microsoft.com/office/drawing/2016/ink" xmlns:am3d="http://schemas.microsoft.com/office/drawing/2017/model3d" xmlns:o="urn:schemas-microsoft-com:office:office" xmlns:r="http://schemas.openxmlformats.org/officeDocument/2006/relationships" xmlns:m="http://schemas.openxmlformats.org/officeDocument/2006/math" xmlns:v="urn:schemas-microsoft-com:vml" xmlns:wp14="http://schemas.microsoft.com/office/word/2010/wordprocessingDrawing" xmlns:wp="http://schemas.openxmlformats.org/drawingml/2006/wordprocessingDrawing" xmlns:w10="urn:schemas-microsoft-com:office:word" xmlns:w="http://schemas.openxmlformats.org/wordprocessingml/2006/main" xmlns:w14="http://schemas.microsoft.com/office/word/2010/wordml" xmlns:w15="http://schemas.microsoft.com/office/word/2012/wordml" xmlns:w16cex="http://schemas.microsoft.com/office/word/2018/wordml/cex" xmlns:w16cid="http://schemas.microsoft.com/office/word/2016/wordml/cid" xmlns:w16="http://schemas.microsoft.com/office/word/2018/wordml" xmlns:w16se="http://schemas.microsoft.com/office/word/2015/wordml/symex" xmlns:wpg="http://schemas.microsoft.com/office/word/2010/wordprocessingGroup" xmlns:wpi="http://schemas.microsoft.com/office/word/2010/wordprocessingInk" xmlns:wne="http://schemas.microsoft.com/office/word/2006/wordml" xmlns:wps="http://schemas.microsoft.com/office/word/2010/wordprocessingShape" mc:Ignorable="w14 w15 w16se w16cid w16 w16cex wp14">
   <w:body>
     <w:p>
       <w:pPr>
         <w:rPr>
-          <w:rFonts w:ascii="Calibri" w:cs="Calibri" w:eastAsia="Calibri" w:hAnsi="Calibri"/>
-          <w:sz w:val="22"/>
-          <w:szCs w:val="22"/>
-        </w:rPr>
-      </w:pPr>
-      <w:r>
-        <w:rPr>
-          <w:rFonts w:ascii="Calibri" w:cs="Calibri" w:eastAsia="Calibri" w:hAnsi="Calibri"/>
-          <w:sz w:val="22"/>
-          <w:szCs w:val="22"/>
-          <w:rtl w:val="0"/>
-        </w:rPr>
-        <w:t xml:space="preserve">Desiring a technical role in information security that challenges, while also providing a platform for success and growth</w:t>
+          <w:rFonts w:ascii="Calibri" w:eastAsia="Calibri" w:hAnsi="Calibri" w:cs="Calibri"/>
+          <w:sz w:val="22"/>
+          <w:szCs w:val="22"/>
+        </w:rPr>
+      </w:pPr>
+      <w:r>
+        <w:rPr>
+          <w:rFonts w:ascii="Calibri" w:eastAsia="Calibri" w:hAnsi="Calibri" w:cs="Calibri"/>
+          <w:sz w:val="22"/>
+          <w:szCs w:val="22"/>
+        </w:rPr>
+        <w:t>Desiring a technical role in information security that challenges, while also providing a platform for success and growth</w:t>
       </w:r>
     </w:p>
     <w:p>
       <w:pPr>
         <w:rPr>
-          <w:rFonts w:ascii="Calibri" w:cs="Calibri" w:eastAsia="Calibri" w:hAnsi="Calibri"/>
-          <w:b w:val="1"/>
+          <w:rFonts w:ascii="Calibri" w:eastAsia="Calibri" w:hAnsi="Calibri" w:cs="Calibri"/>
+          <w:b/>
           <w:sz w:val="26"/>
           <w:szCs w:val="26"/>
         </w:rPr>
       </w:pPr>
-      <w:r>
-        <w:rPr>
-          <w:rtl w:val="0"/>
-        </w:rPr>
-      </w:r>
     </w:p>
     <w:p>
       <w:pPr>
         <w:pStyle w:val="Heading1"/>
         <w:rPr>
-          <w:i w:val="1"/>
-          <w:sz w:val="22"/>
-          <w:szCs w:val="22"/>
-        </w:rPr>
-      </w:pPr>
-      <w:r>
-        <w:rPr>
-          <w:rtl w:val="0"/>
-        </w:rPr>
+          <w:i/>
+          <w:sz w:val="22"/>
+          <w:szCs w:val="22"/>
+        </w:rPr>
+      </w:pPr>
+      <w:r>
         <w:t xml:space="preserve">CERTIFICATIONS &amp; CERTIFICATES: </w:t>
-      </w:r>
-      <w:r>
-        <w:rPr>
-          <w:rtl w:val="0"/>
-        </w:rPr>
       </w:r>
     </w:p>
     <w:p>
       <w:pPr>
         <w:rPr>
-          <w:rFonts w:ascii="Calibri" w:cs="Calibri" w:eastAsia="Calibri" w:hAnsi="Calibri"/>
-          <w:b w:val="1"/>
+          <w:rFonts w:ascii="Calibri" w:eastAsia="Calibri" w:hAnsi="Calibri" w:cs="Calibri"/>
+          <w:b/>
           <w:sz w:val="26"/>
           <w:szCs w:val="26"/>
         </w:rPr>
       </w:pPr>
-      <w:r>
-        <w:rPr>
-          <w:rFonts w:ascii="Calibri" w:cs="Calibri" w:eastAsia="Calibri" w:hAnsi="Calibri"/>
-          <w:sz w:val="22"/>
-          <w:szCs w:val="22"/>
-          <w:rtl w:val="0"/>
-        </w:rPr>
-        <w:t xml:space="preserve">CompTIA Security+ ce, Cybersecurity Certificate, HTML, CSS, and JavaScript Fundamentals online class certificates</w:t>
-      </w:r>
-      <w:r>
-        <w:rPr>
-          <w:rtl w:val="0"/>
-        </w:rPr>
+      <w:proofErr w:type="spellStart"/>
+      <w:r>
+        <w:rPr>
+          <w:rFonts w:ascii="Calibri" w:eastAsia="Calibri" w:hAnsi="Calibri" w:cs="Calibri"/>
+          <w:sz w:val="22"/>
+          <w:szCs w:val="22"/>
+        </w:rPr>
+        <w:t>eLearnSecurity</w:t>
+      </w:r>
+      <w:proofErr w:type="spellEnd"/>
+      <w:r>
+        <w:rPr>
+          <w:rFonts w:ascii="Calibri" w:eastAsia="Calibri" w:hAnsi="Calibri" w:cs="Calibri"/>
+          <w:sz w:val="22"/>
+          <w:szCs w:val="22"/>
+        </w:rPr>
+        <w:t xml:space="preserve"> Junior Penetration Tester, CompTIA Security+ </w:t>
+      </w:r>
+      <w:proofErr w:type="spellStart"/>
+      <w:r>
+        <w:rPr>
+          <w:rFonts w:ascii="Calibri" w:eastAsia="Calibri" w:hAnsi="Calibri" w:cs="Calibri"/>
+          <w:sz w:val="22"/>
+          <w:szCs w:val="22"/>
+        </w:rPr>
+        <w:t>ce</w:t>
+      </w:r>
+      <w:proofErr w:type="spellEnd"/>
+      <w:r>
+        <w:rPr>
+          <w:rFonts w:ascii="Calibri" w:eastAsia="Calibri" w:hAnsi="Calibri" w:cs="Calibri"/>
+          <w:sz w:val="22"/>
+          <w:szCs w:val="22"/>
+        </w:rPr>
+        <w:t>, Cybersecurity Certificate, HTML, CSS, and JavaScript Fundamentals</w:t>
       </w:r>
     </w:p>
     <w:p>
       <w:pPr>
         <w:rPr>
-          <w:rFonts w:ascii="Calibri" w:cs="Calibri" w:eastAsia="Calibri" w:hAnsi="Calibri"/>
-          <w:b w:val="1"/>
+          <w:rFonts w:ascii="Calibri" w:eastAsia="Calibri" w:hAnsi="Calibri" w:cs="Calibri"/>
+          <w:b/>
           <w:sz w:val="26"/>
           <w:szCs w:val="26"/>
         </w:rPr>
       </w:pPr>
-      <w:r>
-        <w:rPr>
-          <w:rtl w:val="0"/>
-        </w:rPr>
-      </w:r>
     </w:p>
     <w:p>
       <w:pPr>
         <w:pStyle w:val="Heading1"/>
-        <w:rPr/>
-      </w:pPr>
-      <w:r>
-        <w:rPr>
-          <w:rtl w:val="0"/>
-        </w:rPr>
-        <w:t xml:space="preserve">TECHNICAL SKILLS:</w:t>
+      </w:pPr>
+      <w:r>
+        <w:t>TECHNICAL SKILLS:</w:t>
       </w:r>
     </w:p>
     <w:tbl>
       <w:tblPr>
-        <w:tblStyle w:val="Table1"/>
-        <w:tblW w:w="10800.0" w:type="dxa"/>
-        <w:jc w:val="left"/>
-        <w:tblInd w:w="5.0" w:type="dxa"/>
+        <w:tblStyle w:val="a"/>
+        <w:tblW w:w="10875" w:type="dxa"/>
+        <w:tblInd w:w="50" w:type="dxa"/>
         <w:tblBorders>
-          <w:top w:color="000000" w:space="0" w:sz="4" w:val="single"/>
-          <w:left w:color="000000" w:space="0" w:sz="4" w:val="single"/>
-          <w:bottom w:color="000000" w:space="0" w:sz="4" w:val="single"/>
-          <w:right w:color="000000" w:space="0" w:sz="4" w:val="single"/>
-          <w:insideH w:color="000000" w:space="0" w:sz="4" w:val="single"/>
-          <w:insideV w:color="000000" w:space="0" w:sz="4" w:val="single"/>
+          <w:top w:val="single" w:sz="4" w:space="0" w:color="000000"/>
+          <w:left w:val="single" w:sz="4" w:space="0" w:color="000000"/>
+          <w:bottom w:val="single" w:sz="4" w:space="0" w:color="000000"/>
+          <w:right w:val="single" w:sz="4" w:space="0" w:color="000000"/>
+          <w:insideH w:val="single" w:sz="4" w:space="0" w:color="000000"/>
+          <w:insideV w:val="single" w:sz="4" w:space="0" w:color="000000"/>
         </w:tblBorders>
         <w:tblLayout w:type="fixed"/>
-        <w:tblLook w:val="0400"/>
+        <w:tblLook w:val="0400" w:firstRow="0" w:lastRow="0" w:firstColumn="0" w:lastColumn="0" w:noHBand="0" w:noVBand="1"/>
       </w:tblPr>
       <w:tblGrid>
-        <w:gridCol w:w="2762"/>
-        <w:gridCol w:w="2975"/>
-        <w:gridCol w:w="2445"/>
-        <w:gridCol w:w="2618"/>
-        <w:tblGridChange w:id="0">
-          <w:tblGrid>
-            <w:gridCol w:w="2762"/>
-            <w:gridCol w:w="2975"/>
-            <w:gridCol w:w="2445"/>
-            <w:gridCol w:w="2618"/>
-          </w:tblGrid>
-        </w:tblGridChange>
+        <w:gridCol w:w="2940"/>
+        <w:gridCol w:w="2970"/>
+        <w:gridCol w:w="2370"/>
+        <w:gridCol w:w="2595"/>
       </w:tblGrid>
       <w:tr>
         <w:tc>
-          <w:tcPr/>
+          <w:tcPr>
+            <w:tcW w:w="2940" w:type="dxa"/>
+          </w:tcPr>
           <w:p>
             <w:pPr>
               <w:rPr>
-                <w:rFonts w:ascii="Calibri" w:cs="Calibri" w:eastAsia="Calibri" w:hAnsi="Calibri"/>
+                <w:rFonts w:ascii="Calibri" w:eastAsia="Calibri" w:hAnsi="Calibri" w:cs="Calibri"/>
                 <w:sz w:val="22"/>
                 <w:szCs w:val="22"/>
               </w:rPr>
             </w:pPr>
             <w:r>
               <w:rPr>
-                <w:rFonts w:ascii="Calibri" w:cs="Calibri" w:eastAsia="Calibri" w:hAnsi="Calibri"/>
-                <w:sz w:val="22"/>
-                <w:szCs w:val="22"/>
-                <w:rtl w:val="0"/>
-              </w:rPr>
-              <w:t xml:space="preserve">Application development and life-cycle management</w:t>
+                <w:rFonts w:ascii="Calibri" w:eastAsia="Calibri" w:hAnsi="Calibri" w:cs="Calibri"/>
+                <w:sz w:val="22"/>
+                <w:szCs w:val="22"/>
+              </w:rPr>
+              <w:t>Application development and life-cycle management</w:t>
             </w:r>
           </w:p>
         </w:tc>
         <w:tc>
-          <w:tcPr/>
+          <w:tcPr>
+            <w:tcW w:w="2970" w:type="dxa"/>
+          </w:tcPr>
           <w:p>
             <w:pPr>
               <w:rPr>
-                <w:rFonts w:ascii="Calibri" w:cs="Calibri" w:eastAsia="Calibri" w:hAnsi="Calibri"/>
+                <w:rFonts w:ascii="Calibri" w:eastAsia="Calibri" w:hAnsi="Calibri" w:cs="Calibri"/>
                 <w:sz w:val="22"/>
                 <w:szCs w:val="22"/>
               </w:rPr>
             </w:pPr>
             <w:r>
               <w:rPr>
-                <w:rFonts w:ascii="Calibri" w:cs="Calibri" w:eastAsia="Calibri" w:hAnsi="Calibri"/>
-                <w:sz w:val="22"/>
-                <w:szCs w:val="22"/>
-                <w:rtl w:val="0"/>
-              </w:rPr>
-              <w:t xml:space="preserve">Communicate technical information in layman’s terms</w:t>
+                <w:rFonts w:ascii="Calibri" w:eastAsia="Calibri" w:hAnsi="Calibri" w:cs="Calibri"/>
+                <w:sz w:val="22"/>
+                <w:szCs w:val="22"/>
+              </w:rPr>
+              <w:t>Communicate information in layman’s terms</w:t>
             </w:r>
           </w:p>
         </w:tc>
         <w:tc>
-          <w:tcPr/>
+          <w:tcPr>
+            <w:tcW w:w="2370" w:type="dxa"/>
+          </w:tcPr>
           <w:p>
             <w:pPr>
               <w:rPr>
-                <w:rFonts w:ascii="Calibri" w:cs="Calibri" w:eastAsia="Calibri" w:hAnsi="Calibri"/>
+                <w:rFonts w:ascii="Calibri" w:eastAsia="Calibri" w:hAnsi="Calibri" w:cs="Calibri"/>
                 <w:sz w:val="22"/>
                 <w:szCs w:val="22"/>
               </w:rPr>
             </w:pPr>
             <w:r>
               <w:rPr>
-                <w:rFonts w:ascii="Calibri" w:cs="Calibri" w:eastAsia="Calibri" w:hAnsi="Calibri"/>
-                <w:sz w:val="22"/>
-                <w:szCs w:val="22"/>
-                <w:rtl w:val="0"/>
-              </w:rPr>
-              <w:t xml:space="preserve">Adaptable and eager for new challenges</w:t>
+                <w:rFonts w:ascii="Calibri" w:eastAsia="Calibri" w:hAnsi="Calibri" w:cs="Calibri"/>
+                <w:sz w:val="22"/>
+                <w:szCs w:val="22"/>
+              </w:rPr>
+              <w:t>Adaptable and e</w:t>
+            </w:r>
+            <w:r>
+              <w:rPr>
+                <w:rFonts w:ascii="Calibri" w:eastAsia="Calibri" w:hAnsi="Calibri" w:cs="Calibri"/>
+                <w:sz w:val="22"/>
+                <w:szCs w:val="22"/>
+              </w:rPr>
+              <w:t>ager for new challenges</w:t>
             </w:r>
           </w:p>
         </w:tc>
         <w:tc>
-          <w:tcPr/>
+          <w:tcPr>
+            <w:tcW w:w="2595" w:type="dxa"/>
+          </w:tcPr>
           <w:p>
             <w:pPr>
               <w:rPr>
-                <w:rFonts w:ascii="Calibri" w:cs="Calibri" w:eastAsia="Calibri" w:hAnsi="Calibri"/>
+                <w:rFonts w:ascii="Calibri" w:eastAsia="Calibri" w:hAnsi="Calibri" w:cs="Calibri"/>
                 <w:sz w:val="22"/>
                 <w:szCs w:val="22"/>
               </w:rPr>
             </w:pPr>
             <w:r>
               <w:rPr>
-                <w:rFonts w:ascii="Calibri" w:cs="Calibri" w:eastAsia="Calibri" w:hAnsi="Calibri"/>
-                <w:sz w:val="22"/>
-                <w:szCs w:val="22"/>
-                <w:rtl w:val="0"/>
-              </w:rPr>
-              <w:t xml:space="preserve">Building and repairing computers</w:t>
+                <w:rFonts w:ascii="Calibri" w:eastAsia="Calibri" w:hAnsi="Calibri" w:cs="Calibri"/>
+                <w:sz w:val="22"/>
+                <w:szCs w:val="22"/>
+              </w:rPr>
+              <w:t>Building and repairing computers</w:t>
             </w:r>
           </w:p>
         </w:tc>
       </w:tr>
       <w:tr>
         <w:tc>
-          <w:tcPr/>
+          <w:tcPr>
+            <w:tcW w:w="2940" w:type="dxa"/>
+          </w:tcPr>
           <w:p>
             <w:pPr>
               <w:rPr>
-                <w:rFonts w:ascii="Calibri" w:cs="Calibri" w:eastAsia="Calibri" w:hAnsi="Calibri"/>
+                <w:rFonts w:ascii="Calibri" w:eastAsia="Calibri" w:hAnsi="Calibri" w:cs="Calibri"/>
                 <w:sz w:val="22"/>
                 <w:szCs w:val="22"/>
               </w:rPr>
             </w:pPr>
             <w:r>
               <w:rPr>
-                <w:rFonts w:ascii="Calibri" w:cs="Calibri" w:eastAsia="Calibri" w:hAnsi="Calibri"/>
-                <w:sz w:val="22"/>
-                <w:szCs w:val="22"/>
-                <w:rtl w:val="0"/>
-              </w:rPr>
-              <w:t xml:space="preserve">Networking: Packet analysis, Wireshark, router and switch configuration, protocols, SSH, firewalls, iptables, proxies, SIEM, DNS, DHCP, VPN, and VLAN</w:t>
+                <w:rFonts w:ascii="Calibri" w:eastAsia="Calibri" w:hAnsi="Calibri" w:cs="Calibri"/>
+                <w:sz w:val="22"/>
+                <w:szCs w:val="22"/>
+              </w:rPr>
+              <w:t>Networking: Packet analysis, Wireshark, router and switch configuration, protocols, SSH, firewalls, iptables, proxies, SIEM, DNS, DHCP, VPN, and VLAN</w:t>
             </w:r>
           </w:p>
         </w:tc>
         <w:tc>
-          <w:tcPr/>
+          <w:tcPr>
+            <w:tcW w:w="2970" w:type="dxa"/>
+          </w:tcPr>
           <w:p>
             <w:pPr>
               <w:rPr>
-                <w:rFonts w:ascii="Calibri" w:cs="Calibri" w:eastAsia="Calibri" w:hAnsi="Calibri"/>
+                <w:rFonts w:ascii="Calibri" w:eastAsia="Calibri" w:hAnsi="Calibri" w:cs="Calibri"/>
                 <w:sz w:val="22"/>
                 <w:szCs w:val="22"/>
               </w:rPr>
             </w:pPr>
             <w:r>
               <w:rPr>
-                <w:rFonts w:ascii="Calibri" w:cs="Calibri" w:eastAsia="Calibri" w:hAnsi="Calibri"/>
-                <w:sz w:val="22"/>
-                <w:szCs w:val="22"/>
-                <w:rtl w:val="0"/>
-              </w:rPr>
-              <w:t xml:space="preserve">Systems: Windows and Linux administration, Windows and Linux hardening, Docker, containerization, VMWare, VirtualBox, Ansible, and system configuration</w:t>
+                <w:rFonts w:ascii="Calibri" w:eastAsia="Calibri" w:hAnsi="Calibri" w:cs="Calibri"/>
+                <w:sz w:val="22"/>
+                <w:szCs w:val="22"/>
+              </w:rPr>
+              <w:t>Systems: Windows and Linux administration, Windo</w:t>
+            </w:r>
+            <w:r>
+              <w:rPr>
+                <w:rFonts w:ascii="Calibri" w:eastAsia="Calibri" w:hAnsi="Calibri" w:cs="Calibri"/>
+                <w:sz w:val="22"/>
+                <w:szCs w:val="22"/>
+              </w:rPr>
+              <w:t>ws and Linux hardening, Docker, containerization, VMWare, VirtualBox, Ansible, and system configuration</w:t>
             </w:r>
           </w:p>
         </w:tc>
         <w:tc>
-          <w:tcPr/>
+          <w:tcPr>
+            <w:tcW w:w="2370" w:type="dxa"/>
+          </w:tcPr>
           <w:p>
             <w:pPr>
               <w:rPr>
-                <w:rFonts w:ascii="Calibri" w:cs="Calibri" w:eastAsia="Calibri" w:hAnsi="Calibri"/>
+                <w:rFonts w:ascii="Calibri" w:eastAsia="Calibri" w:hAnsi="Calibri" w:cs="Calibri"/>
                 <w:sz w:val="22"/>
                 <w:szCs w:val="22"/>
               </w:rPr>
             </w:pPr>
             <w:r>
               <w:rPr>
-                <w:rFonts w:ascii="Calibri" w:cs="Calibri" w:eastAsia="Calibri" w:hAnsi="Calibri"/>
-                <w:sz w:val="22"/>
-                <w:szCs w:val="22"/>
-                <w:rtl w:val="0"/>
-              </w:rPr>
-              <w:t xml:space="preserve">Secure network design, identity and access management, risk management, vulnerability assessment, honeypots</w:t>
+                <w:rFonts w:ascii="Calibri" w:eastAsia="Calibri" w:hAnsi="Calibri" w:cs="Calibri"/>
+                <w:sz w:val="22"/>
+                <w:szCs w:val="22"/>
+              </w:rPr>
+              <w:t>Secure network design, identity and access management, risk management, vulnerability assessment, honeypots</w:t>
             </w:r>
           </w:p>
         </w:tc>
         <w:tc>
-          <w:tcPr/>
+          <w:tcPr>
+            <w:tcW w:w="2595" w:type="dxa"/>
+          </w:tcPr>
           <w:p>
             <w:pPr>
               <w:rPr>
-                <w:rFonts w:ascii="Calibri" w:cs="Calibri" w:eastAsia="Calibri" w:hAnsi="Calibri"/>
+                <w:rFonts w:ascii="Calibri" w:eastAsia="Calibri" w:hAnsi="Calibri" w:cs="Calibri"/>
                 <w:sz w:val="22"/>
                 <w:szCs w:val="22"/>
               </w:rPr>
             </w:pPr>
             <w:r>
               <w:rPr>
-                <w:rFonts w:ascii="Calibri" w:cs="Calibri" w:eastAsia="Calibri" w:hAnsi="Calibri"/>
-                <w:sz w:val="22"/>
-                <w:szCs w:val="22"/>
-                <w:rtl w:val="0"/>
-              </w:rPr>
-              <w:t xml:space="preserve">Penetration Testing: Kali Linux, Metasploit, NMAP, Hashcat, SQLMap, Nikto, Dirbuster, BurpSuite, John the Ripper, MSFVenom, Merterpreter, netcat</w:t>
-            </w:r>
+                <w:rFonts w:ascii="Calibri" w:eastAsia="Calibri" w:hAnsi="Calibri" w:cs="Calibri"/>
+                <w:sz w:val="22"/>
+                <w:szCs w:val="22"/>
+              </w:rPr>
+              <w:t>Penetration Testing: Kali Linux, Metasploit,</w:t>
+            </w:r>
+            <w:r>
+              <w:rPr>
+                <w:rFonts w:ascii="Calibri" w:eastAsia="Calibri" w:hAnsi="Calibri" w:cs="Calibri"/>
+                <w:sz w:val="22"/>
+                <w:szCs w:val="22"/>
+              </w:rPr>
+              <w:t xml:space="preserve"> NMAP, </w:t>
+            </w:r>
+            <w:proofErr w:type="spellStart"/>
+            <w:r>
+              <w:rPr>
+                <w:rFonts w:ascii="Calibri" w:eastAsia="Calibri" w:hAnsi="Calibri" w:cs="Calibri"/>
+                <w:sz w:val="22"/>
+                <w:szCs w:val="22"/>
+              </w:rPr>
+              <w:t>Hashcat</w:t>
+            </w:r>
+            <w:proofErr w:type="spellEnd"/>
+            <w:r>
+              <w:rPr>
+                <w:rFonts w:ascii="Calibri" w:eastAsia="Calibri" w:hAnsi="Calibri" w:cs="Calibri"/>
+                <w:sz w:val="22"/>
+                <w:szCs w:val="22"/>
+              </w:rPr>
+              <w:t xml:space="preserve">, </w:t>
+            </w:r>
+            <w:proofErr w:type="spellStart"/>
+            <w:r>
+              <w:rPr>
+                <w:rFonts w:ascii="Calibri" w:eastAsia="Calibri" w:hAnsi="Calibri" w:cs="Calibri"/>
+                <w:sz w:val="22"/>
+                <w:szCs w:val="22"/>
+              </w:rPr>
+              <w:t>SQLMap</w:t>
+            </w:r>
+            <w:proofErr w:type="spellEnd"/>
+            <w:r>
+              <w:rPr>
+                <w:rFonts w:ascii="Calibri" w:eastAsia="Calibri" w:hAnsi="Calibri" w:cs="Calibri"/>
+                <w:sz w:val="22"/>
+                <w:szCs w:val="22"/>
+              </w:rPr>
+              <w:t xml:space="preserve">, </w:t>
+            </w:r>
+            <w:proofErr w:type="spellStart"/>
+            <w:r>
+              <w:rPr>
+                <w:rFonts w:ascii="Calibri" w:eastAsia="Calibri" w:hAnsi="Calibri" w:cs="Calibri"/>
+                <w:sz w:val="22"/>
+                <w:szCs w:val="22"/>
+              </w:rPr>
+              <w:t>Nikto</w:t>
+            </w:r>
+            <w:proofErr w:type="spellEnd"/>
+            <w:r>
+              <w:rPr>
+                <w:rFonts w:ascii="Calibri" w:eastAsia="Calibri" w:hAnsi="Calibri" w:cs="Calibri"/>
+                <w:sz w:val="22"/>
+                <w:szCs w:val="22"/>
+              </w:rPr>
+              <w:t xml:space="preserve">, </w:t>
+            </w:r>
+            <w:proofErr w:type="spellStart"/>
+            <w:r>
+              <w:rPr>
+                <w:rFonts w:ascii="Calibri" w:eastAsia="Calibri" w:hAnsi="Calibri" w:cs="Calibri"/>
+                <w:sz w:val="22"/>
+                <w:szCs w:val="22"/>
+              </w:rPr>
+              <w:t>Dirbuster</w:t>
+            </w:r>
+            <w:proofErr w:type="spellEnd"/>
+            <w:r>
+              <w:rPr>
+                <w:rFonts w:ascii="Calibri" w:eastAsia="Calibri" w:hAnsi="Calibri" w:cs="Calibri"/>
+                <w:sz w:val="22"/>
+                <w:szCs w:val="22"/>
+              </w:rPr>
+              <w:t xml:space="preserve">, </w:t>
+            </w:r>
+            <w:proofErr w:type="spellStart"/>
+            <w:r>
+              <w:rPr>
+                <w:rFonts w:ascii="Calibri" w:eastAsia="Calibri" w:hAnsi="Calibri" w:cs="Calibri"/>
+                <w:sz w:val="22"/>
+                <w:szCs w:val="22"/>
+              </w:rPr>
+              <w:t>BurpSuite</w:t>
+            </w:r>
+            <w:proofErr w:type="spellEnd"/>
+            <w:r>
+              <w:rPr>
+                <w:rFonts w:ascii="Calibri" w:eastAsia="Calibri" w:hAnsi="Calibri" w:cs="Calibri"/>
+                <w:sz w:val="22"/>
+                <w:szCs w:val="22"/>
+              </w:rPr>
+              <w:t xml:space="preserve">, John the Ripper, </w:t>
+            </w:r>
+            <w:proofErr w:type="spellStart"/>
+            <w:r>
+              <w:rPr>
+                <w:rFonts w:ascii="Calibri" w:eastAsia="Calibri" w:hAnsi="Calibri" w:cs="Calibri"/>
+                <w:sz w:val="22"/>
+                <w:szCs w:val="22"/>
+              </w:rPr>
+              <w:t>MSFVenom</w:t>
+            </w:r>
+            <w:proofErr w:type="spellEnd"/>
+            <w:r>
+              <w:rPr>
+                <w:rFonts w:ascii="Calibri" w:eastAsia="Calibri" w:hAnsi="Calibri" w:cs="Calibri"/>
+                <w:sz w:val="22"/>
+                <w:szCs w:val="22"/>
+              </w:rPr>
+              <w:t xml:space="preserve">, </w:t>
+            </w:r>
+            <w:proofErr w:type="spellStart"/>
+            <w:r>
+              <w:rPr>
+                <w:rFonts w:ascii="Calibri" w:eastAsia="Calibri" w:hAnsi="Calibri" w:cs="Calibri"/>
+                <w:sz w:val="22"/>
+                <w:szCs w:val="22"/>
+              </w:rPr>
+              <w:t>Merterpreter</w:t>
+            </w:r>
+            <w:proofErr w:type="spellEnd"/>
+            <w:r>
+              <w:rPr>
+                <w:rFonts w:ascii="Calibri" w:eastAsia="Calibri" w:hAnsi="Calibri" w:cs="Calibri"/>
+                <w:sz w:val="22"/>
+                <w:szCs w:val="22"/>
+              </w:rPr>
+              <w:t xml:space="preserve">, </w:t>
+            </w:r>
+            <w:proofErr w:type="spellStart"/>
+            <w:r>
+              <w:rPr>
+                <w:rFonts w:ascii="Calibri" w:eastAsia="Calibri" w:hAnsi="Calibri" w:cs="Calibri"/>
+                <w:sz w:val="22"/>
+                <w:szCs w:val="22"/>
+              </w:rPr>
+              <w:t>netcat</w:t>
+            </w:r>
+            <w:proofErr w:type="spellEnd"/>
           </w:p>
         </w:tc>
       </w:tr>
       <w:tr>
         <w:tc>
-          <w:tcPr/>
+          <w:tcPr>
+            <w:tcW w:w="2940" w:type="dxa"/>
+          </w:tcPr>
           <w:p>
             <w:pPr>
               <w:rPr>
-                <w:rFonts w:ascii="Calibri" w:cs="Calibri" w:eastAsia="Calibri" w:hAnsi="Calibri"/>
+                <w:rFonts w:ascii="Calibri" w:eastAsia="Calibri" w:hAnsi="Calibri" w:cs="Calibri"/>
                 <w:sz w:val="22"/>
                 <w:szCs w:val="22"/>
               </w:rPr>
             </w:pPr>
             <w:r>
               <w:rPr>
-                <w:rFonts w:ascii="Calibri" w:cs="Calibri" w:eastAsia="Calibri" w:hAnsi="Calibri"/>
-                <w:sz w:val="22"/>
-                <w:szCs w:val="22"/>
-                <w:rtl w:val="0"/>
-              </w:rPr>
-              <w:t xml:space="preserve">Programming and scripting: Python, bash, zsh, YAML, json and PowerShell</w:t>
+                <w:rFonts w:ascii="Calibri" w:eastAsia="Calibri" w:hAnsi="Calibri" w:cs="Calibri"/>
+                <w:sz w:val="22"/>
+                <w:szCs w:val="22"/>
+              </w:rPr>
+              <w:t xml:space="preserve">Programming and scripting: Python, bash, </w:t>
+            </w:r>
+            <w:proofErr w:type="spellStart"/>
+            <w:r>
+              <w:rPr>
+                <w:rFonts w:ascii="Calibri" w:eastAsia="Calibri" w:hAnsi="Calibri" w:cs="Calibri"/>
+                <w:sz w:val="22"/>
+                <w:szCs w:val="22"/>
+              </w:rPr>
+              <w:t>zsh</w:t>
+            </w:r>
+            <w:proofErr w:type="spellEnd"/>
+            <w:r>
+              <w:rPr>
+                <w:rFonts w:ascii="Calibri" w:eastAsia="Calibri" w:hAnsi="Calibri" w:cs="Calibri"/>
+                <w:sz w:val="22"/>
+                <w:szCs w:val="22"/>
+              </w:rPr>
+              <w:t>, YAML, json and PowerShell</w:t>
             </w:r>
           </w:p>
         </w:tc>
         <w:tc>
-          <w:tcPr/>
+          <w:tcPr>
+            <w:tcW w:w="2970" w:type="dxa"/>
+          </w:tcPr>
           <w:p>
             <w:pPr>
               <w:rPr>
-                <w:rFonts w:ascii="Calibri" w:cs="Calibri" w:eastAsia="Calibri" w:hAnsi="Calibri"/>
+                <w:rFonts w:ascii="Calibri" w:eastAsia="Calibri" w:hAnsi="Calibri" w:cs="Calibri"/>
                 <w:sz w:val="22"/>
                 <w:szCs w:val="22"/>
               </w:rPr>
             </w:pPr>
             <w:r>
               <w:rPr>
-                <w:rFonts w:ascii="Calibri" w:cs="Calibri" w:eastAsia="Calibri" w:hAnsi="Calibri"/>
-                <w:sz w:val="22"/>
-                <w:szCs w:val="22"/>
-                <w:rtl w:val="0"/>
-              </w:rPr>
-              <w:t xml:space="preserve">Django rest API, Azure DevOps, Git, VSCode, nxlog, auditd, Sysmon, and VNC</w:t>
+                <w:rFonts w:ascii="Calibri" w:eastAsia="Calibri" w:hAnsi="Calibri" w:cs="Calibri"/>
+                <w:sz w:val="22"/>
+                <w:szCs w:val="22"/>
+              </w:rPr>
+              <w:t xml:space="preserve">Django rest API, Azure DevOps, Git, </w:t>
+            </w:r>
+            <w:proofErr w:type="spellStart"/>
+            <w:r>
+              <w:rPr>
+                <w:rFonts w:ascii="Calibri" w:eastAsia="Calibri" w:hAnsi="Calibri" w:cs="Calibri"/>
+                <w:sz w:val="22"/>
+                <w:szCs w:val="22"/>
+              </w:rPr>
+              <w:t>VSCode</w:t>
+            </w:r>
+            <w:proofErr w:type="spellEnd"/>
+            <w:r>
+              <w:rPr>
+                <w:rFonts w:ascii="Calibri" w:eastAsia="Calibri" w:hAnsi="Calibri" w:cs="Calibri"/>
+                <w:sz w:val="22"/>
+                <w:szCs w:val="22"/>
+              </w:rPr>
+              <w:t xml:space="preserve">, </w:t>
+            </w:r>
+            <w:proofErr w:type="spellStart"/>
+            <w:r>
+              <w:rPr>
+                <w:rFonts w:ascii="Calibri" w:eastAsia="Calibri" w:hAnsi="Calibri" w:cs="Calibri"/>
+                <w:sz w:val="22"/>
+                <w:szCs w:val="22"/>
+              </w:rPr>
+              <w:t>nxlog</w:t>
+            </w:r>
+            <w:proofErr w:type="spellEnd"/>
+            <w:r>
+              <w:rPr>
+                <w:rFonts w:ascii="Calibri" w:eastAsia="Calibri" w:hAnsi="Calibri" w:cs="Calibri"/>
+                <w:sz w:val="22"/>
+                <w:szCs w:val="22"/>
+              </w:rPr>
+              <w:t xml:space="preserve">, </w:t>
+            </w:r>
+            <w:proofErr w:type="spellStart"/>
+            <w:r>
+              <w:rPr>
+                <w:rFonts w:ascii="Calibri" w:eastAsia="Calibri" w:hAnsi="Calibri" w:cs="Calibri"/>
+                <w:sz w:val="22"/>
+                <w:szCs w:val="22"/>
+              </w:rPr>
+              <w:t>auditd</w:t>
+            </w:r>
+            <w:proofErr w:type="spellEnd"/>
+            <w:r>
+              <w:rPr>
+                <w:rFonts w:ascii="Calibri" w:eastAsia="Calibri" w:hAnsi="Calibri" w:cs="Calibri"/>
+                <w:sz w:val="22"/>
+                <w:szCs w:val="22"/>
+              </w:rPr>
+              <w:t>, Sysmon, and VNC</w:t>
             </w:r>
           </w:p>
         </w:tc>
         <w:tc>
-          <w:tcPr/>
+          <w:tcPr>
+            <w:tcW w:w="2370" w:type="dxa"/>
+          </w:tcPr>
           <w:p>
             <w:pPr>
               <w:rPr>
-                <w:rFonts w:ascii="Calibri" w:cs="Calibri" w:eastAsia="Calibri" w:hAnsi="Calibri"/>
+                <w:rFonts w:ascii="Calibri" w:eastAsia="Calibri" w:hAnsi="Calibri" w:cs="Calibri"/>
                 <w:sz w:val="22"/>
                 <w:szCs w:val="22"/>
               </w:rPr>
             </w:pPr>
             <w:r>
               <w:rPr>
-                <w:rFonts w:ascii="Calibri" w:cs="Calibri" w:eastAsia="Calibri" w:hAnsi="Calibri"/>
-                <w:sz w:val="22"/>
-                <w:szCs w:val="22"/>
-                <w:rtl w:val="0"/>
-              </w:rPr>
-              <w:t xml:space="preserve">Troubleshooting workstation, server and network issues</w:t>
+                <w:rFonts w:ascii="Calibri" w:eastAsia="Calibri" w:hAnsi="Calibri" w:cs="Calibri"/>
+                <w:sz w:val="22"/>
+                <w:szCs w:val="22"/>
+              </w:rPr>
+              <w:t>Trouble</w:t>
+            </w:r>
+            <w:r>
+              <w:rPr>
+                <w:rFonts w:ascii="Calibri" w:eastAsia="Calibri" w:hAnsi="Calibri" w:cs="Calibri"/>
+                <w:sz w:val="22"/>
+                <w:szCs w:val="22"/>
+              </w:rPr>
+              <w:t xml:space="preserve">shooting workstation, </w:t>
+            </w:r>
+            <w:proofErr w:type="gramStart"/>
+            <w:r>
+              <w:rPr>
+                <w:rFonts w:ascii="Calibri" w:eastAsia="Calibri" w:hAnsi="Calibri" w:cs="Calibri"/>
+                <w:sz w:val="22"/>
+                <w:szCs w:val="22"/>
+              </w:rPr>
+              <w:t>server</w:t>
+            </w:r>
+            <w:proofErr w:type="gramEnd"/>
+            <w:r>
+              <w:rPr>
+                <w:rFonts w:ascii="Calibri" w:eastAsia="Calibri" w:hAnsi="Calibri" w:cs="Calibri"/>
+                <w:sz w:val="22"/>
+                <w:szCs w:val="22"/>
+              </w:rPr>
+              <w:t xml:space="preserve"> and network issues</w:t>
             </w:r>
           </w:p>
         </w:tc>
         <w:tc>
-          <w:tcPr/>
+          <w:tcPr>
+            <w:tcW w:w="2595" w:type="dxa"/>
+          </w:tcPr>
           <w:p>
             <w:pPr>
               <w:rPr>
-                <w:rFonts w:ascii="Calibri" w:cs="Calibri" w:eastAsia="Calibri" w:hAnsi="Calibri"/>
+                <w:rFonts w:ascii="Calibri" w:eastAsia="Calibri" w:hAnsi="Calibri" w:cs="Calibri"/>
                 <w:sz w:val="22"/>
                 <w:szCs w:val="22"/>
               </w:rPr>
             </w:pPr>
             <w:r>
               <w:rPr>
-                <w:rFonts w:ascii="Calibri" w:cs="Calibri" w:eastAsia="Calibri" w:hAnsi="Calibri"/>
-                <w:sz w:val="22"/>
-                <w:szCs w:val="22"/>
-                <w:rtl w:val="0"/>
-              </w:rPr>
-              <w:t xml:space="preserve">Capture the Flag events, hacking challenge walkthrough write-ups</w:t>
+                <w:rFonts w:ascii="Calibri" w:eastAsia="Calibri" w:hAnsi="Calibri" w:cs="Calibri"/>
+                <w:sz w:val="22"/>
+                <w:szCs w:val="22"/>
+              </w:rPr>
+              <w:t>Capture the Flag events, hacking challenge walkthrough write-ups</w:t>
             </w:r>
           </w:p>
         </w:tc>
@@ -400,44 +660,82 @@
     <w:p>
       <w:pPr>
         <w:pStyle w:val="Heading1"/>
-        <w:rPr/>
-      </w:pPr>
-      <w:r>
-        <w:rPr>
-          <w:rtl w:val="0"/>
-        </w:rPr>
-      </w:r>
+      </w:pPr>
     </w:p>
     <w:p>
       <w:pPr>
         <w:pStyle w:val="Heading1"/>
-        <w:rPr/>
-      </w:pPr>
-      <w:r>
-        <w:rPr>
-          <w:rtl w:val="0"/>
-        </w:rPr>
+      </w:pPr>
+      <w:r>
         <w:t xml:space="preserve">PROFESSIONAL EXPERIENCE: </w:t>
       </w:r>
     </w:p>
     <w:p>
       <w:pPr>
         <w:rPr>
-          <w:rFonts w:ascii="Calibri" w:cs="Calibri" w:eastAsia="Calibri" w:hAnsi="Calibri"/>
-          <w:b w:val="1"/>
-          <w:sz w:val="22"/>
-          <w:szCs w:val="22"/>
-        </w:rPr>
-      </w:pPr>
-      <w:r>
-        <w:rPr>
-          <w:rFonts w:ascii="Calibri" w:cs="Calibri" w:eastAsia="Calibri" w:hAnsi="Calibri"/>
-          <w:b w:val="1"/>
-          <w:sz w:val="22"/>
-          <w:szCs w:val="22"/>
-          <w:rtl w:val="0"/>
-        </w:rPr>
-        <w:t xml:space="preserve">Information Security Engineer at Circadence Corporation (Remote- Boulder, CO)                                       Oct 2020-Present</w:t>
+          <w:rFonts w:ascii="Calibri" w:eastAsia="Calibri" w:hAnsi="Calibri" w:cs="Calibri"/>
+          <w:b/>
+          <w:sz w:val="22"/>
+          <w:szCs w:val="22"/>
+        </w:rPr>
+      </w:pPr>
+      <w:r>
+        <w:rPr>
+          <w:rFonts w:ascii="Calibri" w:eastAsia="Calibri" w:hAnsi="Calibri" w:cs="Calibri"/>
+          <w:b/>
+          <w:sz w:val="22"/>
+          <w:szCs w:val="22"/>
+        </w:rPr>
+        <w:t xml:space="preserve">Information Security Engineer at </w:t>
+      </w:r>
+      <w:proofErr w:type="spellStart"/>
+      <w:r>
+        <w:rPr>
+          <w:rFonts w:ascii="Calibri" w:eastAsia="Calibri" w:hAnsi="Calibri" w:cs="Calibri"/>
+          <w:b/>
+          <w:sz w:val="22"/>
+          <w:szCs w:val="22"/>
+        </w:rPr>
+        <w:t>Circadence</w:t>
+      </w:r>
+      <w:proofErr w:type="spellEnd"/>
+      <w:r>
+        <w:rPr>
+          <w:rFonts w:ascii="Calibri" w:eastAsia="Calibri" w:hAnsi="Calibri" w:cs="Calibri"/>
+          <w:b/>
+          <w:sz w:val="22"/>
+          <w:szCs w:val="22"/>
+        </w:rPr>
+        <w:t xml:space="preserve"> Corporation (Remote- Boulder, </w:t>
+      </w:r>
+      <w:proofErr w:type="gramStart"/>
+      <w:r>
+        <w:rPr>
+          <w:rFonts w:ascii="Calibri" w:eastAsia="Calibri" w:hAnsi="Calibri" w:cs="Calibri"/>
+          <w:b/>
+          <w:sz w:val="22"/>
+          <w:szCs w:val="22"/>
+        </w:rPr>
+        <w:t xml:space="preserve">CO)   </w:t>
+      </w:r>
+      <w:proofErr w:type="gramEnd"/>
+      <w:r>
+        <w:rPr>
+          <w:rFonts w:ascii="Calibri" w:eastAsia="Calibri" w:hAnsi="Calibri" w:cs="Calibri"/>
+          <w:b/>
+          <w:sz w:val="22"/>
+          <w:szCs w:val="22"/>
+        </w:rPr>
+        <w:t xml:space="preserve">                                   </w:t>
+      </w:r>
+      <w:r>
+        <w:rPr>
+          <w:rFonts w:ascii="Calibri" w:eastAsia="Calibri" w:hAnsi="Calibri" w:cs="Calibri"/>
+          <w:b/>
+          <w:sz w:val="22"/>
+          <w:szCs w:val="22"/>
+        </w:rPr>
+        <w:t>Oct 2020-Present</w:t>
       </w:r>
     </w:p>
     <w:p>
@@ -446,22 +744,19 @@
           <w:ilvl w:val="0"/>
           <w:numId w:val="1"/>
         </w:numPr>
-        <w:ind w:left="720" w:hanging="360"/>
-        <w:rPr>
-          <w:rFonts w:ascii="Calibri" w:cs="Calibri" w:eastAsia="Calibri" w:hAnsi="Calibri"/>
-          <w:sz w:val="22"/>
-          <w:szCs w:val="22"/>
-          <w:u w:val="none"/>
-        </w:rPr>
-      </w:pPr>
-      <w:r>
-        <w:rPr>
-          <w:rFonts w:ascii="Calibri" w:cs="Calibri" w:eastAsia="Calibri" w:hAnsi="Calibri"/>
-          <w:sz w:val="22"/>
-          <w:szCs w:val="22"/>
-          <w:rtl w:val="0"/>
-        </w:rPr>
-        <w:t xml:space="preserve">Cultivating Python and YAML skills creating scenarios for Project Ares, a gamified cybersecurity training platform</w:t>
+        <w:rPr>
+          <w:rFonts w:ascii="Calibri" w:eastAsia="Calibri" w:hAnsi="Calibri" w:cs="Calibri"/>
+          <w:sz w:val="22"/>
+          <w:szCs w:val="22"/>
+        </w:rPr>
+      </w:pPr>
+      <w:r>
+        <w:rPr>
+          <w:rFonts w:ascii="Calibri" w:eastAsia="Calibri" w:hAnsi="Calibri" w:cs="Calibri"/>
+          <w:sz w:val="22"/>
+          <w:szCs w:val="22"/>
+        </w:rPr>
+        <w:t>Cultivating Python and YAML skills creating scenarios for Project Ares, a gamified cybersecurity training platform</w:t>
       </w:r>
     </w:p>
     <w:p>
@@ -470,22 +765,27 @@
           <w:ilvl w:val="0"/>
           <w:numId w:val="1"/>
         </w:numPr>
-        <w:ind w:left="720" w:hanging="360"/>
-        <w:rPr>
-          <w:rFonts w:ascii="Calibri" w:cs="Calibri" w:eastAsia="Calibri" w:hAnsi="Calibri"/>
-          <w:sz w:val="22"/>
-          <w:szCs w:val="22"/>
-          <w:u w:val="none"/>
-        </w:rPr>
-      </w:pPr>
-      <w:r>
-        <w:rPr>
-          <w:rFonts w:ascii="Calibri" w:cs="Calibri" w:eastAsia="Calibri" w:hAnsi="Calibri"/>
-          <w:sz w:val="22"/>
-          <w:szCs w:val="22"/>
-          <w:rtl w:val="0"/>
-        </w:rPr>
-        <w:t xml:space="preserve">Troubleshooting program bugs causing scenarios to be unplayable, and resolving the issues in a timely manner</w:t>
+        <w:rPr>
+          <w:rFonts w:ascii="Calibri" w:eastAsia="Calibri" w:hAnsi="Calibri" w:cs="Calibri"/>
+          <w:sz w:val="22"/>
+          <w:szCs w:val="22"/>
+        </w:rPr>
+      </w:pPr>
+      <w:r>
+        <w:rPr>
+          <w:rFonts w:ascii="Calibri" w:eastAsia="Calibri" w:hAnsi="Calibri" w:cs="Calibri"/>
+          <w:sz w:val="22"/>
+          <w:szCs w:val="22"/>
+        </w:rPr>
+        <w:t>Troubles</w:t>
+      </w:r>
+      <w:r>
+        <w:rPr>
+          <w:rFonts w:ascii="Calibri" w:eastAsia="Calibri" w:hAnsi="Calibri" w:cs="Calibri"/>
+          <w:sz w:val="22"/>
+          <w:szCs w:val="22"/>
+        </w:rPr>
+        <w:t>hooting program bugs causing scenarios to be unplayable, and resolving the issues in a timely manner</w:t>
       </w:r>
     </w:p>
     <w:p>
@@ -494,22 +794,19 @@
           <w:ilvl w:val="0"/>
           <w:numId w:val="1"/>
         </w:numPr>
-        <w:ind w:left="720" w:hanging="360"/>
-        <w:rPr>
-          <w:rFonts w:ascii="Calibri" w:cs="Calibri" w:eastAsia="Calibri" w:hAnsi="Calibri"/>
-          <w:sz w:val="22"/>
-          <w:szCs w:val="22"/>
-          <w:u w:val="none"/>
-        </w:rPr>
-      </w:pPr>
-      <w:r>
-        <w:rPr>
-          <w:rFonts w:ascii="Calibri" w:cs="Calibri" w:eastAsia="Calibri" w:hAnsi="Calibri"/>
-          <w:sz w:val="22"/>
-          <w:szCs w:val="22"/>
-          <w:rtl w:val="0"/>
-        </w:rPr>
-        <w:t xml:space="preserve">Navigating a complex infrastructure hosted in Azure, and getting acquainted with a plethora of technical tools</w:t>
+        <w:rPr>
+          <w:rFonts w:ascii="Calibri" w:eastAsia="Calibri" w:hAnsi="Calibri" w:cs="Calibri"/>
+          <w:sz w:val="22"/>
+          <w:szCs w:val="22"/>
+        </w:rPr>
+      </w:pPr>
+      <w:r>
+        <w:rPr>
+          <w:rFonts w:ascii="Calibri" w:eastAsia="Calibri" w:hAnsi="Calibri" w:cs="Calibri"/>
+          <w:sz w:val="22"/>
+          <w:szCs w:val="22"/>
+        </w:rPr>
+        <w:t>Navigating a complex infrastructure hosted in Azure, and getting acquainted with a plethora of technical tools</w:t>
       </w:r>
     </w:p>
     <w:p>
@@ -518,42 +815,93 @@
           <w:ilvl w:val="0"/>
           <w:numId w:val="1"/>
         </w:numPr>
-        <w:ind w:left="720" w:hanging="360"/>
-        <w:rPr>
-          <w:rFonts w:ascii="Calibri" w:cs="Calibri" w:eastAsia="Calibri" w:hAnsi="Calibri"/>
-          <w:sz w:val="22"/>
-          <w:szCs w:val="22"/>
-          <w:u w:val="none"/>
-        </w:rPr>
-      </w:pPr>
-      <w:r>
-        <w:rPr>
-          <w:rFonts w:ascii="Calibri" w:cs="Calibri" w:eastAsia="Calibri" w:hAnsi="Calibri"/>
-          <w:sz w:val="22"/>
-          <w:szCs w:val="22"/>
-          <w:rtl w:val="0"/>
-        </w:rPr>
-        <w:t xml:space="preserve">Utilizing SaltStack to make run-time configuration changes to the services and states of VMs used by scenarios</w:t>
+        <w:rPr>
+          <w:rFonts w:ascii="Calibri" w:eastAsia="Calibri" w:hAnsi="Calibri" w:cs="Calibri"/>
+          <w:sz w:val="22"/>
+          <w:szCs w:val="22"/>
+        </w:rPr>
+      </w:pPr>
+      <w:r>
+        <w:rPr>
+          <w:rFonts w:ascii="Calibri" w:eastAsia="Calibri" w:hAnsi="Calibri" w:cs="Calibri"/>
+          <w:sz w:val="22"/>
+          <w:szCs w:val="22"/>
+        </w:rPr>
+        <w:t xml:space="preserve">Utilizing </w:t>
+      </w:r>
+      <w:proofErr w:type="spellStart"/>
+      <w:r>
+        <w:rPr>
+          <w:rFonts w:ascii="Calibri" w:eastAsia="Calibri" w:hAnsi="Calibri" w:cs="Calibri"/>
+          <w:sz w:val="22"/>
+          <w:szCs w:val="22"/>
+        </w:rPr>
+        <w:t>SaltStack</w:t>
+      </w:r>
+      <w:proofErr w:type="spellEnd"/>
+      <w:r>
+        <w:rPr>
+          <w:rFonts w:ascii="Calibri" w:eastAsia="Calibri" w:hAnsi="Calibri" w:cs="Calibri"/>
+          <w:sz w:val="22"/>
+          <w:szCs w:val="22"/>
+        </w:rPr>
+        <w:t xml:space="preserve"> to make run-time configu</w:t>
+      </w:r>
+      <w:r>
+        <w:rPr>
+          <w:rFonts w:ascii="Calibri" w:eastAsia="Calibri" w:hAnsi="Calibri" w:cs="Calibri"/>
+          <w:sz w:val="22"/>
+          <w:szCs w:val="22"/>
+        </w:rPr>
+        <w:t>ration changes to the services and states of VMs used by scenarios</w:t>
       </w:r>
     </w:p>
     <w:p>
       <w:pPr>
         <w:rPr>
-          <w:rFonts w:ascii="Calibri" w:cs="Calibri" w:eastAsia="Calibri" w:hAnsi="Calibri"/>
-          <w:b w:val="1"/>
-          <w:sz w:val="22"/>
-          <w:szCs w:val="22"/>
-        </w:rPr>
-      </w:pPr>
-      <w:r>
-        <w:rPr>
-          <w:rFonts w:ascii="Calibri" w:cs="Calibri" w:eastAsia="Calibri" w:hAnsi="Calibri"/>
-          <w:b w:val="1"/>
-          <w:sz w:val="22"/>
-          <w:szCs w:val="22"/>
-          <w:rtl w:val="0"/>
-        </w:rPr>
-        <w:t xml:space="preserve">Cybersecurity Bootcamp Senior Tutor (Remote- Charlotte, NC)                                                                       July 2020-Present</w:t>
+          <w:rFonts w:ascii="Calibri" w:eastAsia="Calibri" w:hAnsi="Calibri" w:cs="Calibri"/>
+          <w:b/>
+          <w:sz w:val="22"/>
+          <w:szCs w:val="22"/>
+        </w:rPr>
+      </w:pPr>
+      <w:r>
+        <w:rPr>
+          <w:rFonts w:ascii="Calibri" w:eastAsia="Calibri" w:hAnsi="Calibri" w:cs="Calibri"/>
+          <w:b/>
+          <w:sz w:val="22"/>
+          <w:szCs w:val="22"/>
+        </w:rPr>
+        <w:t xml:space="preserve">Cybersecurity Bootcamp Senior Tutor (Remote- Charlotte, </w:t>
+      </w:r>
+      <w:proofErr w:type="gramStart"/>
+      <w:r>
+        <w:rPr>
+          <w:rFonts w:ascii="Calibri" w:eastAsia="Calibri" w:hAnsi="Calibri" w:cs="Calibri"/>
+          <w:b/>
+          <w:sz w:val="22"/>
+          <w:szCs w:val="22"/>
+        </w:rPr>
+        <w:t xml:space="preserve">NC)   </w:t>
+      </w:r>
+      <w:proofErr w:type="gramEnd"/>
+      <w:r>
+        <w:rPr>
+          <w:rFonts w:ascii="Calibri" w:eastAsia="Calibri" w:hAnsi="Calibri" w:cs="Calibri"/>
+          <w:b/>
+          <w:sz w:val="22"/>
+          <w:szCs w:val="22"/>
+        </w:rPr>
+        <w:t xml:space="preserve">                                                                  </w:t>
+      </w:r>
+      <w:r>
+        <w:rPr>
+          <w:rFonts w:ascii="Calibri" w:eastAsia="Calibri" w:hAnsi="Calibri" w:cs="Calibri"/>
+          <w:b/>
+          <w:sz w:val="22"/>
+          <w:szCs w:val="22"/>
+        </w:rPr>
+        <w:t xml:space="preserve"> July 2020-Present</w:t>
       </w:r>
     </w:p>
     <w:p>
@@ -562,22 +910,27 @@
           <w:ilvl w:val="0"/>
           <w:numId w:val="4"/>
         </w:numPr>
-        <w:ind w:left="720" w:hanging="360"/>
-        <w:rPr>
-          <w:rFonts w:ascii="Calibri" w:cs="Calibri" w:eastAsia="Calibri" w:hAnsi="Calibri"/>
-          <w:sz w:val="22"/>
-          <w:szCs w:val="22"/>
-          <w:u w:val="none"/>
-        </w:rPr>
-      </w:pPr>
-      <w:r>
-        <w:rPr>
-          <w:rFonts w:ascii="Calibri" w:cs="Calibri" w:eastAsia="Calibri" w:hAnsi="Calibri"/>
-          <w:sz w:val="22"/>
-          <w:szCs w:val="22"/>
-          <w:rtl w:val="0"/>
-        </w:rPr>
-        <w:t xml:space="preserve">Promoted to Senior tutor level due to high session volume helping students</w:t>
+        <w:rPr>
+          <w:rFonts w:ascii="Calibri" w:eastAsia="Calibri" w:hAnsi="Calibri" w:cs="Calibri"/>
+          <w:sz w:val="22"/>
+          <w:szCs w:val="22"/>
+        </w:rPr>
+      </w:pPr>
+      <w:r>
+        <w:rPr>
+          <w:rFonts w:ascii="Calibri" w:eastAsia="Calibri" w:hAnsi="Calibri" w:cs="Calibri"/>
+          <w:sz w:val="22"/>
+          <w:szCs w:val="22"/>
+        </w:rPr>
+        <w:t>Promoted to Senior tutor level due to hig</w:t>
+      </w:r>
+      <w:r>
+        <w:rPr>
+          <w:rFonts w:ascii="Calibri" w:eastAsia="Calibri" w:hAnsi="Calibri" w:cs="Calibri"/>
+          <w:sz w:val="22"/>
+          <w:szCs w:val="22"/>
+        </w:rPr>
+        <w:t>h session volume helping students</w:t>
       </w:r>
     </w:p>
     <w:p>
@@ -586,22 +939,19 @@
           <w:ilvl w:val="0"/>
           <w:numId w:val="4"/>
         </w:numPr>
-        <w:ind w:left="720" w:hanging="360"/>
-        <w:rPr>
-          <w:rFonts w:ascii="Calibri" w:cs="Calibri" w:eastAsia="Calibri" w:hAnsi="Calibri"/>
-          <w:sz w:val="22"/>
-          <w:szCs w:val="22"/>
-          <w:u w:val="none"/>
-        </w:rPr>
-      </w:pPr>
-      <w:r>
-        <w:rPr>
-          <w:rFonts w:ascii="Calibri" w:cs="Calibri" w:eastAsia="Calibri" w:hAnsi="Calibri"/>
-          <w:sz w:val="22"/>
-          <w:szCs w:val="22"/>
-          <w:rtl w:val="0"/>
-        </w:rPr>
-        <w:t xml:space="preserve">Prepare students to succeed in Cybersecurity and Security Plus certification</w:t>
+        <w:rPr>
+          <w:rFonts w:ascii="Calibri" w:eastAsia="Calibri" w:hAnsi="Calibri" w:cs="Calibri"/>
+          <w:sz w:val="22"/>
+          <w:szCs w:val="22"/>
+        </w:rPr>
+      </w:pPr>
+      <w:r>
+        <w:rPr>
+          <w:rFonts w:ascii="Calibri" w:eastAsia="Calibri" w:hAnsi="Calibri" w:cs="Calibri"/>
+          <w:sz w:val="22"/>
+          <w:szCs w:val="22"/>
+        </w:rPr>
+        <w:t>Prepare students to succeed in Cybersecurity and Security Plus certification</w:t>
       </w:r>
     </w:p>
     <w:p>
@@ -610,43 +960,76 @@
           <w:ilvl w:val="0"/>
           <w:numId w:val="4"/>
         </w:numPr>
-        <w:ind w:left="720" w:hanging="360"/>
-        <w:rPr>
-          <w:rFonts w:ascii="Calibri" w:cs="Calibri" w:eastAsia="Calibri" w:hAnsi="Calibri"/>
-          <w:sz w:val="22"/>
-          <w:szCs w:val="22"/>
-          <w:u w:val="none"/>
-        </w:rPr>
-      </w:pPr>
-      <w:r>
-        <w:rPr>
-          <w:rFonts w:ascii="Calibri" w:cs="Calibri" w:eastAsia="Calibri" w:hAnsi="Calibri"/>
-          <w:sz w:val="22"/>
-          <w:szCs w:val="22"/>
-          <w:rtl w:val="0"/>
+        <w:rPr>
+          <w:rFonts w:ascii="Calibri" w:eastAsia="Calibri" w:hAnsi="Calibri" w:cs="Calibri"/>
+          <w:sz w:val="22"/>
+          <w:szCs w:val="22"/>
+        </w:rPr>
+      </w:pPr>
+      <w:r>
+        <w:rPr>
+          <w:rFonts w:ascii="Calibri" w:eastAsia="Calibri" w:hAnsi="Calibri" w:cs="Calibri"/>
+          <w:sz w:val="22"/>
+          <w:szCs w:val="22"/>
         </w:rPr>
         <w:t xml:space="preserve">Create and utilize Python and Google API scripts to assist in job tasks such as emailing reminders              </w:t>
       </w:r>
     </w:p>
     <w:p>
       <w:pPr>
-        <w:ind w:left="0" w:firstLine="0"/>
-        <w:rPr>
-          <w:rFonts w:ascii="Calibri" w:cs="Calibri" w:eastAsia="Calibri" w:hAnsi="Calibri"/>
-          <w:b w:val="1"/>
-          <w:sz w:val="22"/>
-          <w:szCs w:val="22"/>
-        </w:rPr>
-      </w:pPr>
-      <w:r>
-        <w:rPr>
-          <w:rFonts w:ascii="Calibri" w:cs="Calibri" w:eastAsia="Calibri" w:hAnsi="Calibri"/>
-          <w:b w:val="1"/>
-          <w:sz w:val="22"/>
-          <w:szCs w:val="22"/>
-          <w:rtl w:val="0"/>
-        </w:rPr>
-        <w:t xml:space="preserve">Network Operations Center Technician at Global Linking Solutions (Charlotte, NC)                                  Jan 2020-Oct 2020</w:t>
+        <w:rPr>
+          <w:rFonts w:ascii="Calibri" w:eastAsia="Calibri" w:hAnsi="Calibri" w:cs="Calibri"/>
+          <w:b/>
+          <w:sz w:val="22"/>
+          <w:szCs w:val="22"/>
+        </w:rPr>
+      </w:pPr>
+      <w:r>
+        <w:rPr>
+          <w:rFonts w:ascii="Calibri" w:eastAsia="Calibri" w:hAnsi="Calibri" w:cs="Calibri"/>
+          <w:b/>
+          <w:sz w:val="22"/>
+          <w:szCs w:val="22"/>
+        </w:rPr>
+        <w:t>Network Operations Center Techni</w:t>
+      </w:r>
+      <w:r>
+        <w:rPr>
+          <w:rFonts w:ascii="Calibri" w:eastAsia="Calibri" w:hAnsi="Calibri" w:cs="Calibri"/>
+          <w:b/>
+          <w:sz w:val="22"/>
+          <w:szCs w:val="22"/>
+        </w:rPr>
+        <w:t xml:space="preserve">cian at Global Linking Solutions (Charlotte, </w:t>
+      </w:r>
+      <w:proofErr w:type="gramStart"/>
+      <w:r>
+        <w:rPr>
+          <w:rFonts w:ascii="Calibri" w:eastAsia="Calibri" w:hAnsi="Calibri" w:cs="Calibri"/>
+          <w:b/>
+          <w:sz w:val="22"/>
+          <w:szCs w:val="22"/>
+        </w:rPr>
+        <w:t xml:space="preserve">NC)   </w:t>
+      </w:r>
+      <w:proofErr w:type="gramEnd"/>
+      <w:r>
+        <w:rPr>
+          <w:rFonts w:ascii="Calibri" w:eastAsia="Calibri" w:hAnsi="Calibri" w:cs="Calibri"/>
+          <w:b/>
+          <w:sz w:val="22"/>
+          <w:szCs w:val="22"/>
+        </w:rPr>
+        <w:t xml:space="preserve">                              </w:t>
+      </w:r>
+      <w:r>
+        <w:rPr>
+          <w:rFonts w:ascii="Calibri" w:eastAsia="Calibri" w:hAnsi="Calibri" w:cs="Calibri"/>
+          <w:b/>
+          <w:sz w:val="22"/>
+          <w:szCs w:val="22"/>
+        </w:rPr>
+        <w:t>Jan 2020-Oct 2020</w:t>
       </w:r>
     </w:p>
     <w:p>
@@ -655,29 +1038,21 @@
           <w:ilvl w:val="0"/>
           <w:numId w:val="3"/>
         </w:numPr>
-        <w:ind w:left="720" w:hanging="360"/>
-        <w:rPr>
-          <w:rFonts w:ascii="Calibri" w:cs="Calibri" w:eastAsia="Calibri" w:hAnsi="Calibri"/>
-          <w:sz w:val="22"/>
-          <w:szCs w:val="22"/>
-          <w:u w:val="none"/>
-        </w:rPr>
-      </w:pPr>
-      <w:r>
-        <w:rPr>
-          <w:rFonts w:ascii="Calibri" w:cs="Calibri" w:eastAsia="Calibri" w:hAnsi="Calibri"/>
-          <w:color w:val="1d1c1d"/>
+        <w:rPr>
+          <w:rFonts w:ascii="Calibri" w:eastAsia="Calibri" w:hAnsi="Calibri" w:cs="Calibri"/>
+          <w:sz w:val="22"/>
+          <w:szCs w:val="22"/>
+        </w:rPr>
+      </w:pPr>
+      <w:r>
+        <w:rPr>
+          <w:rFonts w:ascii="Calibri" w:eastAsia="Calibri" w:hAnsi="Calibri" w:cs="Calibri"/>
+          <w:color w:val="1D1C1D"/>
           <w:sz w:val="22"/>
           <w:szCs w:val="22"/>
           <w:highlight w:val="white"/>
-          <w:rtl w:val="0"/>
-        </w:rPr>
-        <w:t xml:space="preserve">Used CLI on Cisco systems to remediate tickets in queue within established SLAs</w:t>
-      </w:r>
-      <w:r>
-        <w:rPr>
-          <w:rtl w:val="0"/>
-        </w:rPr>
+        </w:rPr>
+        <w:t>Used CLI on Cisco systems to remediate tickets in queue within established SLAs</w:t>
       </w:r>
     </w:p>
     <w:p>
@@ -686,22 +1061,19 @@
           <w:ilvl w:val="0"/>
           <w:numId w:val="3"/>
         </w:numPr>
-        <w:ind w:left="720" w:hanging="360"/>
-        <w:rPr>
-          <w:rFonts w:ascii="Calibri" w:cs="Calibri" w:eastAsia="Calibri" w:hAnsi="Calibri"/>
-          <w:sz w:val="22"/>
-          <w:szCs w:val="22"/>
-          <w:u w:val="none"/>
-        </w:rPr>
-      </w:pPr>
-      <w:r>
-        <w:rPr>
-          <w:rFonts w:ascii="Calibri" w:cs="Calibri" w:eastAsia="Calibri" w:hAnsi="Calibri"/>
-          <w:sz w:val="22"/>
-          <w:szCs w:val="22"/>
-          <w:rtl w:val="0"/>
-        </w:rPr>
-        <w:t xml:space="preserve">Monitored networks and troubleshoot connectivity issues with carriers, technicians, and sites</w:t>
+        <w:rPr>
+          <w:rFonts w:ascii="Calibri" w:eastAsia="Calibri" w:hAnsi="Calibri" w:cs="Calibri"/>
+          <w:sz w:val="22"/>
+          <w:szCs w:val="22"/>
+        </w:rPr>
+      </w:pPr>
+      <w:r>
+        <w:rPr>
+          <w:rFonts w:ascii="Calibri" w:eastAsia="Calibri" w:hAnsi="Calibri" w:cs="Calibri"/>
+          <w:sz w:val="22"/>
+          <w:szCs w:val="22"/>
+        </w:rPr>
+        <w:t>Monitored networks and troubleshoot connectivity issues with carriers, technicians, and sites</w:t>
       </w:r>
     </w:p>
     <w:p>
@@ -710,22 +1082,19 @@
           <w:ilvl w:val="0"/>
           <w:numId w:val="3"/>
         </w:numPr>
-        <w:ind w:left="720" w:hanging="360"/>
-        <w:rPr>
-          <w:rFonts w:ascii="Calibri" w:cs="Calibri" w:eastAsia="Calibri" w:hAnsi="Calibri"/>
-          <w:sz w:val="22"/>
-          <w:szCs w:val="22"/>
-          <w:u w:val="none"/>
-        </w:rPr>
-      </w:pPr>
-      <w:r>
-        <w:rPr>
-          <w:rFonts w:ascii="Calibri" w:cs="Calibri" w:eastAsia="Calibri" w:hAnsi="Calibri"/>
-          <w:sz w:val="22"/>
-          <w:szCs w:val="22"/>
-          <w:rtl w:val="0"/>
-        </w:rPr>
-        <w:t xml:space="preserve">Mapped out network topologies, configured subnets, and learned about various networking devices</w:t>
+        <w:rPr>
+          <w:rFonts w:ascii="Calibri" w:eastAsia="Calibri" w:hAnsi="Calibri" w:cs="Calibri"/>
+          <w:sz w:val="22"/>
+          <w:szCs w:val="22"/>
+        </w:rPr>
+      </w:pPr>
+      <w:r>
+        <w:rPr>
+          <w:rFonts w:ascii="Calibri" w:eastAsia="Calibri" w:hAnsi="Calibri" w:cs="Calibri"/>
+          <w:sz w:val="22"/>
+          <w:szCs w:val="22"/>
+        </w:rPr>
+        <w:t>Mapped out network topologies, configured subnets, and learned about various networking devices</w:t>
       </w:r>
     </w:p>
     <w:p>
@@ -734,42 +1103,93 @@
           <w:ilvl w:val="0"/>
           <w:numId w:val="3"/>
         </w:numPr>
-        <w:ind w:left="720" w:hanging="360"/>
-        <w:rPr>
-          <w:rFonts w:ascii="Calibri" w:cs="Calibri" w:eastAsia="Calibri" w:hAnsi="Calibri"/>
-          <w:sz w:val="22"/>
-          <w:szCs w:val="22"/>
-          <w:u w:val="none"/>
-        </w:rPr>
-      </w:pPr>
-      <w:r>
-        <w:rPr>
-          <w:rFonts w:ascii="Calibri" w:cs="Calibri" w:eastAsia="Calibri" w:hAnsi="Calibri"/>
-          <w:sz w:val="22"/>
-          <w:szCs w:val="22"/>
-          <w:rtl w:val="0"/>
-        </w:rPr>
-        <w:t xml:space="preserve">Worked with equipment from vendors including Cisco, Fortinet, Adtran, Juniper, and Palo Alto</w:t>
+        <w:rPr>
+          <w:rFonts w:ascii="Calibri" w:eastAsia="Calibri" w:hAnsi="Calibri" w:cs="Calibri"/>
+          <w:sz w:val="22"/>
+          <w:szCs w:val="22"/>
+        </w:rPr>
+      </w:pPr>
+      <w:r>
+        <w:rPr>
+          <w:rFonts w:ascii="Calibri" w:eastAsia="Calibri" w:hAnsi="Calibri" w:cs="Calibri"/>
+          <w:sz w:val="22"/>
+          <w:szCs w:val="22"/>
+        </w:rPr>
+        <w:t xml:space="preserve">Worked with equipment from vendors including Cisco, Fortinet, </w:t>
+      </w:r>
+      <w:proofErr w:type="spellStart"/>
+      <w:r>
+        <w:rPr>
+          <w:rFonts w:ascii="Calibri" w:eastAsia="Calibri" w:hAnsi="Calibri" w:cs="Calibri"/>
+          <w:sz w:val="22"/>
+          <w:szCs w:val="22"/>
+        </w:rPr>
+        <w:t>Adtr</w:t>
+      </w:r>
+      <w:r>
+        <w:rPr>
+          <w:rFonts w:ascii="Calibri" w:eastAsia="Calibri" w:hAnsi="Calibri" w:cs="Calibri"/>
+          <w:sz w:val="22"/>
+          <w:szCs w:val="22"/>
+        </w:rPr>
+        <w:t>an</w:t>
+      </w:r>
+      <w:proofErr w:type="spellEnd"/>
+      <w:r>
+        <w:rPr>
+          <w:rFonts w:ascii="Calibri" w:eastAsia="Calibri" w:hAnsi="Calibri" w:cs="Calibri"/>
+          <w:sz w:val="22"/>
+          <w:szCs w:val="22"/>
+        </w:rPr>
+        <w:t>, Juniper, and Palo Alto</w:t>
       </w:r>
     </w:p>
     <w:p>
       <w:pPr>
         <w:rPr>
-          <w:rFonts w:ascii="Calibri" w:cs="Calibri" w:eastAsia="Calibri" w:hAnsi="Calibri"/>
-          <w:b w:val="1"/>
-          <w:sz w:val="22"/>
-          <w:szCs w:val="22"/>
-        </w:rPr>
-      </w:pPr>
-      <w:r>
-        <w:rPr>
-          <w:rFonts w:ascii="Calibri" w:cs="Calibri" w:eastAsia="Calibri" w:hAnsi="Calibri"/>
-          <w:b w:val="1"/>
-          <w:sz w:val="22"/>
-          <w:szCs w:val="22"/>
-          <w:rtl w:val="0"/>
-        </w:rPr>
-        <w:t xml:space="preserve">Cybersecurity Bootcamp Teaching Assistant at UNC Charlotte (Remote, Charlotte, NC)                        June 2020-Dec 2020</w:t>
+          <w:rFonts w:ascii="Calibri" w:eastAsia="Calibri" w:hAnsi="Calibri" w:cs="Calibri"/>
+          <w:b/>
+          <w:sz w:val="22"/>
+          <w:szCs w:val="22"/>
+        </w:rPr>
+      </w:pPr>
+      <w:r>
+        <w:rPr>
+          <w:rFonts w:ascii="Calibri" w:eastAsia="Calibri" w:hAnsi="Calibri" w:cs="Calibri"/>
+          <w:b/>
+          <w:sz w:val="22"/>
+          <w:szCs w:val="22"/>
+        </w:rPr>
+        <w:t xml:space="preserve">Cybersecurity Bootcamp Teaching Assistant at UNC Charlotte (Remote, Charlotte, </w:t>
+      </w:r>
+      <w:proofErr w:type="gramStart"/>
+      <w:r>
+        <w:rPr>
+          <w:rFonts w:ascii="Calibri" w:eastAsia="Calibri" w:hAnsi="Calibri" w:cs="Calibri"/>
+          <w:b/>
+          <w:sz w:val="22"/>
+          <w:szCs w:val="22"/>
+        </w:rPr>
+        <w:t xml:space="preserve">NC)   </w:t>
+      </w:r>
+      <w:proofErr w:type="gramEnd"/>
+      <w:r>
+        <w:rPr>
+          <w:rFonts w:ascii="Calibri" w:eastAsia="Calibri" w:hAnsi="Calibri" w:cs="Calibri"/>
+          <w:b/>
+          <w:sz w:val="22"/>
+          <w:szCs w:val="22"/>
+        </w:rPr>
+        <w:t xml:space="preserve">                    </w:t>
+      </w:r>
+      <w:r>
+        <w:rPr>
+          <w:rFonts w:ascii="Calibri" w:eastAsia="Calibri" w:hAnsi="Calibri" w:cs="Calibri"/>
+          <w:b/>
+          <w:sz w:val="22"/>
+          <w:szCs w:val="22"/>
+        </w:rPr>
+        <w:t>June 2020-Dec 2020</w:t>
       </w:r>
     </w:p>
     <w:p>
@@ -778,22 +1198,19 @@
           <w:ilvl w:val="0"/>
           <w:numId w:val="5"/>
         </w:numPr>
-        <w:ind w:left="720" w:hanging="360"/>
-        <w:rPr>
-          <w:rFonts w:ascii="Calibri" w:cs="Calibri" w:eastAsia="Calibri" w:hAnsi="Calibri"/>
-          <w:sz w:val="22"/>
-          <w:szCs w:val="22"/>
-          <w:u w:val="none"/>
-        </w:rPr>
-      </w:pPr>
-      <w:r>
-        <w:rPr>
-          <w:rFonts w:ascii="Calibri" w:cs="Calibri" w:eastAsia="Calibri" w:hAnsi="Calibri"/>
-          <w:sz w:val="22"/>
-          <w:szCs w:val="22"/>
-          <w:rtl w:val="0"/>
-        </w:rPr>
-        <w:t xml:space="preserve">Provided support to lead instructor in a Cybersecurity program to ensure student success</w:t>
+        <w:rPr>
+          <w:rFonts w:ascii="Calibri" w:eastAsia="Calibri" w:hAnsi="Calibri" w:cs="Calibri"/>
+          <w:sz w:val="22"/>
+          <w:szCs w:val="22"/>
+        </w:rPr>
+      </w:pPr>
+      <w:r>
+        <w:rPr>
+          <w:rFonts w:ascii="Calibri" w:eastAsia="Calibri" w:hAnsi="Calibri" w:cs="Calibri"/>
+          <w:sz w:val="22"/>
+          <w:szCs w:val="22"/>
+        </w:rPr>
+        <w:t>Provided support to lead instructor in a Cybersecurity program to ensure student success</w:t>
       </w:r>
     </w:p>
     <w:p>
@@ -802,694 +1219,619 @@
           <w:ilvl w:val="0"/>
           <w:numId w:val="5"/>
         </w:numPr>
-        <w:ind w:left="720" w:hanging="360"/>
-        <w:rPr>
-          <w:rFonts w:ascii="Calibri" w:cs="Calibri" w:eastAsia="Calibri" w:hAnsi="Calibri"/>
-          <w:sz w:val="22"/>
-          <w:szCs w:val="22"/>
-          <w:u w:val="none"/>
-        </w:rPr>
-      </w:pPr>
-      <w:r>
-        <w:rPr>
-          <w:rFonts w:ascii="Calibri" w:cs="Calibri" w:eastAsia="Calibri" w:hAnsi="Calibri"/>
-          <w:sz w:val="22"/>
-          <w:szCs w:val="22"/>
-          <w:rtl w:val="0"/>
-        </w:rPr>
-        <w:t xml:space="preserve">Created and enacted lesson plans to ensure students had skills necessary to pursue security careers</w:t>
+        <w:rPr>
+          <w:rFonts w:ascii="Calibri" w:eastAsia="Calibri" w:hAnsi="Calibri" w:cs="Calibri"/>
+          <w:sz w:val="22"/>
+          <w:szCs w:val="22"/>
+        </w:rPr>
+      </w:pPr>
+      <w:r>
+        <w:rPr>
+          <w:rFonts w:ascii="Calibri" w:eastAsia="Calibri" w:hAnsi="Calibri" w:cs="Calibri"/>
+          <w:sz w:val="22"/>
+          <w:szCs w:val="22"/>
+        </w:rPr>
+        <w:t>Created and enacted lesson plans to ensure students had skills necessary to pursue security careers</w:t>
       </w:r>
     </w:p>
     <w:p>
       <w:pPr>
         <w:rPr>
-          <w:rFonts w:ascii="Calibri" w:cs="Calibri" w:eastAsia="Calibri" w:hAnsi="Calibri"/>
-          <w:sz w:val="22"/>
-          <w:szCs w:val="22"/>
-        </w:rPr>
-      </w:pPr>
-      <w:r>
-        <w:rPr>
-          <w:rtl w:val="0"/>
-        </w:rPr>
-      </w:r>
+          <w:rFonts w:ascii="Calibri" w:eastAsia="Calibri" w:hAnsi="Calibri" w:cs="Calibri"/>
+          <w:sz w:val="22"/>
+          <w:szCs w:val="22"/>
+        </w:rPr>
+      </w:pPr>
     </w:p>
     <w:p>
       <w:pPr>
         <w:pStyle w:val="Heading1"/>
-        <w:rPr/>
-      </w:pPr>
-      <w:r>
-        <w:rPr>
-          <w:rtl w:val="0"/>
-        </w:rPr>
-        <w:t xml:space="preserve">EDUCATION:</w:t>
+      </w:pPr>
+      <w:r>
+        <w:t>EDUCATION:</w:t>
       </w:r>
     </w:p>
     <w:p>
       <w:pPr>
-        <w:keepNext w:val="0"/>
-        <w:keepLines w:val="0"/>
-        <w:widowControl w:val="0"/>
         <w:numPr>
           <w:ilvl w:val="0"/>
           <w:numId w:val="2"/>
         </w:numPr>
         <w:pBdr>
-          <w:top w:space="0" w:sz="0" w:val="nil"/>
-          <w:left w:space="0" w:sz="0" w:val="nil"/>
-          <w:bottom w:space="0" w:sz="0" w:val="nil"/>
-          <w:right w:space="0" w:sz="0" w:val="nil"/>
-          <w:between w:space="0" w:sz="0" w:val="nil"/>
+          <w:top w:val="nil"/>
+          <w:left w:val="nil"/>
+          <w:bottom w:val="nil"/>
+          <w:right w:val="nil"/>
+          <w:between w:val="nil"/>
         </w:pBdr>
-        <w:shd w:fill="auto" w:val="clear"/>
-        <w:spacing w:after="0" w:before="0" w:line="240" w:lineRule="auto"/>
-        <w:ind w:left="720" w:right="0" w:hanging="360"/>
-        <w:jc w:val="left"/>
-        <w:rPr>
-          <w:rFonts w:ascii="Calibri" w:cs="Calibri" w:eastAsia="Calibri" w:hAnsi="Calibri"/>
-          <w:b w:val="0"/>
-          <w:i w:val="0"/>
-          <w:smallCaps w:val="0"/>
-          <w:strike w:val="0"/>
+        <w:rPr>
+          <w:rFonts w:ascii="Calibri" w:eastAsia="Calibri" w:hAnsi="Calibri" w:cs="Calibri"/>
           <w:color w:val="000000"/>
           <w:sz w:val="22"/>
           <w:szCs w:val="22"/>
-          <w:u w:val="none"/>
-          <w:shd w:fill="auto" w:val="clear"/>
-          <w:vertAlign w:val="baseline"/>
-        </w:rPr>
-      </w:pPr>
-      <w:r>
-        <w:rPr>
-          <w:rFonts w:ascii="Calibri" w:cs="Calibri" w:eastAsia="Calibri" w:hAnsi="Calibri"/>
-          <w:b w:val="0"/>
-          <w:i w:val="0"/>
-          <w:smallCaps w:val="0"/>
-          <w:strike w:val="0"/>
+        </w:rPr>
+      </w:pPr>
+      <w:r>
+        <w:rPr>
+          <w:rFonts w:ascii="Calibri" w:eastAsia="Calibri" w:hAnsi="Calibri" w:cs="Calibri"/>
           <w:color w:val="000000"/>
           <w:sz w:val="22"/>
           <w:szCs w:val="22"/>
-          <w:u w:val="none"/>
-          <w:shd w:fill="auto" w:val="clear"/>
-          <w:vertAlign w:val="baseline"/>
-          <w:rtl w:val="0"/>
-        </w:rPr>
-        <w:t xml:space="preserve">Cybersecurity Bootcamp Program, UNC Charlotte with 4.0 GPA (Charlotte, NC)</w:t>
+        </w:rPr>
+        <w:t>Cybersecurity Bootcamp Program, UNC Charlotte with 4.0 GPA (Charlotte, NC)</w:t>
+      </w:r>
+      <w:r>
+        <w:rPr>
+          <w:rFonts w:ascii="Calibri" w:eastAsia="Calibri" w:hAnsi="Calibri" w:cs="Calibri"/>
+          <w:color w:val="000000"/>
+          <w:sz w:val="22"/>
+          <w:szCs w:val="22"/>
+        </w:rPr>
         <w:tab/>
       </w:r>
       <w:r>
         <w:rPr>
-          <w:rFonts w:ascii="Calibri" w:cs="Calibri" w:eastAsia="Calibri" w:hAnsi="Calibri"/>
-          <w:sz w:val="22"/>
-          <w:szCs w:val="22"/>
-          <w:rtl w:val="0"/>
+          <w:rFonts w:ascii="Calibri" w:eastAsia="Calibri" w:hAnsi="Calibri" w:cs="Calibri"/>
+          <w:sz w:val="22"/>
+          <w:szCs w:val="22"/>
         </w:rPr>
         <w:t xml:space="preserve">        </w:t>
       </w:r>
       <w:r>
         <w:rPr>
-          <w:rFonts w:ascii="Calibri" w:cs="Calibri" w:eastAsia="Calibri" w:hAnsi="Calibri"/>
-          <w:b w:val="0"/>
-          <w:i w:val="0"/>
-          <w:smallCaps w:val="0"/>
-          <w:strike w:val="0"/>
+          <w:rFonts w:ascii="Calibri" w:eastAsia="Calibri" w:hAnsi="Calibri" w:cs="Calibri"/>
           <w:color w:val="000000"/>
           <w:sz w:val="22"/>
           <w:szCs w:val="22"/>
-          <w:u w:val="none"/>
-          <w:shd w:fill="auto" w:val="clear"/>
-          <w:vertAlign w:val="baseline"/>
-          <w:rtl w:val="0"/>
         </w:rPr>
         <w:t xml:space="preserve"> </w:t>
       </w:r>
       <w:r>
         <w:rPr>
-          <w:rFonts w:ascii="Calibri" w:cs="Calibri" w:eastAsia="Calibri" w:hAnsi="Calibri"/>
-          <w:b w:val="1"/>
-          <w:i w:val="0"/>
-          <w:smallCaps w:val="0"/>
-          <w:strike w:val="0"/>
+          <w:rFonts w:ascii="Calibri" w:eastAsia="Calibri" w:hAnsi="Calibri" w:cs="Calibri"/>
+          <w:b/>
           <w:color w:val="000000"/>
           <w:sz w:val="22"/>
           <w:szCs w:val="22"/>
-          <w:u w:val="none"/>
-          <w:shd w:fill="auto" w:val="clear"/>
-          <w:vertAlign w:val="baseline"/>
-          <w:rtl w:val="0"/>
-        </w:rPr>
-        <w:t xml:space="preserve">Aug 19, 2019-Feb 24, 2020</w:t>
-      </w:r>
-      <w:r>
-        <w:rPr>
-          <w:rtl w:val="0"/>
-        </w:rPr>
+        </w:rPr>
+        <w:t>Aug 19, 2019-Feb 24, 2020</w:t>
       </w:r>
     </w:p>
     <w:p>
       <w:pPr>
-        <w:keepNext w:val="0"/>
-        <w:keepLines w:val="0"/>
-        <w:widowControl w:val="0"/>
         <w:numPr>
           <w:ilvl w:val="0"/>
           <w:numId w:val="2"/>
         </w:numPr>
         <w:pBdr>
-          <w:top w:space="0" w:sz="0" w:val="nil"/>
-          <w:left w:space="0" w:sz="0" w:val="nil"/>
-          <w:bottom w:space="0" w:sz="0" w:val="nil"/>
-          <w:right w:space="0" w:sz="0" w:val="nil"/>
-          <w:between w:space="0" w:sz="0" w:val="nil"/>
+          <w:top w:val="nil"/>
+          <w:left w:val="nil"/>
+          <w:bottom w:val="nil"/>
+          <w:right w:val="nil"/>
+          <w:between w:val="nil"/>
         </w:pBdr>
-        <w:shd w:fill="auto" w:val="clear"/>
-        <w:spacing w:after="0" w:before="0" w:line="240" w:lineRule="auto"/>
-        <w:ind w:left="720" w:right="0" w:hanging="360"/>
-        <w:jc w:val="left"/>
-        <w:rPr>
-          <w:rFonts w:ascii="Calibri" w:cs="Calibri" w:eastAsia="Calibri" w:hAnsi="Calibri"/>
-          <w:b w:val="0"/>
-          <w:i w:val="0"/>
-          <w:smallCaps w:val="0"/>
-          <w:strike w:val="0"/>
+        <w:rPr>
+          <w:rFonts w:ascii="Calibri" w:eastAsia="Calibri" w:hAnsi="Calibri" w:cs="Calibri"/>
           <w:color w:val="000000"/>
           <w:sz w:val="22"/>
           <w:szCs w:val="22"/>
-          <w:u w:val="none"/>
-          <w:shd w:fill="auto" w:val="clear"/>
-          <w:vertAlign w:val="baseline"/>
-        </w:rPr>
-      </w:pPr>
-      <w:r>
-        <w:rPr>
-          <w:rFonts w:ascii="Calibri" w:cs="Calibri" w:eastAsia="Calibri" w:hAnsi="Calibri"/>
-          <w:b w:val="0"/>
-          <w:i w:val="0"/>
-          <w:smallCaps w:val="0"/>
-          <w:strike w:val="0"/>
+        </w:rPr>
+      </w:pPr>
+      <w:r>
+        <w:rPr>
+          <w:rFonts w:ascii="Calibri" w:eastAsia="Calibri" w:hAnsi="Calibri" w:cs="Calibri"/>
           <w:color w:val="000000"/>
           <w:sz w:val="22"/>
           <w:szCs w:val="22"/>
-          <w:u w:val="none"/>
-          <w:shd w:fill="auto" w:val="clear"/>
-          <w:vertAlign w:val="baseline"/>
-          <w:rtl w:val="0"/>
-        </w:rPr>
-        <w:t xml:space="preserve">Bachelor of Arts in Psychology, UNC Asheville with 3.627 GPA (Asheville, NC)</w:t>
+        </w:rPr>
+        <w:t>Bachelor of Arts in Psychology, UN</w:t>
+      </w:r>
+      <w:r>
+        <w:rPr>
+          <w:rFonts w:ascii="Calibri" w:eastAsia="Calibri" w:hAnsi="Calibri" w:cs="Calibri"/>
+          <w:color w:val="000000"/>
+          <w:sz w:val="22"/>
+          <w:szCs w:val="22"/>
+        </w:rPr>
+        <w:t>C Asheville with 3.627 GPA (Asheville, NC)</w:t>
+      </w:r>
+      <w:r>
+        <w:rPr>
+          <w:rFonts w:ascii="Calibri" w:eastAsia="Calibri" w:hAnsi="Calibri" w:cs="Calibri"/>
+          <w:color w:val="000000"/>
+          <w:sz w:val="22"/>
+          <w:szCs w:val="22"/>
+        </w:rPr>
         <w:tab/>
         <w:t xml:space="preserve">                     </w:t>
       </w:r>
       <w:r>
         <w:rPr>
-          <w:rFonts w:ascii="Calibri" w:cs="Calibri" w:eastAsia="Calibri" w:hAnsi="Calibri"/>
-          <w:sz w:val="22"/>
-          <w:szCs w:val="22"/>
-          <w:rtl w:val="0"/>
+          <w:rFonts w:ascii="Calibri" w:eastAsia="Calibri" w:hAnsi="Calibri" w:cs="Calibri"/>
+          <w:sz w:val="22"/>
+          <w:szCs w:val="22"/>
         </w:rPr>
         <w:t xml:space="preserve"> </w:t>
       </w:r>
       <w:r>
         <w:rPr>
-          <w:rFonts w:ascii="Calibri" w:cs="Calibri" w:eastAsia="Calibri" w:hAnsi="Calibri"/>
-          <w:b w:val="1"/>
-          <w:i w:val="0"/>
-          <w:smallCaps w:val="0"/>
-          <w:strike w:val="0"/>
+          <w:rFonts w:ascii="Calibri" w:eastAsia="Calibri" w:hAnsi="Calibri" w:cs="Calibri"/>
+          <w:b/>
           <w:color w:val="000000"/>
           <w:sz w:val="22"/>
           <w:szCs w:val="22"/>
-          <w:u w:val="none"/>
-          <w:shd w:fill="auto" w:val="clear"/>
-          <w:vertAlign w:val="baseline"/>
-          <w:rtl w:val="0"/>
-        </w:rPr>
-        <w:t xml:space="preserve">Aug 2015-July 2017</w:t>
-      </w:r>
-      <w:r>
-        <w:rPr>
-          <w:rtl w:val="0"/>
-        </w:rPr>
+        </w:rPr>
+        <w:t>Aug 2015-July 2017</w:t>
       </w:r>
     </w:p>
     <w:sectPr>
-      <w:headerReference r:id="rId7" w:type="default"/>
-      <w:footerReference r:id="rId8" w:type="default"/>
-      <w:pgSz w:h="15840" w:w="12240" w:orient="portrait"/>
-      <w:pgMar w:bottom="720" w:top="1080" w:left="720" w:right="720" w:header="720" w:footer="720"/>
+      <w:headerReference w:type="default" r:id="rId8"/>
+      <w:footerReference w:type="default" r:id="rId9"/>
+      <w:pgSz w:w="12240" w:h="15840"/>
+      <w:pgMar w:top="1080" w:right="720" w:bottom="720" w:left="720" w:header="720" w:footer="720" w:gutter="0"/>
       <w:pgNumType w:start="1"/>
+      <w:cols w:space="720"/>
     </w:sectPr>
   </w:body>
 </w:document>
 </file>
 
+<file path=word/endnotes.xml><?xml version="1.0" encoding="utf-8"?>
+<w:endnotes xmlns:wpc="http://schemas.microsoft.com/office/word/2010/wordprocessingCanvas" xmlns:cx="http://schemas.microsoft.com/office/drawing/2014/chartex" xmlns:cx1="http://schemas.microsoft.com/office/drawing/2015/9/8/chartex" xmlns:cx2="http://schemas.microsoft.com/office/drawing/2015/10/21/chartex" xmlns:cx3="http://schemas.microsoft.com/office/drawing/2016/5/9/chartex" xmlns:cx4="http://schemas.microsoft.com/office/drawing/2016/5/10/chartex" xmlns:cx5="http://schemas.microsoft.com/office/drawing/2016/5/11/chartex" xmlns:cx6="http://schemas.microsoft.com/office/drawing/2016/5/12/chartex" xmlns:cx7="http://schemas.microsoft.com/office/drawing/2016/5/13/chartex" xmlns:cx8="http://schemas.microsoft.com/office/drawing/2016/5/14/chartex" xmlns:mc="http://schemas.openxmlformats.org/markup-compatibility/2006" xmlns:aink="http://schemas.microsoft.com/office/drawing/2016/ink" xmlns:am3d="http://schemas.microsoft.com/office/drawing/2017/model3d" xmlns:o="urn:schemas-microsoft-com:office:office" xmlns:r="http://schemas.openxmlformats.org/officeDocument/2006/relationships" xmlns:m="http://schemas.openxmlformats.org/officeDocument/2006/math" xmlns:v="urn:schemas-microsoft-com:vml" xmlns:wp14="http://schemas.microsoft.com/office/word/2010/wordprocessingDrawing" xmlns:wp="http://schemas.openxmlformats.org/drawingml/2006/wordprocessingDrawing" xmlns:w10="urn:schemas-microsoft-com:office:word" xmlns:w="http://schemas.openxmlformats.org/wordprocessingml/2006/main" xmlns:w14="http://schemas.microsoft.com/office/word/2010/wordml" xmlns:w15="http://schemas.microsoft.com/office/word/2012/wordml" xmlns:w16cex="http://schemas.microsoft.com/office/word/2018/wordml/cex" xmlns:w16cid="http://schemas.microsoft.com/office/word/2016/wordml/cid" xmlns:w16="http://schemas.microsoft.com/office/word/2018/wordml" xmlns:w16se="http://schemas.microsoft.com/office/word/2015/wordml/symex" xmlns:wpg="http://schemas.microsoft.com/office/word/2010/wordprocessingGroup" xmlns:wpi="http://schemas.microsoft.com/office/word/2010/wordprocessingInk" xmlns:wne="http://schemas.microsoft.com/office/word/2006/wordml" xmlns:wps="http://schemas.microsoft.com/office/word/2010/wordprocessingShape" mc:Ignorable="w14 w15 w16se w16cid w16 w16cex wp14">
+  <w:endnote w:type="separator" w:id="-1">
+    <w:p>
+      <w:r>
+        <w:separator/>
+      </w:r>
+    </w:p>
+  </w:endnote>
+  <w:endnote w:type="continuationSeparator" w:id="0">
+    <w:p>
+      <w:r>
+        <w:continuationSeparator/>
+      </w:r>
+    </w:p>
+  </w:endnote>
+</w:endnotes>
+</file>
+
 <file path=word/footer1.xml><?xml version="1.0" encoding="utf-8"?>
-<w:ftr xmlns:mc="http://schemas.openxmlformats.org/markup-compatibility/2006" xmlns:o="urn:schemas-microsoft-com:office:office" xmlns:r="http://schemas.openxmlformats.org/officeDocument/2006/relationships" xmlns:m="http://schemas.openxmlformats.org/officeDocument/2006/math" xmlns:v="urn:schemas-microsoft-com:vml" xmlns:wp="http://schemas.openxmlformats.org/drawingml/2006/wordprocessingDrawing" xmlns:w10="urn:schemas-microsoft-com:office:word" xmlns:w="http://schemas.openxmlformats.org/wordprocessingml/2006/main" xmlns:wne="http://schemas.microsoft.com/office/word/2006/wordml" xmlns:sl="http://schemas.openxmlformats.org/schemaLibrary/2006/main" xmlns:a="http://schemas.openxmlformats.org/drawingml/2006/main" xmlns:pic="http://schemas.openxmlformats.org/drawingml/2006/picture" xmlns:c="http://schemas.openxmlformats.org/drawingml/2006/chart" xmlns:lc="http://schemas.openxmlformats.org/drawingml/2006/lockedCanvas" xmlns:dgm="http://schemas.openxmlformats.org/drawingml/2006/diagram" xmlns:wps="http://schemas.microsoft.com/office/word/2010/wordprocessingShape" xmlns:wpg="http://schemas.microsoft.com/office/word/2010/wordprocessingGroup" xmlns:w14="http://schemas.microsoft.com/office/word/2010/wordml" xmlns:w15="http://schemas.microsoft.com/office/word/2012/wordml">
+<w:ftr xmlns:wpc="http://schemas.microsoft.com/office/word/2010/wordprocessingCanvas" xmlns:cx="http://schemas.microsoft.com/office/drawing/2014/chartex" xmlns:cx1="http://schemas.microsoft.com/office/drawing/2015/9/8/chartex" xmlns:cx2="http://schemas.microsoft.com/office/drawing/2015/10/21/chartex" xmlns:cx3="http://schemas.microsoft.com/office/drawing/2016/5/9/chartex" xmlns:cx4="http://schemas.microsoft.com/office/drawing/2016/5/10/chartex" xmlns:cx5="http://schemas.microsoft.com/office/drawing/2016/5/11/chartex" xmlns:cx6="http://schemas.microsoft.com/office/drawing/2016/5/12/chartex" xmlns:cx7="http://schemas.microsoft.com/office/drawing/2016/5/13/chartex" xmlns:cx8="http://schemas.microsoft.com/office/drawing/2016/5/14/chartex" xmlns:mc="http://schemas.openxmlformats.org/markup-compatibility/2006" xmlns:aink="http://schemas.microsoft.com/office/drawing/2016/ink" xmlns:am3d="http://schemas.microsoft.com/office/drawing/2017/model3d" xmlns:o="urn:schemas-microsoft-com:office:office" xmlns:r="http://schemas.openxmlformats.org/officeDocument/2006/relationships" xmlns:m="http://schemas.openxmlformats.org/officeDocument/2006/math" xmlns:v="urn:schemas-microsoft-com:vml" xmlns:wp14="http://schemas.microsoft.com/office/word/2010/wordprocessingDrawing" xmlns:wp="http://schemas.openxmlformats.org/drawingml/2006/wordprocessingDrawing" xmlns:w10="urn:schemas-microsoft-com:office:word" xmlns:w="http://schemas.openxmlformats.org/wordprocessingml/2006/main" xmlns:w14="http://schemas.microsoft.com/office/word/2010/wordml" xmlns:w15="http://schemas.microsoft.com/office/word/2012/wordml" xmlns:w16cex="http://schemas.microsoft.com/office/word/2018/wordml/cex" xmlns:w16cid="http://schemas.microsoft.com/office/word/2016/wordml/cid" xmlns:w16="http://schemas.microsoft.com/office/word/2018/wordml" xmlns:w16se="http://schemas.microsoft.com/office/word/2015/wordml/symex" xmlns:wpg="http://schemas.microsoft.com/office/word/2010/wordprocessingGroup" xmlns:wpi="http://schemas.microsoft.com/office/word/2010/wordprocessingInk" xmlns:wne="http://schemas.microsoft.com/office/word/2006/wordml" xmlns:wps="http://schemas.microsoft.com/office/word/2010/wordprocessingShape" mc:Ignorable="w14 w15 w16se w16cid w16 w16cex wp14">
   <w:p>
     <w:pPr>
-      <w:keepNext w:val="0"/>
-      <w:keepLines w:val="0"/>
-      <w:widowControl w:val="0"/>
       <w:pBdr>
-        <w:top w:space="0" w:sz="0" w:val="nil"/>
-        <w:left w:space="0" w:sz="0" w:val="nil"/>
-        <w:bottom w:space="0" w:sz="0" w:val="nil"/>
-        <w:right w:space="0" w:sz="0" w:val="nil"/>
-        <w:between w:space="0" w:sz="0" w:val="nil"/>
+        <w:top w:val="nil"/>
+        <w:left w:val="nil"/>
+        <w:bottom w:val="nil"/>
+        <w:right w:val="nil"/>
+        <w:between w:val="nil"/>
       </w:pBdr>
-      <w:shd w:fill="auto" w:val="clear"/>
       <w:tabs>
         <w:tab w:val="center" w:pos="4320"/>
         <w:tab w:val="right" w:pos="8640"/>
         <w:tab w:val="right" w:pos="10800"/>
       </w:tabs>
-      <w:spacing w:after="0" w:before="0" w:line="240" w:lineRule="auto"/>
-      <w:ind w:left="0" w:right="0" w:firstLine="0"/>
-      <w:jc w:val="left"/>
-      <w:rPr>
-        <w:rFonts w:ascii="Nimbus Roman No9 L" w:cs="Nimbus Roman No9 L" w:eastAsia="Nimbus Roman No9 L" w:hAnsi="Nimbus Roman No9 L"/>
-        <w:b w:val="0"/>
-        <w:i w:val="0"/>
-        <w:smallCaps w:val="0"/>
-        <w:strike w:val="0"/>
+      <w:rPr>
         <w:color w:val="000000"/>
-        <w:sz w:val="24"/>
-        <w:szCs w:val="24"/>
-        <w:u w:val="none"/>
-        <w:shd w:fill="auto" w:val="clear"/>
-        <w:vertAlign w:val="baseline"/>
       </w:rPr>
     </w:pPr>
     <w:hyperlink r:id="rId1">
       <w:r>
         <w:rPr>
-          <w:color w:val="1155cc"/>
+          <w:color w:val="1155CC"/>
           <w:u w:val="single"/>
-          <w:rtl w:val="0"/>
-        </w:rPr>
-        <w:t xml:space="preserve">LinkedIn</w:t>
+        </w:rPr>
+        <w:t>LinkedIn</w:t>
       </w:r>
     </w:hyperlink>
     <w:r>
       <w:rPr>
-        <w:rFonts w:ascii="Nimbus Roman No9 L" w:cs="Nimbus Roman No9 L" w:eastAsia="Nimbus Roman No9 L" w:hAnsi="Nimbus Roman No9 L"/>
-        <w:b w:val="0"/>
-        <w:i w:val="0"/>
-        <w:smallCaps w:val="0"/>
-        <w:strike w:val="0"/>
         <w:color w:val="000000"/>
-        <w:sz w:val="24"/>
-        <w:szCs w:val="24"/>
-        <w:u w:val="none"/>
-        <w:shd w:fill="auto" w:val="clear"/>
-        <w:vertAlign w:val="baseline"/>
-        <w:rtl w:val="0"/>
       </w:rPr>
       <w:t xml:space="preserve"> </w:t>
+    </w:r>
+    <w:r>
+      <w:rPr>
+        <w:color w:val="000000"/>
+      </w:rPr>
       <w:tab/>
-      <w:t xml:space="preserve">                                                                                                                  </w:t>
+      <w:t xml:space="preserve">                                                                                                     </w:t>
     </w:r>
-    <w:hyperlink r:id="rId2">
-      <w:r>
-        <w:rPr>
-          <w:color w:val="1155cc"/>
-          <w:u w:val="single"/>
-          <w:rtl w:val="0"/>
-        </w:rPr>
-        <w:t xml:space="preserve">HackTheBox  Profile</w:t>
-      </w:r>
-    </w:hyperlink>
     <w:r>
       <w:rPr>
-        <w:rtl w:val="0"/>
-      </w:rPr>
+        <w:color w:val="000000"/>
+      </w:rPr>
+      <w:t xml:space="preserve">                                 </w:t>
+    </w:r>
+    <w:r>
+      <w:rPr>
+        <w:color w:val="000000"/>
+      </w:rPr>
+      <w:t xml:space="preserve">             </w:t>
+    </w:r>
+    <w:r>
+      <w:fldChar w:fldCharType="begin"/>
+    </w:r>
+    <w:r>
+      <w:instrText xml:space="preserve"> HYPERLINK "https://www.hackth</w:instrText>
+    </w:r>
+    <w:r>
+      <w:instrText xml:space="preserve">ebox.eu/home/users/profile/265828" \h </w:instrText>
+    </w:r>
+    <w:r>
+      <w:fldChar w:fldCharType="separate"/>
+    </w:r>
+    <w:proofErr w:type="spellStart"/>
+    <w:proofErr w:type="gramStart"/>
+    <w:r>
+      <w:rPr>
+        <w:color w:val="1155CC"/>
+        <w:u w:val="single"/>
+      </w:rPr>
+      <w:t>HackTheBox</w:t>
+    </w:r>
+    <w:proofErr w:type="spellEnd"/>
+    <w:r>
+      <w:rPr>
+        <w:color w:val="1155CC"/>
+        <w:u w:val="single"/>
+      </w:rPr>
+      <w:t xml:space="preserve">  Profile</w:t>
+    </w:r>
+    <w:proofErr w:type="gramEnd"/>
+    <w:r>
+      <w:rPr>
+        <w:color w:val="1155CC"/>
+        <w:u w:val="single"/>
+      </w:rPr>
+      <w:fldChar w:fldCharType="end"/>
     </w:r>
   </w:p>
   <w:p>
     <w:pPr>
-      <w:keepNext w:val="0"/>
-      <w:keepLines w:val="0"/>
-      <w:widowControl w:val="0"/>
       <w:pBdr>
-        <w:top w:space="0" w:sz="0" w:val="nil"/>
-        <w:left w:space="0" w:sz="0" w:val="nil"/>
-        <w:bottom w:space="0" w:sz="0" w:val="nil"/>
-        <w:right w:space="0" w:sz="0" w:val="nil"/>
-        <w:between w:space="0" w:sz="0" w:val="nil"/>
+        <w:top w:val="nil"/>
+        <w:left w:val="nil"/>
+        <w:bottom w:val="nil"/>
+        <w:right w:val="nil"/>
+        <w:between w:val="nil"/>
       </w:pBdr>
-      <w:shd w:fill="auto" w:val="clear"/>
       <w:tabs>
         <w:tab w:val="center" w:pos="4320"/>
         <w:tab w:val="right" w:pos="8640"/>
         <w:tab w:val="right" w:pos="10800"/>
       </w:tabs>
-      <w:spacing w:after="0" w:before="0" w:line="240" w:lineRule="auto"/>
-      <w:ind w:left="0" w:right="0" w:firstLine="0"/>
-      <w:jc w:val="left"/>
-      <w:rPr>
-        <w:rFonts w:ascii="Nimbus Roman No9 L" w:cs="Nimbus Roman No9 L" w:eastAsia="Nimbus Roman No9 L" w:hAnsi="Nimbus Roman No9 L"/>
-        <w:b w:val="0"/>
-        <w:i w:val="0"/>
-        <w:smallCaps w:val="0"/>
-        <w:strike w:val="0"/>
+      <w:rPr>
         <w:color w:val="000080"/>
-        <w:sz w:val="24"/>
-        <w:szCs w:val="24"/>
         <w:u w:val="single"/>
-        <w:shd w:fill="auto" w:val="clear"/>
-        <w:vertAlign w:val="baseline"/>
       </w:rPr>
     </w:pPr>
-    <w:hyperlink r:id="rId3">
-      <w:r>
-        <w:rPr>
-          <w:color w:val="1155cc"/>
+    <w:hyperlink r:id="rId2">
+      <w:r>
+        <w:rPr>
+          <w:color w:val="1155CC"/>
           <w:u w:val="single"/>
-          <w:rtl w:val="0"/>
-        </w:rPr>
-        <w:t xml:space="preserve">GitHub</w:t>
+        </w:rPr>
+        <w:t>GitHub</w:t>
       </w:r>
     </w:hyperlink>
     <w:r>
-      <w:rPr>
-        <w:rtl w:val="0"/>
-      </w:rPr>
       <w:t xml:space="preserve">                                                  </w:t>
     </w:r>
     <w:r>
       <w:rPr>
-        <w:rFonts w:ascii="Nimbus Roman No9 L" w:cs="Nimbus Roman No9 L" w:eastAsia="Nimbus Roman No9 L" w:hAnsi="Nimbus Roman No9 L"/>
-        <w:b w:val="0"/>
-        <w:i w:val="0"/>
-        <w:smallCaps w:val="0"/>
-        <w:strike w:val="0"/>
         <w:color w:val="000000"/>
-        <w:sz w:val="24"/>
-        <w:szCs w:val="24"/>
-        <w:u w:val="none"/>
-        <w:shd w:fill="auto" w:val="clear"/>
-        <w:vertAlign w:val="baseline"/>
-        <w:rtl w:val="0"/>
       </w:rPr>
       <w:tab/>
-      <w:t xml:space="preserve">                                                                     </w:t>
+      <w:t xml:space="preserve">                                                            </w:t>
     </w:r>
     <w:r>
       <w:rPr>
-        <w:rtl w:val="0"/>
-      </w:rPr>
+        <w:color w:val="000000"/>
+      </w:rPr>
+      <w:t xml:space="preserve">                                </w:t>
+    </w:r>
+    <w:r>
+      <w:rPr>
+        <w:color w:val="000000"/>
+      </w:rPr>
+      <w:t xml:space="preserve">         </w:t>
+    </w:r>
+    <w:r>
       <w:t xml:space="preserve"> </w:t>
     </w:r>
     <w:r>
       <w:rPr>
-        <w:rFonts w:ascii="Nimbus Roman No9 L" w:cs="Nimbus Roman No9 L" w:eastAsia="Nimbus Roman No9 L" w:hAnsi="Nimbus Roman No9 L"/>
-        <w:b w:val="0"/>
-        <w:i w:val="0"/>
-        <w:smallCaps w:val="0"/>
-        <w:strike w:val="0"/>
         <w:color w:val="000000"/>
-        <w:sz w:val="24"/>
-        <w:szCs w:val="24"/>
-        <w:u w:val="none"/>
-        <w:shd w:fill="auto" w:val="clear"/>
-        <w:vertAlign w:val="baseline"/>
-        <w:rtl w:val="0"/>
       </w:rPr>
       <w:t xml:space="preserve"> </w:t>
     </w:r>
-    <w:hyperlink r:id="rId4">
-      <w:r>
-        <w:rPr>
-          <w:color w:val="1155cc"/>
+    <w:hyperlink r:id="rId3">
+      <w:proofErr w:type="spellStart"/>
+      <w:r>
+        <w:rPr>
+          <w:color w:val="1155CC"/>
           <w:u w:val="single"/>
-          <w:rtl w:val="0"/>
-        </w:rPr>
-        <w:t xml:space="preserve">TryHackMe Profile</w:t>
+        </w:rPr>
+        <w:t>TryHackMe</w:t>
+      </w:r>
+      <w:proofErr w:type="spellEnd"/>
+      <w:r>
+        <w:rPr>
+          <w:color w:val="1155CC"/>
+          <w:u w:val="single"/>
+        </w:rPr>
+        <w:t xml:space="preserve"> Profile</w:t>
       </w:r>
     </w:hyperlink>
-    <w:r>
-      <w:rPr>
-        <w:rtl w:val="0"/>
-      </w:rPr>
-    </w:r>
   </w:p>
   <w:p>
     <w:pPr>
-      <w:keepNext w:val="0"/>
-      <w:keepLines w:val="0"/>
-      <w:widowControl w:val="0"/>
       <w:pBdr>
-        <w:top w:space="0" w:sz="0" w:val="nil"/>
-        <w:left w:space="0" w:sz="0" w:val="nil"/>
-        <w:bottom w:space="0" w:sz="0" w:val="nil"/>
-        <w:right w:space="0" w:sz="0" w:val="nil"/>
-        <w:between w:space="0" w:sz="0" w:val="nil"/>
+        <w:top w:val="nil"/>
+        <w:left w:val="nil"/>
+        <w:bottom w:val="nil"/>
+        <w:right w:val="nil"/>
+        <w:between w:val="nil"/>
       </w:pBdr>
-      <w:shd w:fill="auto" w:val="clear"/>
       <w:tabs>
         <w:tab w:val="center" w:pos="4320"/>
         <w:tab w:val="right" w:pos="8640"/>
         <w:tab w:val="right" w:pos="10800"/>
       </w:tabs>
-      <w:spacing w:after="0" w:before="0" w:line="240" w:lineRule="auto"/>
-      <w:ind w:left="0" w:right="0" w:firstLine="0"/>
-      <w:jc w:val="left"/>
-      <w:rPr>
-        <w:rFonts w:ascii="Nimbus Roman No9 L" w:cs="Nimbus Roman No9 L" w:eastAsia="Nimbus Roman No9 L" w:hAnsi="Nimbus Roman No9 L"/>
-        <w:b w:val="0"/>
-        <w:i w:val="0"/>
-        <w:smallCaps w:val="0"/>
-        <w:strike w:val="0"/>
+      <w:rPr>
         <w:color w:val="000000"/>
-        <w:sz w:val="24"/>
-        <w:szCs w:val="24"/>
-        <w:u w:val="none"/>
-        <w:shd w:fill="auto" w:val="clear"/>
-        <w:vertAlign w:val="baseline"/>
       </w:rPr>
     </w:pPr>
-    <w:hyperlink r:id="rId5">
-      <w:r>
-        <w:rPr>
-          <w:color w:val="1155cc"/>
+    <w:hyperlink r:id="rId4">
+      <w:r>
+        <w:rPr>
+          <w:color w:val="1155CC"/>
           <w:u w:val="single"/>
-          <w:rtl w:val="0"/>
-        </w:rPr>
-        <w:t xml:space="preserve">Personal Website</w:t>
+        </w:rPr>
+        <w:t>Personal Website</w:t>
       </w:r>
     </w:hyperlink>
     <w:r>
       <w:rPr>
-        <w:rFonts w:ascii="Nimbus Roman No9 L" w:cs="Nimbus Roman No9 L" w:eastAsia="Nimbus Roman No9 L" w:hAnsi="Nimbus Roman No9 L"/>
-        <w:b w:val="0"/>
-        <w:i w:val="0"/>
-        <w:smallCaps w:val="0"/>
-        <w:strike w:val="0"/>
         <w:color w:val="000000"/>
-        <w:sz w:val="24"/>
-        <w:szCs w:val="24"/>
-        <w:u w:val="none"/>
-        <w:shd w:fill="auto" w:val="clear"/>
-        <w:vertAlign w:val="baseline"/>
-        <w:rtl w:val="0"/>
-      </w:rPr>
-      <w:t xml:space="preserve">                                                                                                      </w:t>
+      </w:rPr>
+      <w:t xml:space="preserve">                                                                                          </w:t>
     </w:r>
-    <w:hyperlink r:id="rId6">
-      <w:r>
-        <w:rPr>
-          <w:color w:val="1155cc"/>
+    <w:r>
+      <w:rPr>
+        <w:color w:val="000000"/>
+      </w:rPr>
+      <w:t xml:space="preserve">                               </w:t>
+    </w:r>
+    <w:r>
+      <w:rPr>
+        <w:color w:val="000000"/>
+      </w:rPr>
+      <w:t xml:space="preserve">            </w:t>
+    </w:r>
+    <w:hyperlink r:id="rId5">
+      <w:proofErr w:type="spellStart"/>
+      <w:proofErr w:type="gramStart"/>
+      <w:r>
+        <w:rPr>
+          <w:color w:val="1155CC"/>
           <w:u w:val="single"/>
-          <w:rtl w:val="0"/>
-        </w:rPr>
-        <w:t xml:space="preserve">CodePen(WebDev)</w:t>
+        </w:rPr>
+        <w:t>CodePen</w:t>
+      </w:r>
+      <w:proofErr w:type="spellEnd"/>
+      <w:r>
+        <w:rPr>
+          <w:color w:val="1155CC"/>
+          <w:u w:val="single"/>
+        </w:rPr>
+        <w:t>(</w:t>
+      </w:r>
+      <w:proofErr w:type="spellStart"/>
+      <w:proofErr w:type="gramEnd"/>
+      <w:r>
+        <w:rPr>
+          <w:color w:val="1155CC"/>
+          <w:u w:val="single"/>
+        </w:rPr>
+        <w:t>WebDev</w:t>
+      </w:r>
+      <w:proofErr w:type="spellEnd"/>
+      <w:r>
+        <w:rPr>
+          <w:color w:val="1155CC"/>
+          <w:u w:val="single"/>
+        </w:rPr>
+        <w:t>)</w:t>
       </w:r>
     </w:hyperlink>
     <w:r>
       <w:rPr>
-        <w:rFonts w:ascii="Nimbus Roman No9 L" w:cs="Nimbus Roman No9 L" w:eastAsia="Nimbus Roman No9 L" w:hAnsi="Nimbus Roman No9 L"/>
-        <w:b w:val="0"/>
-        <w:i w:val="0"/>
-        <w:smallCaps w:val="0"/>
-        <w:strike w:val="0"/>
         <w:color w:val="000000"/>
-        <w:sz w:val="24"/>
-        <w:szCs w:val="24"/>
-        <w:u w:val="none"/>
-        <w:shd w:fill="auto" w:val="clear"/>
-        <w:vertAlign w:val="baseline"/>
-        <w:rtl w:val="0"/>
       </w:rPr>
       <w:t xml:space="preserve">                      </w:t>
     </w:r>
   </w:p>
   <w:p>
     <w:pPr>
-      <w:keepNext w:val="0"/>
-      <w:keepLines w:val="0"/>
-      <w:widowControl w:val="0"/>
       <w:pBdr>
-        <w:top w:space="0" w:sz="0" w:val="nil"/>
-        <w:left w:space="0" w:sz="0" w:val="nil"/>
-        <w:bottom w:space="0" w:sz="0" w:val="nil"/>
-        <w:right w:space="0" w:sz="0" w:val="nil"/>
-        <w:between w:space="0" w:sz="0" w:val="nil"/>
+        <w:top w:val="nil"/>
+        <w:left w:val="nil"/>
+        <w:bottom w:val="nil"/>
+        <w:right w:val="nil"/>
+        <w:between w:val="nil"/>
       </w:pBdr>
-      <w:shd w:fill="auto" w:val="clear"/>
       <w:tabs>
         <w:tab w:val="center" w:pos="4320"/>
         <w:tab w:val="right" w:pos="8640"/>
         <w:tab w:val="right" w:pos="10800"/>
       </w:tabs>
-      <w:spacing w:after="0" w:before="0" w:line="240" w:lineRule="auto"/>
-      <w:ind w:left="0" w:right="0" w:firstLine="0"/>
-      <w:jc w:val="left"/>
-      <w:rPr/>
     </w:pPr>
-    <w:hyperlink r:id="rId7">
-      <w:r>
-        <w:rPr>
-          <w:color w:val="1155cc"/>
+    <w:hyperlink r:id="rId6">
+      <w:r>
+        <w:rPr>
+          <w:color w:val="1155CC"/>
           <w:u w:val="single"/>
-          <w:rtl w:val="0"/>
-        </w:rPr>
-        <w:t xml:space="preserve">Verify Sec+ (Code: </w:t>
-      </w:r>
-    </w:hyperlink>
-    <w:hyperlink r:id="rId8">
-      <w:r>
-        <w:rPr>
-          <w:rFonts w:ascii="Arial" w:cs="Arial" w:eastAsia="Arial" w:hAnsi="Arial"/>
-          <w:color w:val="1155cc"/>
-          <w:sz w:val="25"/>
-          <w:szCs w:val="25"/>
+        </w:rPr>
+        <w:t>Verify Sec+(1KVDVB</w:t>
+      </w:r>
+      <w:r>
+        <w:rPr>
+          <w:color w:val="1155CC"/>
           <w:u w:val="single"/>
-          <w:rtl w:val="0"/>
-        </w:rPr>
-        <w:t xml:space="preserve">1KVDVBYNSGEQ19C0)</w:t>
+        </w:rPr>
+        <w:t>YNSGEQ19C0)</w:t>
       </w:r>
     </w:hyperlink>
     <w:r>
       <w:rPr>
-        <w:rFonts w:ascii="Nimbus Roman No9 L" w:cs="Nimbus Roman No9 L" w:eastAsia="Nimbus Roman No9 L" w:hAnsi="Nimbus Roman No9 L"/>
-        <w:b w:val="0"/>
-        <w:i w:val="0"/>
-        <w:smallCaps w:val="0"/>
-        <w:strike w:val="0"/>
         <w:color w:val="000000"/>
-        <w:sz w:val="24"/>
-        <w:szCs w:val="24"/>
-        <w:u w:val="none"/>
-        <w:shd w:fill="auto" w:val="clear"/>
-        <w:vertAlign w:val="baseline"/>
-        <w:rtl w:val="0"/>
-      </w:rPr>
-      <w:t xml:space="preserve">                                                                     </w:t>
+      </w:rPr>
+      <w:t xml:space="preserve">                            </w:t>
     </w:r>
     <w:r>
-      <w:rPr>
-        <w:rtl w:val="0"/>
-      </w:rPr>
-      <w:t xml:space="preserve"> </w:t>
+      <w:t xml:space="preserve">                                                   </w:t>
     </w:r>
-    <w:hyperlink r:id="rId9">
-      <w:r>
-        <w:rPr>
-          <w:rFonts w:ascii="Nimbus Roman No9 L" w:cs="Nimbus Roman No9 L" w:eastAsia="Nimbus Roman No9 L" w:hAnsi="Nimbus Roman No9 L"/>
-          <w:b w:val="0"/>
-          <w:i w:val="0"/>
-          <w:smallCaps w:val="0"/>
-          <w:strike w:val="0"/>
-          <w:color w:val="1155cc"/>
-          <w:sz w:val="24"/>
-          <w:szCs w:val="24"/>
+    <w:r>
+      <w:t xml:space="preserve">                                </w:t>
+    </w:r>
+    <w:r>
+      <w:t xml:space="preserve">    </w:t>
+    </w:r>
+    <w:hyperlink r:id="rId7">
+      <w:r>
+        <w:rPr>
+          <w:color w:val="1155CC"/>
           <w:u w:val="single"/>
-          <w:shd w:fill="auto" w:val="clear"/>
-          <w:vertAlign w:val="baseline"/>
-          <w:rtl w:val="0"/>
-        </w:rPr>
-        <w:t xml:space="preserve">Project Ares</w:t>
+        </w:rPr>
+        <w:t>Project Ares</w:t>
       </w:r>
     </w:hyperlink>
     <w:r>
       <w:rPr>
-        <w:rFonts w:ascii="Nimbus Roman No9 L" w:cs="Nimbus Roman No9 L" w:eastAsia="Nimbus Roman No9 L" w:hAnsi="Nimbus Roman No9 L"/>
-        <w:b w:val="0"/>
-        <w:i w:val="0"/>
-        <w:smallCaps w:val="0"/>
-        <w:strike w:val="0"/>
         <w:color w:val="000000"/>
-        <w:sz w:val="24"/>
-        <w:szCs w:val="24"/>
-        <w:u w:val="none"/>
-        <w:shd w:fill="auto" w:val="clear"/>
-        <w:vertAlign w:val="baseline"/>
-        <w:rtl w:val="0"/>
       </w:rPr>
       <w:t xml:space="preserve">                                           </w:t>
-    </w:r>
-    <w:r>
-      <w:rPr>
-        <w:rtl w:val="0"/>
-      </w:rPr>
     </w:r>
   </w:p>
   <w:p>
     <w:pPr>
-      <w:keepNext w:val="0"/>
-      <w:keepLines w:val="0"/>
-      <w:widowControl w:val="0"/>
       <w:pBdr>
-        <w:top w:space="0" w:sz="0" w:val="nil"/>
-        <w:left w:space="0" w:sz="0" w:val="nil"/>
-        <w:bottom w:space="0" w:sz="0" w:val="nil"/>
-        <w:right w:space="0" w:sz="0" w:val="nil"/>
-        <w:between w:space="0" w:sz="0" w:val="nil"/>
+        <w:top w:val="nil"/>
+        <w:left w:val="nil"/>
+        <w:bottom w:val="nil"/>
+        <w:right w:val="nil"/>
+        <w:between w:val="nil"/>
       </w:pBdr>
-      <w:shd w:fill="auto" w:val="clear"/>
       <w:tabs>
         <w:tab w:val="center" w:pos="4320"/>
         <w:tab w:val="right" w:pos="8640"/>
         <w:tab w:val="right" w:pos="10800"/>
       </w:tabs>
-      <w:spacing w:after="0" w:before="0" w:line="240" w:lineRule="auto"/>
-      <w:ind w:left="0" w:right="0" w:firstLine="0"/>
-      <w:jc w:val="left"/>
-      <w:rPr/>
     </w:pPr>
-    <w:r>
-      <w:rPr>
-        <w:rtl w:val="0"/>
-      </w:rPr>
-    </w:r>
+    <w:hyperlink r:id="rId8">
+      <w:r>
+        <w:rPr>
+          <w:color w:val="1155CC"/>
+          <w:u w:val="single"/>
+        </w:rPr>
+        <w:t xml:space="preserve">Verify </w:t>
+      </w:r>
+      <w:proofErr w:type="spellStart"/>
+      <w:proofErr w:type="gramStart"/>
+      <w:r>
+        <w:rPr>
+          <w:color w:val="1155CC"/>
+          <w:u w:val="single"/>
+        </w:rPr>
+        <w:t>eJPT</w:t>
+      </w:r>
+      <w:proofErr w:type="spellEnd"/>
+      <w:r>
+        <w:rPr>
+          <w:color w:val="1155CC"/>
+          <w:u w:val="single"/>
+        </w:rPr>
+        <w:t>(</w:t>
+      </w:r>
+      <w:proofErr w:type="gramEnd"/>
+      <w:r>
+        <w:rPr>
+          <w:color w:val="1155CC"/>
+          <w:u w:val="single"/>
+        </w:rPr>
+        <w:t>2892204)</w:t>
+      </w:r>
+    </w:hyperlink>
   </w:p>
 </w:ftr>
 </file>
 
+<file path=word/footnotes.xml><?xml version="1.0" encoding="utf-8"?>
+<w:footnotes xmlns:wpc="http://schemas.microsoft.com/office/word/2010/wordprocessingCanvas" xmlns:cx="http://schemas.microsoft.com/office/drawing/2014/chartex" xmlns:cx1="http://schemas.microsoft.com/office/drawing/2015/9/8/chartex" xmlns:cx2="http://schemas.microsoft.com/office/drawing/2015/10/21/chartex" xmlns:cx3="http://schemas.microsoft.com/office/drawing/2016/5/9/chartex" xmlns:cx4="http://schemas.microsoft.com/office/drawing/2016/5/10/chartex" xmlns:cx5="http://schemas.microsoft.com/office/drawing/2016/5/11/chartex" xmlns:cx6="http://schemas.microsoft.com/office/drawing/2016/5/12/chartex" xmlns:cx7="http://schemas.microsoft.com/office/drawing/2016/5/13/chartex" xmlns:cx8="http://schemas.microsoft.com/office/drawing/2016/5/14/chartex" xmlns:mc="http://schemas.openxmlformats.org/markup-compatibility/2006" xmlns:aink="http://schemas.microsoft.com/office/drawing/2016/ink" xmlns:am3d="http://schemas.microsoft.com/office/drawing/2017/model3d" xmlns:o="urn:schemas-microsoft-com:office:office" xmlns:r="http://schemas.openxmlformats.org/officeDocument/2006/relationships" xmlns:m="http://schemas.openxmlformats.org/officeDocument/2006/math" xmlns:v="urn:schemas-microsoft-com:vml" xmlns:wp14="http://schemas.microsoft.com/office/word/2010/wordprocessingDrawing" xmlns:wp="http://schemas.openxmlformats.org/drawingml/2006/wordprocessingDrawing" xmlns:w10="urn:schemas-microsoft-com:office:word" xmlns:w="http://schemas.openxmlformats.org/wordprocessingml/2006/main" xmlns:w14="http://schemas.microsoft.com/office/word/2010/wordml" xmlns:w15="http://schemas.microsoft.com/office/word/2012/wordml" xmlns:w16cex="http://schemas.microsoft.com/office/word/2018/wordml/cex" xmlns:w16cid="http://schemas.microsoft.com/office/word/2016/wordml/cid" xmlns:w16="http://schemas.microsoft.com/office/word/2018/wordml" xmlns:w16se="http://schemas.microsoft.com/office/word/2015/wordml/symex" xmlns:wpg="http://schemas.microsoft.com/office/word/2010/wordprocessingGroup" xmlns:wpi="http://schemas.microsoft.com/office/word/2010/wordprocessingInk" xmlns:wne="http://schemas.microsoft.com/office/word/2006/wordml" xmlns:wps="http://schemas.microsoft.com/office/word/2010/wordprocessingShape" mc:Ignorable="w14 w15 w16se w16cid w16 w16cex wp14">
+  <w:footnote w:type="separator" w:id="-1">
+    <w:p>
+      <w:r>
+        <w:separator/>
+      </w:r>
+    </w:p>
+  </w:footnote>
+  <w:footnote w:type="continuationSeparator" w:id="0">
+    <w:p>
+      <w:r>
+        <w:continuationSeparator/>
+      </w:r>
+    </w:p>
+  </w:footnote>
+</w:footnotes>
+</file>
+
 <file path=word/header1.xml><?xml version="1.0" encoding="utf-8"?>
-<w:hdr xmlns:mc="http://schemas.openxmlformats.org/markup-compatibility/2006" xmlns:o="urn:schemas-microsoft-com:office:office" xmlns:r="http://schemas.openxmlformats.org/officeDocument/2006/relationships" xmlns:m="http://schemas.openxmlformats.org/officeDocument/2006/math" xmlns:v="urn:schemas-microsoft-com:vml" xmlns:wp="http://schemas.openxmlformats.org/drawingml/2006/wordprocessingDrawing" xmlns:w10="urn:schemas-microsoft-com:office:word" xmlns:w="http://schemas.openxmlformats.org/wordprocessingml/2006/main" xmlns:wne="http://schemas.microsoft.com/office/word/2006/wordml" xmlns:sl="http://schemas.openxmlformats.org/schemaLibrary/2006/main" xmlns:a="http://schemas.openxmlformats.org/drawingml/2006/main" xmlns:pic="http://schemas.openxmlformats.org/drawingml/2006/picture" xmlns:c="http://schemas.openxmlformats.org/drawingml/2006/chart" xmlns:lc="http://schemas.openxmlformats.org/drawingml/2006/lockedCanvas" xmlns:dgm="http://schemas.openxmlformats.org/drawingml/2006/diagram" xmlns:wps="http://schemas.microsoft.com/office/word/2010/wordprocessingShape" xmlns:wpg="http://schemas.microsoft.com/office/word/2010/wordprocessingGroup" xmlns:w14="http://schemas.microsoft.com/office/word/2010/wordml" xmlns:w15="http://schemas.microsoft.com/office/word/2012/wordml">
+<w:hdr xmlns:wpc="http://schemas.microsoft.com/office/word/2010/wordprocessingCanvas" xmlns:cx="http://schemas.microsoft.com/office/drawing/2014/chartex" xmlns:cx1="http://schemas.microsoft.com/office/drawing/2015/9/8/chartex" xmlns:cx2="http://schemas.microsoft.com/office/drawing/2015/10/21/chartex" xmlns:cx3="http://schemas.microsoft.com/office/drawing/2016/5/9/chartex" xmlns:cx4="http://schemas.microsoft.com/office/drawing/2016/5/10/chartex" xmlns:cx5="http://schemas.microsoft.com/office/drawing/2016/5/11/chartex" xmlns:cx6="http://schemas.microsoft.com/office/drawing/2016/5/12/chartex" xmlns:cx7="http://schemas.microsoft.com/office/drawing/2016/5/13/chartex" xmlns:cx8="http://schemas.microsoft.com/office/drawing/2016/5/14/chartex" xmlns:mc="http://schemas.openxmlformats.org/markup-compatibility/2006" xmlns:aink="http://schemas.microsoft.com/office/drawing/2016/ink" xmlns:am3d="http://schemas.microsoft.com/office/drawing/2017/model3d" xmlns:o="urn:schemas-microsoft-com:office:office" xmlns:r="http://schemas.openxmlformats.org/officeDocument/2006/relationships" xmlns:m="http://schemas.openxmlformats.org/officeDocument/2006/math" xmlns:v="urn:schemas-microsoft-com:vml" xmlns:wp14="http://schemas.microsoft.com/office/word/2010/wordprocessingDrawing" xmlns:wp="http://schemas.openxmlformats.org/drawingml/2006/wordprocessingDrawing" xmlns:w10="urn:schemas-microsoft-com:office:word" xmlns:w="http://schemas.openxmlformats.org/wordprocessingml/2006/main" xmlns:w14="http://schemas.microsoft.com/office/word/2010/wordml" xmlns:w15="http://schemas.microsoft.com/office/word/2012/wordml" xmlns:w16cex="http://schemas.microsoft.com/office/word/2018/wordml/cex" xmlns:w16cid="http://schemas.microsoft.com/office/word/2016/wordml/cid" xmlns:w16="http://schemas.microsoft.com/office/word/2018/wordml" xmlns:w16se="http://schemas.microsoft.com/office/word/2015/wordml/symex" xmlns:wpg="http://schemas.microsoft.com/office/word/2010/wordprocessingGroup" xmlns:wpi="http://schemas.microsoft.com/office/word/2010/wordprocessingInk" xmlns:wne="http://schemas.microsoft.com/office/word/2006/wordml" xmlns:wps="http://schemas.microsoft.com/office/word/2010/wordprocessingShape" mc:Ignorable="w14 w15 w16se w16cid w16 w16cex wp14">
   <w:p>
     <w:pPr>
       <w:tabs>
         <w:tab w:val="right" w:pos="9900"/>
       </w:tabs>
       <w:rPr>
-        <w:rFonts w:ascii="Garamond" w:cs="Garamond" w:eastAsia="Garamond" w:hAnsi="Garamond"/>
+        <w:rFonts w:ascii="Garamond" w:eastAsia="Garamond" w:hAnsi="Garamond" w:cs="Garamond"/>
       </w:rPr>
     </w:pPr>
     <w:r>
       <w:rPr>
-        <w:rFonts w:ascii="Garamond" w:cs="Garamond" w:eastAsia="Garamond" w:hAnsi="Garamond"/>
-        <w:rtl w:val="0"/>
-      </w:rPr>
-      <w:t xml:space="preserve">102 Schuyler Drive</w:t>
+        <w:rFonts w:ascii="Garamond" w:eastAsia="Garamond" w:hAnsi="Garamond" w:cs="Garamond"/>
+      </w:rPr>
+      <w:t>102 Schuyler Drive</w:t>
     </w:r>
     <w:r>
-      <w:rPr/>
+      <w:rPr>
+        <w:noProof/>
+      </w:rPr>
       <mc:AlternateContent>
         <mc:Choice Requires="wpg">
           <w:drawing>
-            <wp:anchor allowOverlap="1" behindDoc="0" distB="45720" distT="45720" distL="114300" distR="114300" hidden="0" layoutInCell="1" locked="0" relativeHeight="0" simplePos="0">
+            <wp:anchor distT="45720" distB="45720" distL="114300" distR="114300" simplePos="0" relativeHeight="251658240" behindDoc="0" locked="0" layoutInCell="1" hidden="0" allowOverlap="1" wp14:anchorId="56C1CA19" wp14:editId="6372FA78">
               <wp:simplePos x="0" y="0"/>
               <wp:positionH relativeFrom="margin">
                 <wp:align>center</wp:align>
@@ -1498,14 +1840,14 @@
                 <wp:posOffset>387033</wp:posOffset>
               </wp:positionV>
               <wp:extent cx="1543050" cy="358140"/>
-              <wp:effectExtent b="0" l="0" r="0" t="0"/>
+              <wp:effectExtent l="0" t="0" r="0" b="0"/>
               <wp:wrapNone/>
-              <wp:docPr id="219" name=""/>
-              <a:graphic>
+              <wp:docPr id="219" name="Rectangle 219"/>
+              <wp:cNvGraphicFramePr/>
+              <a:graphic xmlns:a="http://schemas.openxmlformats.org/drawingml/2006/main">
                 <a:graphicData uri="http://schemas.microsoft.com/office/word/2010/wordprocessingShape">
                   <wps:wsp>
                     <wps:cNvSpPr/>
-                    <wps:cNvPr id="3" name="Shape 3"/>
                     <wps:spPr>
                       <a:xfrm>
                         <a:off x="4579238" y="3605693"/>
@@ -1525,28 +1867,21 @@
                       <w:txbxContent>
                         <w:p>
                           <w:pPr>
-                            <w:spacing w:after="0" w:before="0" w:line="240"/>
-                            <w:ind w:left="0" w:right="0" w:firstLine="0"/>
-                            <w:jc w:val="left"/>
                             <w:textDirection w:val="btLr"/>
                           </w:pPr>
                           <w:r>
                             <w:rPr>
-                              <w:rFonts w:ascii="Garamond" w:cs="Garamond" w:eastAsia="Garamond" w:hAnsi="Garamond"/>
-                              <w:b w:val="1"/>
-                              <w:i w:val="0"/>
-                              <w:smallCaps w:val="0"/>
-                              <w:strike w:val="0"/>
+                              <w:rFonts w:ascii="Garamond" w:eastAsia="Garamond" w:hAnsi="Garamond" w:cs="Garamond"/>
+                              <w:b/>
                               <w:color w:val="000000"/>
                               <w:sz w:val="36"/>
-                              <w:vertAlign w:val="baseline"/>
                             </w:rPr>
-                            <w:t xml:space="preserve">Joseph Clay</w:t>
+                            <w:t>Joseph Clay</w:t>
                           </w:r>
                         </w:p>
                       </w:txbxContent>
                     </wps:txbx>
-                    <wps:bodyPr anchorCtr="0" anchor="t" bIns="45700" lIns="91425" spcFirstLastPara="1" rIns="91425" wrap="square" tIns="45700">
+                    <wps:bodyPr spcFirstLastPara="1" wrap="square" lIns="91425" tIns="45700" rIns="91425" bIns="45700" anchor="t" anchorCtr="0">
                       <a:noAutofit/>
                     </wps:bodyPr>
                   </wps:wsp>
@@ -1555,7 +1890,7 @@
             </wp:anchor>
           </w:drawing>
         </mc:Choice>
-        <mc:Fallback>
+        <mc:Fallback xmlns:dgm="http://schemas.openxmlformats.org/drawingml/2006/diagram" xmlns:lc="http://schemas.openxmlformats.org/drawingml/2006/lockedCanvas" xmlns:c="http://schemas.openxmlformats.org/drawingml/2006/chart" xmlns:pic="http://schemas.openxmlformats.org/drawingml/2006/picture" xmlns:a="http://schemas.openxmlformats.org/drawingml/2006/main" xmlns:sl="http://schemas.openxmlformats.org/schemaLibrary/2006/main">
           <w:drawing>
             <wp:anchor allowOverlap="1" behindDoc="0" distB="45720" distT="45720" distL="114300" distR="114300" hidden="0" layoutInCell="1" locked="0" relativeHeight="0" simplePos="0">
               <wp:simplePos x="0" y="0"/>
@@ -1601,10 +1936,29 @@
     </w:r>
     <w:r>
       <w:rPr>
-        <w:rFonts w:ascii="Garamond" w:cs="Garamond" w:eastAsia="Garamond" w:hAnsi="Garamond"/>
-        <w:rtl w:val="0"/>
-      </w:rPr>
-      <w:t xml:space="preserve">                                                                                                                                (828)412-7800</w:t>
+        <w:rFonts w:ascii="Garamond" w:eastAsia="Garamond" w:hAnsi="Garamond" w:cs="Garamond"/>
+      </w:rPr>
+      <w:t xml:space="preserve">                                                                                                                            </w:t>
+    </w:r>
+    <w:proofErr w:type="gramStart"/>
+    <w:r>
+      <w:rPr>
+        <w:rFonts w:ascii="Garamond" w:eastAsia="Garamond" w:hAnsi="Garamond" w:cs="Garamond"/>
+      </w:rPr>
+      <w:t xml:space="preserve">   </w:t>
+    </w:r>
+    <w:r>
+      <w:rPr>
+        <w:rFonts w:ascii="Garamond" w:eastAsia="Garamond" w:hAnsi="Garamond" w:cs="Garamond"/>
+      </w:rPr>
+      <w:t>(</w:t>
+    </w:r>
+    <w:proofErr w:type="gramEnd"/>
+    <w:r>
+      <w:rPr>
+        <w:rFonts w:ascii="Garamond" w:eastAsia="Garamond" w:hAnsi="Garamond" w:cs="Garamond"/>
+      </w:rPr>
+      <w:t>828)412-7800</w:t>
     </w:r>
   </w:p>
   <w:p>
@@ -1613,48 +1967,55 @@
         <w:tab w:val="right" w:pos="9900"/>
       </w:tabs>
       <w:rPr>
-        <w:rFonts w:ascii="Garamond" w:cs="Garamond" w:eastAsia="Garamond" w:hAnsi="Garamond"/>
-        <w:b w:val="1"/>
+        <w:rFonts w:ascii="Garamond" w:eastAsia="Garamond" w:hAnsi="Garamond" w:cs="Garamond"/>
+        <w:b/>
         <w:sz w:val="36"/>
         <w:szCs w:val="36"/>
       </w:rPr>
     </w:pPr>
     <w:r>
       <w:rPr>
-        <w:rFonts w:ascii="Garamond" w:cs="Garamond" w:eastAsia="Garamond" w:hAnsi="Garamond"/>
-        <w:rtl w:val="0"/>
-      </w:rPr>
-      <w:t xml:space="preserve">Huntersville, NC 28078                                                                                                    clayjoseph1994@gmail.com</w:t>
+        <w:rFonts w:ascii="Garamond" w:eastAsia="Garamond" w:hAnsi="Garamond" w:cs="Garamond"/>
+      </w:rPr>
+      <w:t xml:space="preserve">Huntersville, NC 28078                                                                                            </w:t>
     </w:r>
     <w:r>
       <w:rPr>
-        <w:rtl w:val="0"/>
-      </w:rPr>
+        <w:rFonts w:ascii="Garamond" w:eastAsia="Garamond" w:hAnsi="Garamond" w:cs="Garamond"/>
+      </w:rPr>
+      <w:t xml:space="preserve">      </w:t>
+    </w:r>
+    <w:r>
+      <w:rPr>
+        <w:rFonts w:ascii="Garamond" w:eastAsia="Garamond" w:hAnsi="Garamond" w:cs="Garamond"/>
+      </w:rPr>
+      <w:t xml:space="preserve"> </w:t>
+    </w:r>
+    <w:r>
+      <w:rPr>
+        <w:rFonts w:ascii="Garamond" w:eastAsia="Garamond" w:hAnsi="Garamond" w:cs="Garamond"/>
+      </w:rPr>
+      <w:t>clayjoseph1994@gmail.com</w:t>
     </w:r>
   </w:p>
   <w:p>
     <w:pPr>
       <w:jc w:val="center"/>
       <w:rPr>
-        <w:rFonts w:ascii="Garamond" w:cs="Garamond" w:eastAsia="Garamond" w:hAnsi="Garamond"/>
+        <w:rFonts w:ascii="Garamond" w:eastAsia="Garamond" w:hAnsi="Garamond" w:cs="Garamond"/>
       </w:rPr>
     </w:pPr>
     <w:r>
-      <w:rPr>
-        <w:rtl w:val="0"/>
-      </w:rPr>
       <w:tab/>
     </w:r>
     <w:r>
       <w:rPr>
-        <w:rtl w:val="0"/>
-      </w:rPr>
-    </w:r>
-    <w:r>
+        <w:noProof/>
+      </w:rPr>
       <mc:AlternateContent>
         <mc:Choice Requires="wpg">
           <w:drawing>
-            <wp:anchor allowOverlap="1" behindDoc="0" distB="0" distT="0" distL="114300" distR="114300" hidden="0" layoutInCell="1" locked="0" relativeHeight="0" simplePos="0">
+            <wp:anchor distT="0" distB="0" distL="114300" distR="114300" simplePos="0" relativeHeight="251659264" behindDoc="0" locked="0" layoutInCell="1" hidden="0" allowOverlap="1" wp14:anchorId="4CFFC22F" wp14:editId="0AC950D5">
               <wp:simplePos x="0" y="0"/>
               <wp:positionH relativeFrom="column">
                 <wp:posOffset>152400</wp:posOffset>
@@ -1663,10 +2024,11 @@
                 <wp:posOffset>12700</wp:posOffset>
               </wp:positionV>
               <wp:extent cx="6534150" cy="25400"/>
-              <wp:effectExtent b="0" l="0" r="0" t="0"/>
+              <wp:effectExtent l="0" t="0" r="0" b="0"/>
               <wp:wrapNone/>
-              <wp:docPr id="218" name=""/>
-              <a:graphic>
+              <wp:docPr id="218" name="Straight Arrow Connector 218"/>
+              <wp:cNvGraphicFramePr/>
+              <a:graphic xmlns:a="http://schemas.openxmlformats.org/drawingml/2006/main">
                 <a:graphicData uri="http://schemas.microsoft.com/office/word/2010/wordprocessingShape">
                   <wps:wsp>
                     <wps:cNvCnPr/>
@@ -1679,26 +2041,24 @@
                         <a:avLst/>
                       </a:prstGeom>
                       <a:noFill/>
-                      <a:ln cap="flat" cmpd="sng" w="9525">
+                      <a:ln w="9525" cap="flat" cmpd="sng">
                         <a:solidFill>
                           <a:srgbClr val="000000"/>
                         </a:solidFill>
                         <a:prstDash val="solid"/>
                         <a:round/>
-                        <a:headEnd len="med" w="med" type="triangle"/>
-                        <a:tailEnd len="med" w="med" type="triangle"/>
+                        <a:headEnd type="triangle" w="med" len="med"/>
+                        <a:tailEnd type="triangle" w="med" len="med"/>
                       </a:ln>
                     </wps:spPr>
-                    <wps:bodyPr anchorCtr="0" anchor="ctr" bIns="91425" lIns="91425" spcFirstLastPara="1" rIns="91425" wrap="square" tIns="91425">
-                      <a:noAutofit/>
-                    </wps:bodyPr>
+                    <wps:bodyPr/>
                   </wps:wsp>
                 </a:graphicData>
               </a:graphic>
             </wp:anchor>
           </w:drawing>
         </mc:Choice>
-        <mc:Fallback>
+        <mc:Fallback xmlns:dgm="http://schemas.openxmlformats.org/drawingml/2006/diagram" xmlns:lc="http://schemas.openxmlformats.org/drawingml/2006/lockedCanvas" xmlns:c="http://schemas.openxmlformats.org/drawingml/2006/chart" xmlns:pic="http://schemas.openxmlformats.org/drawingml/2006/picture" xmlns:a="http://schemas.openxmlformats.org/drawingml/2006/main" xmlns:sl="http://schemas.openxmlformats.org/schemaLibrary/2006/main">
           <w:drawing>
             <wp:anchor allowOverlap="1" behindDoc="0" distB="0" distT="0" distL="114300" distR="114300" hidden="0" layoutInCell="1" locked="0" relativeHeight="0" simplePos="0">
               <wp:simplePos x="0" y="0"/>
@@ -1747,8 +2107,11 @@
 </file>
 
 <file path=word/numbering.xml><?xml version="1.0" encoding="utf-8"?>
-<w:numbering xmlns:mc="http://schemas.openxmlformats.org/markup-compatibility/2006" xmlns:o="urn:schemas-microsoft-com:office:office" xmlns:r="http://schemas.openxmlformats.org/officeDocument/2006/relationships" xmlns:m="http://schemas.openxmlformats.org/officeDocument/2006/math" xmlns:v="urn:schemas-microsoft-com:vml" xmlns:wp="http://schemas.openxmlformats.org/drawingml/2006/wordprocessingDrawing" xmlns:w10="urn:schemas-microsoft-com:office:word" xmlns:w="http://schemas.openxmlformats.org/wordprocessingml/2006/main" xmlns:wne="http://schemas.microsoft.com/office/word/2006/wordml" xmlns:sl="http://schemas.openxmlformats.org/schemaLibrary/2006/main" xmlns:a="http://schemas.openxmlformats.org/drawingml/2006/main" xmlns:pic="http://schemas.openxmlformats.org/drawingml/2006/picture" xmlns:c="http://schemas.openxmlformats.org/drawingml/2006/chart" xmlns:lc="http://schemas.openxmlformats.org/drawingml/2006/lockedCanvas" xmlns:dgm="http://schemas.openxmlformats.org/drawingml/2006/diagram" xmlns:wps="http://schemas.microsoft.com/office/word/2010/wordprocessingShape" xmlns:wpg="http://schemas.microsoft.com/office/word/2010/wordprocessingGroup" xmlns:w14="http://schemas.microsoft.com/office/word/2010/wordml" xmlns:w15="http://schemas.microsoft.com/office/word/2012/wordml">
-  <w:abstractNum w:abstractNumId="1">
+<w:numbering xmlns:wpc="http://schemas.microsoft.com/office/word/2010/wordprocessingCanvas" xmlns:cx="http://schemas.microsoft.com/office/drawing/2014/chartex" xmlns:cx1="http://schemas.microsoft.com/office/drawing/2015/9/8/chartex" xmlns:cx2="http://schemas.microsoft.com/office/drawing/2015/10/21/chartex" xmlns:cx3="http://schemas.microsoft.com/office/drawing/2016/5/9/chartex" xmlns:cx4="http://schemas.microsoft.com/office/drawing/2016/5/10/chartex" xmlns:cx5="http://schemas.microsoft.com/office/drawing/2016/5/11/chartex" xmlns:cx6="http://schemas.microsoft.com/office/drawing/2016/5/12/chartex" xmlns:cx7="http://schemas.microsoft.com/office/drawing/2016/5/13/chartex" xmlns:cx8="http://schemas.microsoft.com/office/drawing/2016/5/14/chartex" xmlns:mc="http://schemas.openxmlformats.org/markup-compatibility/2006" xmlns:aink="http://schemas.microsoft.com/office/drawing/2016/ink" xmlns:am3d="http://schemas.microsoft.com/office/drawing/2017/model3d" xmlns:o="urn:schemas-microsoft-com:office:office" xmlns:r="http://schemas.openxmlformats.org/officeDocument/2006/relationships" xmlns:m="http://schemas.openxmlformats.org/officeDocument/2006/math" xmlns:v="urn:schemas-microsoft-com:vml" xmlns:wp14="http://schemas.microsoft.com/office/word/2010/wordprocessingDrawing" xmlns:wp="http://schemas.openxmlformats.org/drawingml/2006/wordprocessingDrawing" xmlns:w10="urn:schemas-microsoft-com:office:word" xmlns:w="http://schemas.openxmlformats.org/wordprocessingml/2006/main" xmlns:w14="http://schemas.microsoft.com/office/word/2010/wordml" xmlns:w15="http://schemas.microsoft.com/office/word/2012/wordml" xmlns:w16cex="http://schemas.microsoft.com/office/word/2018/wordml/cex" xmlns:w16cid="http://schemas.microsoft.com/office/word/2016/wordml/cid" xmlns:w16="http://schemas.microsoft.com/office/word/2018/wordml" xmlns:w16se="http://schemas.microsoft.com/office/word/2015/wordml/symex" xmlns:wpg="http://schemas.microsoft.com/office/word/2010/wordprocessingGroup" xmlns:wpi="http://schemas.microsoft.com/office/word/2010/wordprocessingInk" xmlns:wne="http://schemas.microsoft.com/office/word/2006/wordml" xmlns:wps="http://schemas.microsoft.com/office/word/2010/wordprocessingShape" mc:Ignorable="w14 w15 w16se w16cid w16 w16cex wp14">
+  <w:abstractNum w:abstractNumId="0" w15:restartNumberingAfterBreak="0">
+    <w:nsid w:val="318864BE"/>
+    <w:multiLevelType w:val="multilevel"/>
+    <w:tmpl w:val="10E47088"/>
     <w:lvl w:ilvl="0">
       <w:start w:val="1"/>
       <w:numFmt w:val="bullet"/>
@@ -1858,7 +2221,10 @@
       </w:rPr>
     </w:lvl>
   </w:abstractNum>
-  <w:abstractNum w:abstractNumId="2">
+  <w:abstractNum w:abstractNumId="1" w15:restartNumberingAfterBreak="0">
+    <w:nsid w:val="3AAE584D"/>
+    <w:multiLevelType w:val="multilevel"/>
+    <w:tmpl w:val="9A3439EC"/>
     <w:lvl w:ilvl="0">
       <w:start w:val="1"/>
       <w:numFmt w:val="bullet"/>
@@ -1868,7 +2234,7 @@
         <w:ind w:left="720" w:hanging="360"/>
       </w:pPr>
       <w:rPr>
-        <w:rFonts w:ascii="Noto Sans Symbols" w:cs="Noto Sans Symbols" w:eastAsia="Noto Sans Symbols" w:hAnsi="Noto Sans Symbols"/>
+        <w:rFonts w:ascii="Noto Sans Symbols" w:eastAsia="Noto Sans Symbols" w:hAnsi="Noto Sans Symbols" w:cs="Noto Sans Symbols"/>
       </w:rPr>
     </w:lvl>
     <w:lvl w:ilvl="1">
@@ -1880,7 +2246,7 @@
         <w:ind w:left="1440" w:hanging="360"/>
       </w:pPr>
       <w:rPr>
-        <w:rFonts w:ascii="Courier New" w:cs="Courier New" w:eastAsia="Courier New" w:hAnsi="Courier New"/>
+        <w:rFonts w:ascii="Courier New" w:eastAsia="Courier New" w:hAnsi="Courier New" w:cs="Courier New"/>
       </w:rPr>
     </w:lvl>
     <w:lvl w:ilvl="2">
@@ -1892,7 +2258,7 @@
         <w:ind w:left="2160" w:hanging="360"/>
       </w:pPr>
       <w:rPr>
-        <w:rFonts w:ascii="Noto Sans Symbols" w:cs="Noto Sans Symbols" w:eastAsia="Noto Sans Symbols" w:hAnsi="Noto Sans Symbols"/>
+        <w:rFonts w:ascii="Noto Sans Symbols" w:eastAsia="Noto Sans Symbols" w:hAnsi="Noto Sans Symbols" w:cs="Noto Sans Symbols"/>
       </w:rPr>
     </w:lvl>
     <w:lvl w:ilvl="3">
@@ -1904,7 +2270,7 @@
         <w:ind w:left="2880" w:hanging="360"/>
       </w:pPr>
       <w:rPr>
-        <w:rFonts w:ascii="Noto Sans Symbols" w:cs="Noto Sans Symbols" w:eastAsia="Noto Sans Symbols" w:hAnsi="Noto Sans Symbols"/>
+        <w:rFonts w:ascii="Noto Sans Symbols" w:eastAsia="Noto Sans Symbols" w:hAnsi="Noto Sans Symbols" w:cs="Noto Sans Symbols"/>
       </w:rPr>
     </w:lvl>
     <w:lvl w:ilvl="4">
@@ -1916,7 +2282,7 @@
         <w:ind w:left="3600" w:hanging="360"/>
       </w:pPr>
       <w:rPr>
-        <w:rFonts w:ascii="Courier New" w:cs="Courier New" w:eastAsia="Courier New" w:hAnsi="Courier New"/>
+        <w:rFonts w:ascii="Courier New" w:eastAsia="Courier New" w:hAnsi="Courier New" w:cs="Courier New"/>
       </w:rPr>
     </w:lvl>
     <w:lvl w:ilvl="5">
@@ -1928,7 +2294,7 @@
         <w:ind w:left="4320" w:hanging="360"/>
       </w:pPr>
       <w:rPr>
-        <w:rFonts w:ascii="Noto Sans Symbols" w:cs="Noto Sans Symbols" w:eastAsia="Noto Sans Symbols" w:hAnsi="Noto Sans Symbols"/>
+        <w:rFonts w:ascii="Noto Sans Symbols" w:eastAsia="Noto Sans Symbols" w:hAnsi="Noto Sans Symbols" w:cs="Noto Sans Symbols"/>
       </w:rPr>
     </w:lvl>
     <w:lvl w:ilvl="6">
@@ -1940,7 +2306,7 @@
         <w:ind w:left="5040" w:hanging="360"/>
       </w:pPr>
       <w:rPr>
-        <w:rFonts w:ascii="Noto Sans Symbols" w:cs="Noto Sans Symbols" w:eastAsia="Noto Sans Symbols" w:hAnsi="Noto Sans Symbols"/>
+        <w:rFonts w:ascii="Noto Sans Symbols" w:eastAsia="Noto Sans Symbols" w:hAnsi="Noto Sans Symbols" w:cs="Noto Sans Symbols"/>
       </w:rPr>
     </w:lvl>
     <w:lvl w:ilvl="7">
@@ -1952,7 +2318,7 @@
         <w:ind w:left="5760" w:hanging="360"/>
       </w:pPr>
       <w:rPr>
-        <w:rFonts w:ascii="Courier New" w:cs="Courier New" w:eastAsia="Courier New" w:hAnsi="Courier New"/>
+        <w:rFonts w:ascii="Courier New" w:eastAsia="Courier New" w:hAnsi="Courier New" w:cs="Courier New"/>
       </w:rPr>
     </w:lvl>
     <w:lvl w:ilvl="8">
@@ -1964,11 +2330,14 @@
         <w:ind w:left="6480" w:hanging="360"/>
       </w:pPr>
       <w:rPr>
-        <w:rFonts w:ascii="Noto Sans Symbols" w:cs="Noto Sans Symbols" w:eastAsia="Noto Sans Symbols" w:hAnsi="Noto Sans Symbols"/>
+        <w:rFonts w:ascii="Noto Sans Symbols" w:eastAsia="Noto Sans Symbols" w:hAnsi="Noto Sans Symbols" w:cs="Noto Sans Symbols"/>
       </w:rPr>
     </w:lvl>
   </w:abstractNum>
-  <w:abstractNum w:abstractNumId="3">
+  <w:abstractNum w:abstractNumId="2" w15:restartNumberingAfterBreak="0">
+    <w:nsid w:val="50906853"/>
+    <w:multiLevelType w:val="multilevel"/>
+    <w:tmpl w:val="0B5049A4"/>
     <w:lvl w:ilvl="0">
       <w:start w:val="1"/>
       <w:numFmt w:val="bullet"/>
@@ -2078,7 +2447,10 @@
       </w:rPr>
     </w:lvl>
   </w:abstractNum>
-  <w:abstractNum w:abstractNumId="4">
+  <w:abstractNum w:abstractNumId="3" w15:restartNumberingAfterBreak="0">
+    <w:nsid w:val="531500D4"/>
+    <w:multiLevelType w:val="multilevel"/>
+    <w:tmpl w:val="E26E2304"/>
     <w:lvl w:ilvl="0">
       <w:start w:val="1"/>
       <w:numFmt w:val="bullet"/>
@@ -2188,7 +2560,10 @@
       </w:rPr>
     </w:lvl>
   </w:abstractNum>
-  <w:abstractNum w:abstractNumId="5">
+  <w:abstractNum w:abstractNumId="4" w15:restartNumberingAfterBreak="0">
+    <w:nsid w:val="53177280"/>
+    <w:multiLevelType w:val="multilevel"/>
+    <w:tmpl w:val="C63C68F4"/>
     <w:lvl w:ilvl="0">
       <w:start w:val="1"/>
       <w:numFmt w:val="bullet"/>
@@ -2299,32 +2674,32 @@
     </w:lvl>
   </w:abstractNum>
   <w:num w:numId="1">
+    <w:abstractNumId w:val="2"/>
+  </w:num>
+  <w:num w:numId="2">
     <w:abstractNumId w:val="1"/>
   </w:num>
-  <w:num w:numId="2">
-    <w:abstractNumId w:val="2"/>
+  <w:num w:numId="3">
+    <w:abstractNumId w:val="0"/>
   </w:num>
-  <w:num w:numId="3">
+  <w:num w:numId="4">
     <w:abstractNumId w:val="3"/>
   </w:num>
-  <w:num w:numId="4">
+  <w:num w:numId="5">
     <w:abstractNumId w:val="4"/>
-  </w:num>
-  <w:num w:numId="5">
-    <w:abstractNumId w:val="5"/>
   </w:num>
 </w:numbering>
 </file>
 
 <file path=word/styles.xml><?xml version="1.0" encoding="utf-8"?>
-<w:styles xmlns:mc="http://schemas.openxmlformats.org/markup-compatibility/2006" xmlns:o="urn:schemas-microsoft-com:office:office" xmlns:r="http://schemas.openxmlformats.org/officeDocument/2006/relationships" xmlns:m="http://schemas.openxmlformats.org/officeDocument/2006/math" xmlns:v="urn:schemas-microsoft-com:vml" xmlns:wp="http://schemas.openxmlformats.org/drawingml/2006/wordprocessingDrawing" xmlns:w10="urn:schemas-microsoft-com:office:word" xmlns:w="http://schemas.openxmlformats.org/wordprocessingml/2006/main" xmlns:wne="http://schemas.microsoft.com/office/word/2006/wordml" xmlns:sl="http://schemas.openxmlformats.org/schemaLibrary/2006/main" xmlns:a="http://schemas.openxmlformats.org/drawingml/2006/main" xmlns:pic="http://schemas.openxmlformats.org/drawingml/2006/picture" xmlns:c="http://schemas.openxmlformats.org/drawingml/2006/chart" xmlns:lc="http://schemas.openxmlformats.org/drawingml/2006/lockedCanvas" xmlns:dgm="http://schemas.openxmlformats.org/drawingml/2006/diagram" xmlns:wps="http://schemas.microsoft.com/office/word/2010/wordprocessingShape" xmlns:wpg="http://schemas.microsoft.com/office/word/2010/wordprocessingGroup" xmlns:w14="http://schemas.microsoft.com/office/word/2010/wordml" xmlns:w15="http://schemas.microsoft.com/office/word/2012/wordml">
+<w:styles xmlns:mc="http://schemas.openxmlformats.org/markup-compatibility/2006" xmlns:r="http://schemas.openxmlformats.org/officeDocument/2006/relationships" xmlns:w="http://schemas.openxmlformats.org/wordprocessingml/2006/main" xmlns:w14="http://schemas.microsoft.com/office/word/2010/wordml" xmlns:w15="http://schemas.microsoft.com/office/word/2012/wordml" xmlns:w16cex="http://schemas.microsoft.com/office/word/2018/wordml/cex" xmlns:w16cid="http://schemas.microsoft.com/office/word/2016/wordml/cid" xmlns:w16="http://schemas.microsoft.com/office/word/2018/wordml" xmlns:w16se="http://schemas.microsoft.com/office/word/2015/wordml/symex" mc:Ignorable="w14 w15 w16se w16cid w16 w16cex">
   <w:docDefaults>
     <w:rPrDefault>
       <w:rPr>
-        <w:rFonts w:ascii="Nimbus Roman No9 L" w:cs="Nimbus Roman No9 L" w:eastAsia="Nimbus Roman No9 L" w:hAnsi="Nimbus Roman No9 L"/>
+        <w:rFonts w:ascii="Nimbus Roman No9 L" w:eastAsia="Nimbus Roman No9 L" w:hAnsi="Nimbus Roman No9 L" w:cs="Nimbus Roman No9 L"/>
         <w:sz w:val="24"/>
         <w:szCs w:val="24"/>
-        <w:lang w:val="en-US"/>
+        <w:lang w:val="en-US" w:eastAsia="en-US" w:bidi="ar-SA"/>
       </w:rPr>
     </w:rPrDefault>
     <w:pPrDefault>
@@ -2333,23 +2708,408 @@
       </w:pPr>
     </w:pPrDefault>
   </w:docDefaults>
-  <w:style w:type="paragraph" w:styleId="Normal" w:default="1">
-    <w:name w:val="normal"/>
-  </w:style>
-  <w:style w:type="table" w:styleId="TableNormal" w:default="1">
-    <w:name w:val="Table Normal"/>
+  <w:latentStyles w:defLockedState="0" w:defUIPriority="99" w:defSemiHidden="0" w:defUnhideWhenUsed="0" w:defQFormat="0" w:count="376">
+    <w:lsdException w:name="Normal" w:uiPriority="0" w:qFormat="1"/>
+    <w:lsdException w:name="heading 1" w:uiPriority="9" w:qFormat="1"/>
+    <w:lsdException w:name="heading 2" w:semiHidden="1" w:uiPriority="9" w:unhideWhenUsed="1" w:qFormat="1"/>
+    <w:lsdException w:name="heading 3" w:semiHidden="1" w:uiPriority="9" w:unhideWhenUsed="1" w:qFormat="1"/>
+    <w:lsdException w:name="heading 4" w:semiHidden="1" w:uiPriority="9" w:unhideWhenUsed="1" w:qFormat="1"/>
+    <w:lsdException w:name="heading 5" w:semiHidden="1" w:uiPriority="9" w:unhideWhenUsed="1" w:qFormat="1"/>
+    <w:lsdException w:name="heading 6" w:semiHidden="1" w:uiPriority="9" w:unhideWhenUsed="1" w:qFormat="1"/>
+    <w:lsdException w:name="heading 7" w:semiHidden="1" w:uiPriority="9" w:unhideWhenUsed="1" w:qFormat="1"/>
+    <w:lsdException w:name="heading 8" w:semiHidden="1" w:uiPriority="9" w:unhideWhenUsed="1" w:qFormat="1"/>
+    <w:lsdException w:name="heading 9" w:semiHidden="1" w:uiPriority="9" w:unhideWhenUsed="1" w:qFormat="1"/>
+    <w:lsdException w:name="index 1" w:semiHidden="1" w:unhideWhenUsed="1"/>
+    <w:lsdException w:name="index 2" w:semiHidden="1" w:unhideWhenUsed="1"/>
+    <w:lsdException w:name="index 3" w:semiHidden="1" w:unhideWhenUsed="1"/>
+    <w:lsdException w:name="index 4" w:semiHidden="1" w:unhideWhenUsed="1"/>
+    <w:lsdException w:name="index 5" w:semiHidden="1" w:unhideWhenUsed="1"/>
+    <w:lsdException w:name="index 6" w:semiHidden="1" w:unhideWhenUsed="1"/>
+    <w:lsdException w:name="index 7" w:semiHidden="1" w:unhideWhenUsed="1"/>
+    <w:lsdException w:name="index 8" w:semiHidden="1" w:unhideWhenUsed="1"/>
+    <w:lsdException w:name="index 9" w:semiHidden="1" w:unhideWhenUsed="1"/>
+    <w:lsdException w:name="toc 1" w:semiHidden="1" w:uiPriority="39" w:unhideWhenUsed="1"/>
+    <w:lsdException w:name="toc 2" w:semiHidden="1" w:uiPriority="39" w:unhideWhenUsed="1"/>
+    <w:lsdException w:name="toc 3" w:semiHidden="1" w:uiPriority="39" w:unhideWhenUsed="1"/>
+    <w:lsdException w:name="toc 4" w:semiHidden="1" w:uiPriority="39" w:unhideWhenUsed="1"/>
+    <w:lsdException w:name="toc 5" w:semiHidden="1" w:uiPriority="39" w:unhideWhenUsed="1"/>
+    <w:lsdException w:name="toc 6" w:semiHidden="1" w:uiPriority="39" w:unhideWhenUsed="1"/>
+    <w:lsdException w:name="toc 7" w:semiHidden="1" w:uiPriority="39" w:unhideWhenUsed="1"/>
+    <w:lsdException w:name="toc 8" w:semiHidden="1" w:uiPriority="39" w:unhideWhenUsed="1"/>
+    <w:lsdException w:name="toc 9" w:semiHidden="1" w:uiPriority="39" w:unhideWhenUsed="1"/>
+    <w:lsdException w:name="Normal Indent" w:semiHidden="1" w:unhideWhenUsed="1"/>
+    <w:lsdException w:name="footnote text" w:semiHidden="1" w:unhideWhenUsed="1"/>
+    <w:lsdException w:name="annotation text" w:semiHidden="1" w:unhideWhenUsed="1"/>
+    <w:lsdException w:name="header" w:semiHidden="1" w:unhideWhenUsed="1"/>
+    <w:lsdException w:name="footer" w:semiHidden="1" w:unhideWhenUsed="1"/>
+    <w:lsdException w:name="index heading" w:semiHidden="1" w:unhideWhenUsed="1"/>
+    <w:lsdException w:name="caption" w:semiHidden="1" w:uiPriority="35" w:unhideWhenUsed="1" w:qFormat="1"/>
+    <w:lsdException w:name="table of figures" w:semiHidden="1" w:unhideWhenUsed="1"/>
+    <w:lsdException w:name="envelope address" w:semiHidden="1" w:unhideWhenUsed="1"/>
+    <w:lsdException w:name="envelope return" w:semiHidden="1" w:unhideWhenUsed="1"/>
+    <w:lsdException w:name="footnote reference" w:semiHidden="1" w:unhideWhenUsed="1"/>
+    <w:lsdException w:name="annotation reference" w:semiHidden="1" w:unhideWhenUsed="1"/>
+    <w:lsdException w:name="line number" w:semiHidden="1" w:unhideWhenUsed="1"/>
+    <w:lsdException w:name="page number" w:semiHidden="1" w:unhideWhenUsed="1"/>
+    <w:lsdException w:name="endnote reference" w:semiHidden="1" w:unhideWhenUsed="1"/>
+    <w:lsdException w:name="endnote text" w:semiHidden="1" w:unhideWhenUsed="1"/>
+    <w:lsdException w:name="table of authorities" w:semiHidden="1" w:unhideWhenUsed="1"/>
+    <w:lsdException w:name="macro" w:semiHidden="1" w:unhideWhenUsed="1"/>
+    <w:lsdException w:name="toa heading" w:semiHidden="1" w:unhideWhenUsed="1"/>
+    <w:lsdException w:name="List" w:semiHidden="1" w:unhideWhenUsed="1"/>
+    <w:lsdException w:name="List Bullet" w:semiHidden="1" w:unhideWhenUsed="1"/>
+    <w:lsdException w:name="List Number" w:semiHidden="1" w:unhideWhenUsed="1"/>
+    <w:lsdException w:name="List 2" w:semiHidden="1" w:unhideWhenUsed="1"/>
+    <w:lsdException w:name="List 3" w:semiHidden="1" w:unhideWhenUsed="1"/>
+    <w:lsdException w:name="List 4" w:semiHidden="1" w:unhideWhenUsed="1"/>
+    <w:lsdException w:name="List 5" w:semiHidden="1" w:unhideWhenUsed="1"/>
+    <w:lsdException w:name="List Bullet 2" w:semiHidden="1" w:unhideWhenUsed="1"/>
+    <w:lsdException w:name="List Bullet 3" w:semiHidden="1" w:unhideWhenUsed="1"/>
+    <w:lsdException w:name="List Bullet 4" w:semiHidden="1" w:unhideWhenUsed="1"/>
+    <w:lsdException w:name="List Bullet 5" w:semiHidden="1" w:unhideWhenUsed="1"/>
+    <w:lsdException w:name="List Number 2" w:semiHidden="1" w:unhideWhenUsed="1"/>
+    <w:lsdException w:name="List Number 3" w:semiHidden="1" w:unhideWhenUsed="1"/>
+    <w:lsdException w:name="List Number 4" w:semiHidden="1" w:unhideWhenUsed="1"/>
+    <w:lsdException w:name="List Number 5" w:semiHidden="1" w:unhideWhenUsed="1"/>
+    <w:lsdException w:name="Title" w:uiPriority="10" w:qFormat="1"/>
+    <w:lsdException w:name="Closing" w:semiHidden="1" w:unhideWhenUsed="1"/>
+    <w:lsdException w:name="Signature" w:semiHidden="1" w:unhideWhenUsed="1"/>
+    <w:lsdException w:name="Default Paragraph Font" w:semiHidden="1" w:uiPriority="1" w:unhideWhenUsed="1"/>
+    <w:lsdException w:name="Body Text" w:semiHidden="1" w:unhideWhenUsed="1"/>
+    <w:lsdException w:name="Body Text Indent" w:semiHidden="1" w:unhideWhenUsed="1"/>
+    <w:lsdException w:name="List Continue" w:semiHidden="1" w:unhideWhenUsed="1"/>
+    <w:lsdException w:name="List Continue 2" w:semiHidden="1" w:unhideWhenUsed="1"/>
+    <w:lsdException w:name="List Continue 3" w:semiHidden="1" w:unhideWhenUsed="1"/>
+    <w:lsdException w:name="List Continue 4" w:semiHidden="1" w:unhideWhenUsed="1"/>
+    <w:lsdException w:name="List Continue 5" w:semiHidden="1" w:unhideWhenUsed="1"/>
+    <w:lsdException w:name="Message Header" w:semiHidden="1" w:unhideWhenUsed="1"/>
+    <w:lsdException w:name="Subtitle" w:uiPriority="11" w:qFormat="1"/>
+    <w:lsdException w:name="Salutation" w:semiHidden="1" w:unhideWhenUsed="1"/>
+    <w:lsdException w:name="Date" w:semiHidden="1" w:unhideWhenUsed="1"/>
+    <w:lsdException w:name="Body Text First Indent" w:semiHidden="1" w:unhideWhenUsed="1"/>
+    <w:lsdException w:name="Body Text First Indent 2" w:semiHidden="1" w:unhideWhenUsed="1"/>
+    <w:lsdException w:name="Note Heading" w:semiHidden="1" w:unhideWhenUsed="1"/>
+    <w:lsdException w:name="Body Text 2" w:semiHidden="1" w:unhideWhenUsed="1"/>
+    <w:lsdException w:name="Body Text 3" w:semiHidden="1" w:unhideWhenUsed="1"/>
+    <w:lsdException w:name="Body Text Indent 2" w:semiHidden="1" w:unhideWhenUsed="1"/>
+    <w:lsdException w:name="Body Text Indent 3" w:semiHidden="1" w:unhideWhenUsed="1"/>
+    <w:lsdException w:name="Block Text" w:semiHidden="1" w:unhideWhenUsed="1"/>
+    <w:lsdException w:name="Hyperlink" w:semiHidden="1" w:unhideWhenUsed="1"/>
+    <w:lsdException w:name="FollowedHyperlink" w:semiHidden="1" w:unhideWhenUsed="1"/>
+    <w:lsdException w:name="Strong" w:uiPriority="22" w:qFormat="1"/>
+    <w:lsdException w:name="Emphasis" w:uiPriority="20" w:qFormat="1"/>
+    <w:lsdException w:name="Document Map" w:semiHidden="1" w:unhideWhenUsed="1"/>
+    <w:lsdException w:name="Plain Text" w:semiHidden="1" w:unhideWhenUsed="1"/>
+    <w:lsdException w:name="E-mail Signature" w:semiHidden="1" w:unhideWhenUsed="1"/>
+    <w:lsdException w:name="HTML Top of Form" w:semiHidden="1" w:unhideWhenUsed="1"/>
+    <w:lsdException w:name="HTML Bottom of Form" w:semiHidden="1" w:unhideWhenUsed="1"/>
+    <w:lsdException w:name="Normal (Web)" w:semiHidden="1" w:unhideWhenUsed="1"/>
+    <w:lsdException w:name="HTML Acronym" w:semiHidden="1" w:unhideWhenUsed="1"/>
+    <w:lsdException w:name="HTML Address" w:semiHidden="1" w:unhideWhenUsed="1"/>
+    <w:lsdException w:name="HTML Cite" w:semiHidden="1" w:unhideWhenUsed="1"/>
+    <w:lsdException w:name="HTML Code" w:semiHidden="1" w:unhideWhenUsed="1"/>
+    <w:lsdException w:name="HTML Definition" w:semiHidden="1" w:unhideWhenUsed="1"/>
+    <w:lsdException w:name="HTML Keyboard" w:semiHidden="1" w:unhideWhenUsed="1"/>
+    <w:lsdException w:name="HTML Preformatted" w:semiHidden="1" w:unhideWhenUsed="1"/>
+    <w:lsdException w:name="HTML Sample" w:semiHidden="1" w:unhideWhenUsed="1"/>
+    <w:lsdException w:name="HTML Typewriter" w:semiHidden="1" w:unhideWhenUsed="1"/>
+    <w:lsdException w:name="HTML Variable" w:semiHidden="1" w:unhideWhenUsed="1"/>
+    <w:lsdException w:name="Normal Table" w:semiHidden="1" w:unhideWhenUsed="1"/>
+    <w:lsdException w:name="annotation subject" w:semiHidden="1" w:unhideWhenUsed="1"/>
+    <w:lsdException w:name="No List" w:semiHidden="1" w:unhideWhenUsed="1"/>
+    <w:lsdException w:name="Outline List 1" w:semiHidden="1" w:unhideWhenUsed="1"/>
+    <w:lsdException w:name="Outline List 2" w:semiHidden="1" w:unhideWhenUsed="1"/>
+    <w:lsdException w:name="Outline List 3" w:semiHidden="1" w:unhideWhenUsed="1"/>
+    <w:lsdException w:name="Table Simple 1" w:semiHidden="1" w:unhideWhenUsed="1"/>
+    <w:lsdException w:name="Table Simple 2" w:semiHidden="1" w:unhideWhenUsed="1"/>
+    <w:lsdException w:name="Table Simple 3" w:semiHidden="1" w:unhideWhenUsed="1"/>
+    <w:lsdException w:name="Table Classic 1" w:semiHidden="1" w:unhideWhenUsed="1"/>
+    <w:lsdException w:name="Table Classic 2" w:semiHidden="1" w:unhideWhenUsed="1"/>
+    <w:lsdException w:name="Table Classic 3" w:semiHidden="1" w:unhideWhenUsed="1"/>
+    <w:lsdException w:name="Table Classic 4" w:semiHidden="1" w:unhideWhenUsed="1"/>
+    <w:lsdException w:name="Table Colorful 1" w:semiHidden="1" w:unhideWhenUsed="1"/>
+    <w:lsdException w:name="Table Colorful 2" w:semiHidden="1" w:unhideWhenUsed="1"/>
+    <w:lsdException w:name="Table Colorful 3" w:semiHidden="1" w:unhideWhenUsed="1"/>
+    <w:lsdException w:name="Table Columns 1" w:semiHidden="1" w:unhideWhenUsed="1"/>
+    <w:lsdException w:name="Table Columns 2" w:semiHidden="1" w:unhideWhenUsed="1"/>
+    <w:lsdException w:name="Table Columns 3" w:semiHidden="1" w:unhideWhenUsed="1"/>
+    <w:lsdException w:name="Table Columns 4" w:semiHidden="1" w:unhideWhenUsed="1"/>
+    <w:lsdException w:name="Table Columns 5" w:semiHidden="1" w:unhideWhenUsed="1"/>
+    <w:lsdException w:name="Table Grid 1" w:semiHidden="1" w:unhideWhenUsed="1"/>
+    <w:lsdException w:name="Table Grid 2" w:semiHidden="1" w:unhideWhenUsed="1"/>
+    <w:lsdException w:name="Table Grid 3" w:semiHidden="1" w:unhideWhenUsed="1"/>
+    <w:lsdException w:name="Table Grid 4" w:semiHidden="1" w:unhideWhenUsed="1"/>
+    <w:lsdException w:name="Table Grid 5" w:semiHidden="1" w:unhideWhenUsed="1"/>
+    <w:lsdException w:name="Table Grid 6" w:semiHidden="1" w:unhideWhenUsed="1"/>
+    <w:lsdException w:name="Table Grid 7" w:semiHidden="1" w:unhideWhenUsed="1"/>
+    <w:lsdException w:name="Table Grid 8" w:semiHidden="1" w:unhideWhenUsed="1"/>
+    <w:lsdException w:name="Table List 1" w:semiHidden="1" w:unhideWhenUsed="1"/>
+    <w:lsdException w:name="Table List 2" w:semiHidden="1" w:unhideWhenUsed="1"/>
+    <w:lsdException w:name="Table List 3" w:semiHidden="1" w:unhideWhenUsed="1"/>
+    <w:lsdException w:name="Table List 4" w:semiHidden="1" w:unhideWhenUsed="1"/>
+    <w:lsdException w:name="Table List 5" w:semiHidden="1" w:unhideWhenUsed="1"/>
+    <w:lsdException w:name="Table List 6" w:semiHidden="1" w:unhideWhenUsed="1"/>
+    <w:lsdException w:name="Table List 7" w:semiHidden="1" w:unhideWhenUsed="1"/>
+    <w:lsdException w:name="Table List 8" w:semiHidden="1" w:unhideWhenUsed="1"/>
+    <w:lsdException w:name="Table 3D effects 1" w:semiHidden="1" w:unhideWhenUsed="1"/>
+    <w:lsdException w:name="Table 3D effects 2" w:semiHidden="1" w:unhideWhenUsed="1"/>
+    <w:lsdException w:name="Table 3D effects 3" w:semiHidden="1" w:unhideWhenUsed="1"/>
+    <w:lsdException w:name="Table Contemporary" w:semiHidden="1" w:unhideWhenUsed="1"/>
+    <w:lsdException w:name="Table Elegant" w:semiHidden="1" w:unhideWhenUsed="1"/>
+    <w:lsdException w:name="Table Professional" w:semiHidden="1" w:unhideWhenUsed="1"/>
+    <w:lsdException w:name="Table Subtle 1" w:semiHidden="1" w:unhideWhenUsed="1"/>
+    <w:lsdException w:name="Table Subtle 2" w:semiHidden="1" w:unhideWhenUsed="1"/>
+    <w:lsdException w:name="Table Web 1" w:semiHidden="1" w:unhideWhenUsed="1"/>
+    <w:lsdException w:name="Table Web 2" w:semiHidden="1" w:unhideWhenUsed="1"/>
+    <w:lsdException w:name="Table Web 3" w:semiHidden="1" w:unhideWhenUsed="1"/>
+    <w:lsdException w:name="Balloon Text" w:semiHidden="1" w:unhideWhenUsed="1"/>
+    <w:lsdException w:name="Table Grid" w:uiPriority="39"/>
+    <w:lsdException w:name="Table Theme" w:semiHidden="1" w:unhideWhenUsed="1"/>
+    <w:lsdException w:name="Placeholder Text" w:semiHidden="1"/>
+    <w:lsdException w:name="No Spacing" w:uiPriority="1" w:qFormat="1"/>
+    <w:lsdException w:name="Light Shading" w:uiPriority="60"/>
+    <w:lsdException w:name="Light List" w:uiPriority="61"/>
+    <w:lsdException w:name="Light Grid" w:uiPriority="62"/>
+    <w:lsdException w:name="Medium Shading 1" w:uiPriority="63"/>
+    <w:lsdException w:name="Medium Shading 2" w:uiPriority="64"/>
+    <w:lsdException w:name="Medium List 1" w:uiPriority="65"/>
+    <w:lsdException w:name="Medium List 2" w:uiPriority="66"/>
+    <w:lsdException w:name="Medium Grid 1" w:uiPriority="67"/>
+    <w:lsdException w:name="Medium Grid 2" w:uiPriority="68"/>
+    <w:lsdException w:name="Medium Grid 3" w:uiPriority="69"/>
+    <w:lsdException w:name="Dark List" w:uiPriority="70"/>
+    <w:lsdException w:name="Colorful Shading" w:uiPriority="71"/>
+    <w:lsdException w:name="Colorful List" w:uiPriority="72"/>
+    <w:lsdException w:name="Colorful Grid" w:uiPriority="73"/>
+    <w:lsdException w:name="Light Shading Accent 1" w:uiPriority="60"/>
+    <w:lsdException w:name="Light List Accent 1" w:uiPriority="61"/>
+    <w:lsdException w:name="Light Grid Accent 1" w:uiPriority="62"/>
+    <w:lsdException w:name="Medium Shading 1 Accent 1" w:uiPriority="63"/>
+    <w:lsdException w:name="Medium Shading 2 Accent 1" w:uiPriority="64"/>
+    <w:lsdException w:name="Medium List 1 Accent 1" w:uiPriority="65"/>
+    <w:lsdException w:name="Revision" w:semiHidden="1"/>
+    <w:lsdException w:name="List Paragraph" w:uiPriority="34" w:qFormat="1"/>
+    <w:lsdException w:name="Quote" w:uiPriority="29" w:qFormat="1"/>
+    <w:lsdException w:name="Intense Quote" w:uiPriority="30" w:qFormat="1"/>
+    <w:lsdException w:name="Medium List 2 Accent 1" w:uiPriority="66"/>
+    <w:lsdException w:name="Medium Grid 1 Accent 1" w:uiPriority="67"/>
+    <w:lsdException w:name="Medium Grid 2 Accent 1" w:uiPriority="68"/>
+    <w:lsdException w:name="Medium Grid 3 Accent 1" w:uiPriority="69"/>
+    <w:lsdException w:name="Dark List Accent 1" w:uiPriority="70"/>
+    <w:lsdException w:name="Colorful Shading Accent 1" w:uiPriority="71"/>
+    <w:lsdException w:name="Colorful List Accent 1" w:uiPriority="72"/>
+    <w:lsdException w:name="Colorful Grid Accent 1" w:uiPriority="73"/>
+    <w:lsdException w:name="Light Shading Accent 2" w:uiPriority="60"/>
+    <w:lsdException w:name="Light List Accent 2" w:uiPriority="61"/>
+    <w:lsdException w:name="Light Grid Accent 2" w:uiPriority="62"/>
+    <w:lsdException w:name="Medium Shading 1 Accent 2" w:uiPriority="63"/>
+    <w:lsdException w:name="Medium Shading 2 Accent 2" w:uiPriority="64"/>
+    <w:lsdException w:name="Medium List 1 Accent 2" w:uiPriority="65"/>
+    <w:lsdException w:name="Medium List 2 Accent 2" w:uiPriority="66"/>
+    <w:lsdException w:name="Medium Grid 1 Accent 2" w:uiPriority="67"/>
+    <w:lsdException w:name="Medium Grid 2 Accent 2" w:uiPriority="68"/>
+    <w:lsdException w:name="Medium Grid 3 Accent 2" w:uiPriority="69"/>
+    <w:lsdException w:name="Dark List Accent 2" w:uiPriority="70"/>
+    <w:lsdException w:name="Colorful Shading Accent 2" w:uiPriority="71"/>
+    <w:lsdException w:name="Colorful List Accent 2" w:uiPriority="72"/>
+    <w:lsdException w:name="Colorful Grid Accent 2" w:uiPriority="73"/>
+    <w:lsdException w:name="Light Shading Accent 3" w:uiPriority="60"/>
+    <w:lsdException w:name="Light List Accent 3" w:uiPriority="61"/>
+    <w:lsdException w:name="Light Grid Accent 3" w:uiPriority="62"/>
+    <w:lsdException w:name="Medium Shading 1 Accent 3" w:uiPriority="63"/>
+    <w:lsdException w:name="Medium Shading 2 Accent 3" w:uiPriority="64"/>
+    <w:lsdException w:name="Medium List 1 Accent 3" w:uiPriority="65"/>
+    <w:lsdException w:name="Medium List 2 Accent 3" w:uiPriority="66"/>
+    <w:lsdException w:name="Medium Grid 1 Accent 3" w:uiPriority="67"/>
+    <w:lsdException w:name="Medium Grid 2 Accent 3" w:uiPriority="68"/>
+    <w:lsdException w:name="Medium Grid 3 Accent 3" w:uiPriority="69"/>
+    <w:lsdException w:name="Dark List Accent 3" w:uiPriority="70"/>
+    <w:lsdException w:name="Colorful Shading Accent 3" w:uiPriority="71"/>
+    <w:lsdException w:name="Colorful List Accent 3" w:uiPriority="72"/>
+    <w:lsdException w:name="Colorful Grid Accent 3" w:uiPriority="73"/>
+    <w:lsdException w:name="Light Shading Accent 4" w:uiPriority="60"/>
+    <w:lsdException w:name="Light List Accent 4" w:uiPriority="61"/>
+    <w:lsdException w:name="Light Grid Accent 4" w:uiPriority="62"/>
+    <w:lsdException w:name="Medium Shading 1 Accent 4" w:uiPriority="63"/>
+    <w:lsdException w:name="Medium Shading 2 Accent 4" w:uiPriority="64"/>
+    <w:lsdException w:name="Medium List 1 Accent 4" w:uiPriority="65"/>
+    <w:lsdException w:name="Medium List 2 Accent 4" w:uiPriority="66"/>
+    <w:lsdException w:name="Medium Grid 1 Accent 4" w:uiPriority="67"/>
+    <w:lsdException w:name="Medium Grid 2 Accent 4" w:uiPriority="68"/>
+    <w:lsdException w:name="Medium Grid 3 Accent 4" w:uiPriority="69"/>
+    <w:lsdException w:name="Dark List Accent 4" w:uiPriority="70"/>
+    <w:lsdException w:name="Colorful Shading Accent 4" w:uiPriority="71"/>
+    <w:lsdException w:name="Colorful List Accent 4" w:uiPriority="72"/>
+    <w:lsdException w:name="Colorful Grid Accent 4" w:uiPriority="73"/>
+    <w:lsdException w:name="Light Shading Accent 5" w:uiPriority="60"/>
+    <w:lsdException w:name="Light List Accent 5" w:uiPriority="61"/>
+    <w:lsdException w:name="Light Grid Accent 5" w:uiPriority="62"/>
+    <w:lsdException w:name="Medium Shading 1 Accent 5" w:uiPriority="63"/>
+    <w:lsdException w:name="Medium Shading 2 Accent 5" w:uiPriority="64"/>
+    <w:lsdException w:name="Medium List 1 Accent 5" w:uiPriority="65"/>
+    <w:lsdException w:name="Medium List 2 Accent 5" w:uiPriority="66"/>
+    <w:lsdException w:name="Medium Grid 1 Accent 5" w:uiPriority="67"/>
+    <w:lsdException w:name="Medium Grid 2 Accent 5" w:uiPriority="68"/>
+    <w:lsdException w:name="Medium Grid 3 Accent 5" w:uiPriority="69"/>
+    <w:lsdException w:name="Dark List Accent 5" w:uiPriority="70"/>
+    <w:lsdException w:name="Colorful Shading Accent 5" w:uiPriority="71"/>
+    <w:lsdException w:name="Colorful List Accent 5" w:uiPriority="72"/>
+    <w:lsdException w:name="Colorful Grid Accent 5" w:uiPriority="73"/>
+    <w:lsdException w:name="Light Shading Accent 6" w:uiPriority="60"/>
+    <w:lsdException w:name="Light List Accent 6" w:uiPriority="61"/>
+    <w:lsdException w:name="Light Grid Accent 6" w:uiPriority="62"/>
+    <w:lsdException w:name="Medium Shading 1 Accent 6" w:uiPriority="63"/>
+    <w:lsdException w:name="Medium Shading 2 Accent 6" w:uiPriority="64"/>
+    <w:lsdException w:name="Medium List 1 Accent 6" w:uiPriority="65"/>
+    <w:lsdException w:name="Medium List 2 Accent 6" w:uiPriority="66"/>
+    <w:lsdException w:name="Medium Grid 1 Accent 6" w:uiPriority="67"/>
+    <w:lsdException w:name="Medium Grid 2 Accent 6" w:uiPriority="68"/>
+    <w:lsdException w:name="Medium Grid 3 Accent 6" w:uiPriority="69"/>
+    <w:lsdException w:name="Dark List Accent 6" w:uiPriority="70"/>
+    <w:lsdException w:name="Colorful Shading Accent 6" w:uiPriority="71"/>
+    <w:lsdException w:name="Colorful List Accent 6" w:uiPriority="72"/>
+    <w:lsdException w:name="Colorful Grid Accent 6" w:uiPriority="73"/>
+    <w:lsdException w:name="Subtle Emphasis" w:uiPriority="19" w:qFormat="1"/>
+    <w:lsdException w:name="Intense Emphasis" w:uiPriority="21" w:qFormat="1"/>
+    <w:lsdException w:name="Subtle Reference" w:uiPriority="31" w:qFormat="1"/>
+    <w:lsdException w:name="Intense Reference" w:uiPriority="32" w:qFormat="1"/>
+    <w:lsdException w:name="Book Title" w:uiPriority="33" w:qFormat="1"/>
+    <w:lsdException w:name="Bibliography" w:semiHidden="1" w:uiPriority="37" w:unhideWhenUsed="1"/>
+    <w:lsdException w:name="TOC Heading" w:semiHidden="1" w:uiPriority="39" w:unhideWhenUsed="1" w:qFormat="1"/>
+    <w:lsdException w:name="Plain Table 1" w:uiPriority="41"/>
+    <w:lsdException w:name="Plain Table 2" w:uiPriority="42"/>
+    <w:lsdException w:name="Plain Table 3" w:uiPriority="43"/>
+    <w:lsdException w:name="Plain Table 4" w:uiPriority="44"/>
+    <w:lsdException w:name="Plain Table 5" w:uiPriority="45"/>
+    <w:lsdException w:name="Grid Table Light" w:uiPriority="40"/>
+    <w:lsdException w:name="Grid Table 1 Light" w:uiPriority="46"/>
+    <w:lsdException w:name="Grid Table 2" w:uiPriority="47"/>
+    <w:lsdException w:name="Grid Table 3" w:uiPriority="48"/>
+    <w:lsdException w:name="Grid Table 4" w:uiPriority="49"/>
+    <w:lsdException w:name="Grid Table 5 Dark" w:uiPriority="50"/>
+    <w:lsdException w:name="Grid Table 6 Colorful" w:uiPriority="51"/>
+    <w:lsdException w:name="Grid Table 7 Colorful" w:uiPriority="52"/>
+    <w:lsdException w:name="Grid Table 1 Light Accent 1" w:uiPriority="46"/>
+    <w:lsdException w:name="Grid Table 2 Accent 1" w:uiPriority="47"/>
+    <w:lsdException w:name="Grid Table 3 Accent 1" w:uiPriority="48"/>
+    <w:lsdException w:name="Grid Table 4 Accent 1" w:uiPriority="49"/>
+    <w:lsdException w:name="Grid Table 5 Dark Accent 1" w:uiPriority="50"/>
+    <w:lsdException w:name="Grid Table 6 Colorful Accent 1" w:uiPriority="51"/>
+    <w:lsdException w:name="Grid Table 7 Colorful Accent 1" w:uiPriority="52"/>
+    <w:lsdException w:name="Grid Table 1 Light Accent 2" w:uiPriority="46"/>
+    <w:lsdException w:name="Grid Table 2 Accent 2" w:uiPriority="47"/>
+    <w:lsdException w:name="Grid Table 3 Accent 2" w:uiPriority="48"/>
+    <w:lsdException w:name="Grid Table 4 Accent 2" w:uiPriority="49"/>
+    <w:lsdException w:name="Grid Table 5 Dark Accent 2" w:uiPriority="50"/>
+    <w:lsdException w:name="Grid Table 6 Colorful Accent 2" w:uiPriority="51"/>
+    <w:lsdException w:name="Grid Table 7 Colorful Accent 2" w:uiPriority="52"/>
+    <w:lsdException w:name="Grid Table 1 Light Accent 3" w:uiPriority="46"/>
+    <w:lsdException w:name="Grid Table 2 Accent 3" w:uiPriority="47"/>
+    <w:lsdException w:name="Grid Table 3 Accent 3" w:uiPriority="48"/>
+    <w:lsdException w:name="Grid Table 4 Accent 3" w:uiPriority="49"/>
+    <w:lsdException w:name="Grid Table 5 Dark Accent 3" w:uiPriority="50"/>
+    <w:lsdException w:name="Grid Table 6 Colorful Accent 3" w:uiPriority="51"/>
+    <w:lsdException w:name="Grid Table 7 Colorful Accent 3" w:uiPriority="52"/>
+    <w:lsdException w:name="Grid Table 1 Light Accent 4" w:uiPriority="46"/>
+    <w:lsdException w:name="Grid Table 2 Accent 4" w:uiPriority="47"/>
+    <w:lsdException w:name="Grid Table 3 Accent 4" w:uiPriority="48"/>
+    <w:lsdException w:name="Grid Table 4 Accent 4" w:uiPriority="49"/>
+    <w:lsdException w:name="Grid Table 5 Dark Accent 4" w:uiPriority="50"/>
+    <w:lsdException w:name="Grid Table 6 Colorful Accent 4" w:uiPriority="51"/>
+    <w:lsdException w:name="Grid Table 7 Colorful Accent 4" w:uiPriority="52"/>
+    <w:lsdException w:name="Grid Table 1 Light Accent 5" w:uiPriority="46"/>
+    <w:lsdException w:name="Grid Table 2 Accent 5" w:uiPriority="47"/>
+    <w:lsdException w:name="Grid Table 3 Accent 5" w:uiPriority="48"/>
+    <w:lsdException w:name="Grid Table 4 Accent 5" w:uiPriority="49"/>
+    <w:lsdException w:name="Grid Table 5 Dark Accent 5" w:uiPriority="50"/>
+    <w:lsdException w:name="Grid Table 6 Colorful Accent 5" w:uiPriority="51"/>
+    <w:lsdException w:name="Grid Table 7 Colorful Accent 5" w:uiPriority="52"/>
+    <w:lsdException w:name="Grid Table 1 Light Accent 6" w:uiPriority="46"/>
+    <w:lsdException w:name="Grid Table 2 Accent 6" w:uiPriority="47"/>
+    <w:lsdException w:name="Grid Table 3 Accent 6" w:uiPriority="48"/>
+    <w:lsdException w:name="Grid Table 4 Accent 6" w:uiPriority="49"/>
+    <w:lsdException w:name="Grid Table 5 Dark Accent 6" w:uiPriority="50"/>
+    <w:lsdException w:name="Grid Table 6 Colorful Accent 6" w:uiPriority="51"/>
+    <w:lsdException w:name="Grid Table 7 Colorful Accent 6" w:uiPriority="52"/>
+    <w:lsdException w:name="List Table 1 Light" w:uiPriority="46"/>
+    <w:lsdException w:name="List Table 2" w:uiPriority="47"/>
+    <w:lsdException w:name="List Table 3" w:uiPriority="48"/>
+    <w:lsdException w:name="List Table 4" w:uiPriority="49"/>
+    <w:lsdException w:name="List Table 5 Dark" w:uiPriority="50"/>
+    <w:lsdException w:name="List Table 6 Colorful" w:uiPriority="51"/>
+    <w:lsdException w:name="List Table 7 Colorful" w:uiPriority="52"/>
+    <w:lsdException w:name="List Table 1 Light Accent 1" w:uiPriority="46"/>
+    <w:lsdException w:name="List Table 2 Accent 1" w:uiPriority="47"/>
+    <w:lsdException w:name="List Table 3 Accent 1" w:uiPriority="48"/>
+    <w:lsdException w:name="List Table 4 Accent 1" w:uiPriority="49"/>
+    <w:lsdException w:name="List Table 5 Dark Accent 1" w:uiPriority="50"/>
+    <w:lsdException w:name="List Table 6 Colorful Accent 1" w:uiPriority="51"/>
+    <w:lsdException w:name="List Table 7 Colorful Accent 1" w:uiPriority="52"/>
+    <w:lsdException w:name="List Table 1 Light Accent 2" w:uiPriority="46"/>
+    <w:lsdException w:name="List Table 2 Accent 2" w:uiPriority="47"/>
+    <w:lsdException w:name="List Table 3 Accent 2" w:uiPriority="48"/>
+    <w:lsdException w:name="List Table 4 Accent 2" w:uiPriority="49"/>
+    <w:lsdException w:name="List Table 5 Dark Accent 2" w:uiPriority="50"/>
+    <w:lsdException w:name="List Table 6 Colorful Accent 2" w:uiPriority="51"/>
+    <w:lsdException w:name="List Table 7 Colorful Accent 2" w:uiPriority="52"/>
+    <w:lsdException w:name="List Table 1 Light Accent 3" w:uiPriority="46"/>
+    <w:lsdException w:name="List Table 2 Accent 3" w:uiPriority="47"/>
+    <w:lsdException w:name="List Table 3 Accent 3" w:uiPriority="48"/>
+    <w:lsdException w:name="List Table 4 Accent 3" w:uiPriority="49"/>
+    <w:lsdException w:name="List Table 5 Dark Accent 3" w:uiPriority="50"/>
+    <w:lsdException w:name="List Table 6 Colorful Accent 3" w:uiPriority="51"/>
+    <w:lsdException w:name="List Table 7 Colorful Accent 3" w:uiPriority="52"/>
+    <w:lsdException w:name="List Table 1 Light Accent 4" w:uiPriority="46"/>
+    <w:lsdException w:name="List Table 2 Accent 4" w:uiPriority="47"/>
+    <w:lsdException w:name="List Table 3 Accent 4" w:uiPriority="48"/>
+    <w:lsdException w:name="List Table 4 Accent 4" w:uiPriority="49"/>
+    <w:lsdException w:name="List Table 5 Dark Accent 4" w:uiPriority="50"/>
+    <w:lsdException w:name="List Table 6 Colorful Accent 4" w:uiPriority="51"/>
+    <w:lsdException w:name="List Table 7 Colorful Accent 4" w:uiPriority="52"/>
+    <w:lsdException w:name="List Table 1 Light Accent 5" w:uiPriority="46"/>
+    <w:lsdException w:name="List Table 2 Accent 5" w:uiPriority="47"/>
+    <w:lsdException w:name="List Table 3 Accent 5" w:uiPriority="48"/>
+    <w:lsdException w:name="List Table 4 Accent 5" w:uiPriority="49"/>
+    <w:lsdException w:name="List Table 5 Dark Accent 5" w:uiPriority="50"/>
+    <w:lsdException w:name="List Table 6 Colorful Accent 5" w:uiPriority="51"/>
+    <w:lsdException w:name="List Table 7 Colorful Accent 5" w:uiPriority="52"/>
+    <w:lsdException w:name="List Table 1 Light Accent 6" w:uiPriority="46"/>
+    <w:lsdException w:name="List Table 2 Accent 6" w:uiPriority="47"/>
+    <w:lsdException w:name="List Table 3 Accent 6" w:uiPriority="48"/>
+    <w:lsdException w:name="List Table 4 Accent 6" w:uiPriority="49"/>
+    <w:lsdException w:name="List Table 5 Dark Accent 6" w:uiPriority="50"/>
+    <w:lsdException w:name="List Table 6 Colorful Accent 6" w:uiPriority="51"/>
+    <w:lsdException w:name="List Table 7 Colorful Accent 6" w:uiPriority="52"/>
+    <w:lsdException w:name="Mention" w:semiHidden="1" w:unhideWhenUsed="1"/>
+    <w:lsdException w:name="Smart Hyperlink" w:semiHidden="1" w:unhideWhenUsed="1"/>
+    <w:lsdException w:name="Hashtag" w:semiHidden="1" w:unhideWhenUsed="1"/>
+    <w:lsdException w:name="Unresolved Mention" w:semiHidden="1" w:unhideWhenUsed="1"/>
+    <w:lsdException w:name="Smart Link" w:semiHidden="1" w:unhideWhenUsed="1"/>
+  </w:latentStyles>
+  <w:style w:type="paragraph" w:default="1" w:styleId="Normal">
+    <w:name w:val="Normal"/>
+    <w:qFormat/>
+    <w:rsid w:val="005317EC"/>
+    <w:pPr>
+      <w:suppressAutoHyphens/>
+    </w:pPr>
   </w:style>
   <w:style w:type="paragraph" w:styleId="Heading1">
     <w:name w:val="heading 1"/>
     <w:basedOn w:val="Normal"/>
     <w:next w:val="Normal"/>
+    <w:link w:val="Heading1Char"/>
+    <w:uiPriority w:val="9"/>
+    <w:qFormat/>
+    <w:rsid w:val="003A1C86"/>
     <w:pPr>
-      <w:keepNext w:val="1"/>
-      <w:keepLines w:val="1"/>
+      <w:keepNext/>
+      <w:keepLines/>
+      <w:outlineLvl w:val="0"/>
     </w:pPr>
     <w:rPr>
-      <w:rFonts w:ascii="Calibri" w:cs="Calibri" w:eastAsia="Calibri" w:hAnsi="Calibri"/>
-      <w:color w:val="2f5496"/>
+      <w:rFonts w:asciiTheme="majorHAnsi" w:eastAsiaTheme="majorEastAsia" w:hAnsiTheme="majorHAnsi" w:cs="Times New Roman"/>
+      <w:color w:val="2F5496" w:themeColor="accent1" w:themeShade="BF"/>
       <w:sz w:val="32"/>
       <w:szCs w:val="32"/>
     </w:rPr>
@@ -2358,13 +3118,18 @@
     <w:name w:val="heading 2"/>
     <w:basedOn w:val="Normal"/>
     <w:next w:val="Normal"/>
+    <w:uiPriority w:val="9"/>
+    <w:semiHidden/>
+    <w:unhideWhenUsed/>
+    <w:qFormat/>
     <w:pPr>
-      <w:keepNext w:val="1"/>
-      <w:keepLines w:val="1"/>
-      <w:spacing w:after="80" w:before="360" w:lineRule="auto"/>
+      <w:keepNext/>
+      <w:keepLines/>
+      <w:spacing w:before="360" w:after="80"/>
+      <w:outlineLvl w:val="1"/>
     </w:pPr>
     <w:rPr>
-      <w:b w:val="1"/>
+      <w:b/>
       <w:sz w:val="36"/>
       <w:szCs w:val="36"/>
     </w:rPr>
@@ -2373,13 +3138,18 @@
     <w:name w:val="heading 3"/>
     <w:basedOn w:val="Normal"/>
     <w:next w:val="Normal"/>
+    <w:uiPriority w:val="9"/>
+    <w:semiHidden/>
+    <w:unhideWhenUsed/>
+    <w:qFormat/>
     <w:pPr>
-      <w:keepNext w:val="1"/>
-      <w:keepLines w:val="1"/>
-      <w:spacing w:after="80" w:before="280" w:lineRule="auto"/>
+      <w:keepNext/>
+      <w:keepLines/>
+      <w:spacing w:before="280" w:after="80"/>
+      <w:outlineLvl w:val="2"/>
     </w:pPr>
     <w:rPr>
-      <w:b w:val="1"/>
+      <w:b/>
       <w:sz w:val="28"/>
       <w:szCs w:val="28"/>
     </w:rPr>
@@ -2388,28 +3158,36 @@
     <w:name w:val="heading 4"/>
     <w:basedOn w:val="Normal"/>
     <w:next w:val="Normal"/>
+    <w:uiPriority w:val="9"/>
+    <w:semiHidden/>
+    <w:unhideWhenUsed/>
+    <w:qFormat/>
     <w:pPr>
-      <w:keepNext w:val="1"/>
-      <w:keepLines w:val="1"/>
-      <w:spacing w:after="40" w:before="240" w:lineRule="auto"/>
+      <w:keepNext/>
+      <w:keepLines/>
+      <w:spacing w:before="240" w:after="40"/>
+      <w:outlineLvl w:val="3"/>
     </w:pPr>
     <w:rPr>
-      <w:b w:val="1"/>
-      <w:sz w:val="24"/>
-      <w:szCs w:val="24"/>
+      <w:b/>
     </w:rPr>
   </w:style>
   <w:style w:type="paragraph" w:styleId="Heading5">
     <w:name w:val="heading 5"/>
     <w:basedOn w:val="Normal"/>
     <w:next w:val="Normal"/>
+    <w:uiPriority w:val="9"/>
+    <w:semiHidden/>
+    <w:unhideWhenUsed/>
+    <w:qFormat/>
     <w:pPr>
-      <w:keepNext w:val="1"/>
-      <w:keepLines w:val="1"/>
-      <w:spacing w:after="40" w:before="220" w:lineRule="auto"/>
+      <w:keepNext/>
+      <w:keepLines/>
+      <w:spacing w:before="220" w:after="40"/>
+      <w:outlineLvl w:val="4"/>
     </w:pPr>
     <w:rPr>
-      <w:b w:val="1"/>
+      <w:b/>
       <w:sz w:val="22"/>
       <w:szCs w:val="22"/>
     </w:rPr>
@@ -2418,104 +3196,76 @@
     <w:name w:val="heading 6"/>
     <w:basedOn w:val="Normal"/>
     <w:next w:val="Normal"/>
+    <w:uiPriority w:val="9"/>
+    <w:semiHidden/>
+    <w:unhideWhenUsed/>
+    <w:qFormat/>
     <w:pPr>
-      <w:keepNext w:val="1"/>
-      <w:keepLines w:val="1"/>
-      <w:spacing w:after="40" w:before="200" w:lineRule="auto"/>
+      <w:keepNext/>
+      <w:keepLines/>
+      <w:spacing w:before="200" w:after="40"/>
+      <w:outlineLvl w:val="5"/>
     </w:pPr>
     <w:rPr>
-      <w:b w:val="1"/>
+      <w:b/>
       <w:sz w:val="20"/>
       <w:szCs w:val="20"/>
     </w:rPr>
+  </w:style>
+  <w:style w:type="character" w:default="1" w:styleId="DefaultParagraphFont">
+    <w:name w:val="Default Paragraph Font"/>
+    <w:uiPriority w:val="1"/>
+    <w:semiHidden/>
+    <w:unhideWhenUsed/>
+  </w:style>
+  <w:style w:type="table" w:default="1" w:styleId="TableNormal">
+    <w:name w:val="Normal Table"/>
+    <w:uiPriority w:val="99"/>
+    <w:semiHidden/>
+    <w:unhideWhenUsed/>
+    <w:tblPr>
+      <w:tblInd w:w="0" w:type="dxa"/>
+      <w:tblCellMar>
+        <w:top w:w="0" w:type="dxa"/>
+        <w:left w:w="108" w:type="dxa"/>
+        <w:bottom w:w="0" w:type="dxa"/>
+        <w:right w:w="108" w:type="dxa"/>
+      </w:tblCellMar>
+    </w:tblPr>
+  </w:style>
+  <w:style w:type="numbering" w:default="1" w:styleId="NoList">
+    <w:name w:val="No List"/>
+    <w:uiPriority w:val="99"/>
+    <w:semiHidden/>
+    <w:unhideWhenUsed/>
   </w:style>
   <w:style w:type="paragraph" w:styleId="Title">
     <w:name w:val="Title"/>
     <w:basedOn w:val="Normal"/>
     <w:next w:val="Normal"/>
+    <w:uiPriority w:val="10"/>
+    <w:qFormat/>
     <w:pPr>
-      <w:keepNext w:val="1"/>
-      <w:keepLines w:val="1"/>
-      <w:spacing w:after="120" w:before="480" w:lineRule="auto"/>
+      <w:keepNext/>
+      <w:keepLines/>
+      <w:spacing w:before="480" w:after="120"/>
     </w:pPr>
     <w:rPr>
-      <w:b w:val="1"/>
+      <w:b/>
       <w:sz w:val="72"/>
       <w:szCs w:val="72"/>
     </w:rPr>
   </w:style>
-  <w:style w:type="paragraph" w:styleId="Normal" w:default="1">
-    <w:name w:val="Normal"/>
-    <w:qFormat w:val="1"/>
-    <w:rsid w:val="005317EC"/>
-    <w:pPr>
-      <w:widowControl w:val="0"/>
-      <w:suppressAutoHyphens w:val="1"/>
-    </w:pPr>
-    <w:rPr>
-      <w:rFonts w:ascii="Nimbus Roman No9 L" w:cs="Nimbus Roman No9 L" w:hAnsi="Nimbus Roman No9 L"/>
-      <w:sz w:val="24"/>
-      <w:szCs w:val="24"/>
-    </w:rPr>
-  </w:style>
-  <w:style w:type="paragraph" w:styleId="Heading1">
-    <w:name w:val="heading 1"/>
-    <w:basedOn w:val="Normal"/>
-    <w:next w:val="Normal"/>
-    <w:link w:val="Heading1Char"/>
-    <w:uiPriority w:val="9"/>
-    <w:qFormat w:val="1"/>
-    <w:locked w:val="1"/>
-    <w:rsid w:val="003A1C86"/>
-    <w:pPr>
-      <w:keepNext w:val="1"/>
-      <w:keepLines w:val="1"/>
-      <w:outlineLvl w:val="0"/>
-    </w:pPr>
-    <w:rPr>
-      <w:rFonts w:cs="Times New Roman" w:asciiTheme="majorHAnsi" w:eastAsiaTheme="majorEastAsia" w:hAnsiTheme="majorHAnsi"/>
-      <w:color w:val="2f5496" w:themeColor="accent1" w:themeShade="0000BF"/>
-      <w:sz w:val="32"/>
-      <w:szCs w:val="32"/>
-    </w:rPr>
-  </w:style>
-  <w:style w:type="character" w:styleId="DefaultParagraphFont" w:default="1">
-    <w:name w:val="Default Paragraph Font"/>
-    <w:uiPriority w:val="1"/>
-    <w:semiHidden w:val="1"/>
-    <w:unhideWhenUsed w:val="1"/>
-  </w:style>
-  <w:style w:type="table" w:styleId="TableNormal" w:default="1">
-    <w:name w:val="Normal Table"/>
-    <w:uiPriority w:val="99"/>
-    <w:semiHidden w:val="1"/>
-    <w:unhideWhenUsed w:val="1"/>
-    <w:tblPr>
-      <w:tblInd w:w="0.0" w:type="dxa"/>
-      <w:tblCellMar>
-        <w:top w:w="0.0" w:type="dxa"/>
-        <w:left w:w="108.0" w:type="dxa"/>
-        <w:bottom w:w="0.0" w:type="dxa"/>
-        <w:right w:w="108.0" w:type="dxa"/>
-      </w:tblCellMar>
-    </w:tblPr>
-  </w:style>
-  <w:style w:type="numbering" w:styleId="NoList" w:default="1">
-    <w:name w:val="No List"/>
-    <w:uiPriority w:val="99"/>
-    <w:semiHidden w:val="1"/>
-    <w:unhideWhenUsed w:val="1"/>
-  </w:style>
-  <w:style w:type="character" w:styleId="Heading1Char" w:customStyle="1">
+  <w:style w:type="character" w:customStyle="1" w:styleId="Heading1Char">
     <w:name w:val="Heading 1 Char"/>
     <w:basedOn w:val="DefaultParagraphFont"/>
     <w:link w:val="Heading1"/>
     <w:uiPriority w:val="9"/>
-    <w:locked w:val="1"/>
+    <w:locked/>
     <w:rsid w:val="003A1C86"/>
     <w:rPr>
-      <w:rFonts w:cs="Times New Roman" w:asciiTheme="majorHAnsi" w:eastAsiaTheme="majorEastAsia" w:hAnsiTheme="majorHAnsi"/>
-      <w:color w:val="2f5496" w:themeColor="accent1" w:themeShade="0000BF"/>
+      <w:rFonts w:asciiTheme="majorHAnsi" w:eastAsiaTheme="majorEastAsia" w:hAnsiTheme="majorHAnsi" w:cs="Times New Roman"/>
+      <w:color w:val="2F5496" w:themeColor="accent1" w:themeShade="BF"/>
       <w:sz w:val="32"/>
       <w:szCs w:val="32"/>
     </w:rPr>
@@ -2540,13 +3290,13 @@
       <w:spacing w:after="120"/>
     </w:pPr>
   </w:style>
-  <w:style w:type="character" w:styleId="BodyTextChar" w:customStyle="1">
+  <w:style w:type="character" w:customStyle="1" w:styleId="BodyTextChar">
     <w:name w:val="Body Text Char"/>
     <w:basedOn w:val="DefaultParagraphFont"/>
     <w:link w:val="BodyText"/>
     <w:uiPriority w:val="99"/>
-    <w:semiHidden w:val="1"/>
-    <w:locked w:val="1"/>
+    <w:semiHidden/>
+    <w:locked/>
     <w:rsid w:val="005317EC"/>
     <w:rPr>
       <w:rFonts w:ascii="Nimbus Roman No9 L" w:hAnsi="Nimbus Roman No9 L"/>
@@ -2559,29 +3309,29 @@
     <w:uiPriority w:val="99"/>
     <w:rsid w:val="005317EC"/>
   </w:style>
-  <w:style w:type="paragraph" w:styleId="Caption1" w:customStyle="1">
+  <w:style w:type="paragraph" w:customStyle="1" w:styleId="Caption1">
     <w:name w:val="Caption1"/>
     <w:basedOn w:val="Normal"/>
     <w:uiPriority w:val="99"/>
     <w:rsid w:val="005317EC"/>
     <w:pPr>
-      <w:suppressLineNumbers w:val="1"/>
-      <w:spacing w:after="120" w:before="120"/>
+      <w:suppressLineNumbers/>
+      <w:spacing w:before="120" w:after="120"/>
     </w:pPr>
     <w:rPr>
-      <w:i w:val="1"/>
-      <w:iCs w:val="1"/>
+      <w:i/>
+      <w:iCs/>
       <w:sz w:val="20"/>
       <w:szCs w:val="20"/>
     </w:rPr>
   </w:style>
-  <w:style w:type="paragraph" w:styleId="Index" w:customStyle="1">
+  <w:style w:type="paragraph" w:customStyle="1" w:styleId="Index">
     <w:name w:val="Index"/>
     <w:basedOn w:val="Normal"/>
     <w:uiPriority w:val="99"/>
     <w:rsid w:val="005317EC"/>
     <w:pPr>
-      <w:suppressLineNumbers w:val="1"/>
+      <w:suppressLineNumbers/>
     </w:pPr>
   </w:style>
   <w:style w:type="paragraph" w:styleId="BalloonText">
@@ -2589,21 +3339,21 @@
     <w:basedOn w:val="Normal"/>
     <w:link w:val="BalloonTextChar"/>
     <w:uiPriority w:val="99"/>
-    <w:semiHidden w:val="1"/>
+    <w:semiHidden/>
     <w:rsid w:val="00E751DA"/>
     <w:rPr>
-      <w:rFonts w:ascii="Tahoma" w:cs="Tahoma" w:hAnsi="Tahoma"/>
+      <w:rFonts w:ascii="Tahoma" w:hAnsi="Tahoma" w:cs="Tahoma"/>
       <w:sz w:val="16"/>
       <w:szCs w:val="16"/>
     </w:rPr>
   </w:style>
-  <w:style w:type="character" w:styleId="BalloonTextChar" w:customStyle="1">
+  <w:style w:type="character" w:customStyle="1" w:styleId="BalloonTextChar">
     <w:name w:val="Balloon Text Char"/>
     <w:basedOn w:val="DefaultParagraphFont"/>
     <w:link w:val="BalloonText"/>
     <w:uiPriority w:val="99"/>
-    <w:semiHidden w:val="1"/>
-    <w:locked w:val="1"/>
+    <w:semiHidden/>
+    <w:locked/>
     <w:rsid w:val="005317EC"/>
     <w:rPr>
       <w:rFonts w:ascii="Tahoma" w:hAnsi="Tahoma"/>
@@ -2623,13 +3373,13 @@
       </w:tabs>
     </w:pPr>
   </w:style>
-  <w:style w:type="character" w:styleId="HeaderChar" w:customStyle="1">
+  <w:style w:type="character" w:customStyle="1" w:styleId="HeaderChar">
     <w:name w:val="Header Char"/>
     <w:basedOn w:val="DefaultParagraphFont"/>
     <w:link w:val="Header"/>
     <w:uiPriority w:val="99"/>
-    <w:semiHidden w:val="1"/>
-    <w:locked w:val="1"/>
+    <w:semiHidden/>
+    <w:locked/>
     <w:rsid w:val="005317EC"/>
     <w:rPr>
       <w:rFonts w:ascii="Nimbus Roman No9 L" w:hAnsi="Nimbus Roman No9 L"/>
@@ -2649,12 +3399,12 @@
       </w:tabs>
     </w:pPr>
   </w:style>
-  <w:style w:type="character" w:styleId="FooterChar" w:customStyle="1">
+  <w:style w:type="character" w:customStyle="1" w:styleId="FooterChar">
     <w:name w:val="Footer Char"/>
     <w:basedOn w:val="DefaultParagraphFont"/>
     <w:link w:val="Footer"/>
     <w:uiPriority w:val="99"/>
-    <w:locked w:val="1"/>
+    <w:locked/>
     <w:rsid w:val="005317EC"/>
     <w:rPr>
       <w:rFonts w:ascii="Nimbus Roman No9 L" w:hAnsi="Nimbus Roman No9 L"/>
@@ -2665,7 +3415,7 @@
     <w:name w:val="List Paragraph"/>
     <w:basedOn w:val="Normal"/>
     <w:uiPriority w:val="34"/>
-    <w:qFormat w:val="1"/>
+    <w:qFormat/>
     <w:rsid w:val="00F618EF"/>
     <w:pPr>
       <w:ind w:left="720"/>
@@ -2675,25 +3425,25 @@
     <w:name w:val="Unresolved Mention"/>
     <w:basedOn w:val="DefaultParagraphFont"/>
     <w:uiPriority w:val="99"/>
-    <w:semiHidden w:val="1"/>
-    <w:unhideWhenUsed w:val="1"/>
+    <w:semiHidden/>
+    <w:unhideWhenUsed/>
     <w:rsid w:val="008D0577"/>
     <w:rPr>
       <w:rFonts w:cs="Times New Roman"/>
-      <w:color w:val="605e5c"/>
-      <w:shd w:color="auto" w:fill="e1dfdd" w:val="clear"/>
+      <w:color w:val="605E5C"/>
+      <w:shd w:val="clear" w:color="auto" w:fill="E1DFDD"/>
     </w:rPr>
   </w:style>
   <w:style w:type="character" w:styleId="FollowedHyperlink">
     <w:name w:val="FollowedHyperlink"/>
     <w:basedOn w:val="DefaultParagraphFont"/>
     <w:uiPriority w:val="99"/>
-    <w:semiHidden w:val="1"/>
-    <w:unhideWhenUsed w:val="1"/>
+    <w:semiHidden/>
+    <w:unhideWhenUsed/>
     <w:rsid w:val="00637FD3"/>
     <w:rPr>
       <w:rFonts w:cs="Times New Roman"/>
-      <w:color w:val="954f72" w:themeColor="followedHyperlink"/>
+      <w:color w:val="954F72" w:themeColor="followedHyperlink"/>
       <w:u w:val="single"/>
     </w:rPr>
   </w:style>
@@ -2701,29 +3451,29 @@
     <w:name w:val="Subtitle"/>
     <w:basedOn w:val="Normal"/>
     <w:next w:val="Normal"/>
+    <w:uiPriority w:val="11"/>
+    <w:qFormat/>
     <w:pPr>
-      <w:keepNext w:val="1"/>
-      <w:keepLines w:val="1"/>
-      <w:spacing w:after="80" w:before="360" w:lineRule="auto"/>
+      <w:keepNext/>
+      <w:keepLines/>
+      <w:spacing w:before="360" w:after="80"/>
     </w:pPr>
     <w:rPr>
-      <w:rFonts w:ascii="Georgia" w:cs="Georgia" w:eastAsia="Georgia" w:hAnsi="Georgia"/>
-      <w:i w:val="1"/>
+      <w:rFonts w:ascii="Georgia" w:eastAsia="Georgia" w:hAnsi="Georgia" w:cs="Georgia"/>
+      <w:i/>
       <w:color w:val="666666"/>
       <w:sz w:val="48"/>
       <w:szCs w:val="48"/>
     </w:rPr>
   </w:style>
-  <w:style w:type="table" w:styleId="Table1">
+  <w:style w:type="table" w:customStyle="1" w:styleId="a">
     <w:basedOn w:val="TableNormal"/>
     <w:tblPr>
       <w:tblStyleRowBandSize w:val="1"/>
       <w:tblStyleColBandSize w:val="1"/>
       <w:tblCellMar>
-        <w:top w:w="0.0" w:type="dxa"/>
-        <w:left w:w="115.0" w:type="dxa"/>
-        <w:bottom w:w="0.0" w:type="dxa"/>
-        <w:right w:w="115.0" w:type="dxa"/>
+        <w:left w:w="115" w:type="dxa"/>
+        <w:right w:w="115" w:type="dxa"/>
       </w:tblCellMar>
     </w:tblPr>
   </w:style>
@@ -3025,17 +3775,17 @@
 </a:theme>
 </file>
 
-<file path=customXML/item1.xml><?xml version="1.0" encoding="utf-8"?>
+<file path=customXml/item1.xml><?xml version="1.0" encoding="utf-8"?>
 <go:gDocsCustomXmlDataStorage xmlns:go="http://customooxmlschemas.google.com/" xmlns:r="http://schemas.openxmlformats.org/officeDocument/2006/relationships">
-  <go:docsCustomData xmlns:go="http://customooxmlschemas.google.com/" roundtripDataSignature="AMtx7mhCKv5dLgYukVRDnvpF9Gm46Wo36Q==">AMUW2mW6qsC4uWbRNuhSjhlfyXjXcml0WSDtXiXIVJKSiq2NArXc6dTWsh9pfp6dFR57CaiuFBioa9Vywg+eDdY+6pfWLogVjEaLhxG4Xyr31MaYPwH334w=</go:docsCustomData>
+  <go:docsCustomData xmlns:go="http://customooxmlschemas.google.com/" roundtripDataSignature="AMtx7mhCKv5dLgYukVRDnvpF9Gm46Wo36Q==">AMUW2mUKuVrF3N5BsSi+ArIU5MsoAIPsDki4c0eFWGoIFFyYUs/etUhAw2RD3xW5ZyygqmkD+usx7CjB6B1O9XJcl0MRVLQ1/WLBV2/frmPYs9kw3d5HOSk=</go:docsCustomData>
 </go:gDocsCustomXmlDataStorage>
 </file>
 
-<file path=customXML/itemProps1.xml><?xml version="1.0" encoding="utf-8"?>
+<file path=customXml/itemProps1.xml><?xml version="1.0" encoding="utf-8"?>
 <ds:datastoreItem xmlns:ds="http://schemas.openxmlformats.org/officeDocument/2006/customXml" ds:itemID="{11111111-1234-1234-1234-123412341234}">
   <ds:schemaRefs>
+    <ds:schemaRef ds:uri="http://customooxmlschemas.google.com/"/>
     <ds:schemaRef ds:uri="http://schemas.openxmlformats.org/officeDocument/2006/relationships"/>
-    <ds:schemaRef ds:uri="http://customooxmlschemas.google.com/"/>
   </ds:schemaRefs>
 </ds:datastoreItem>
 </file>
</xml_diff>